<commit_message>
p7 update for report
</commit_message>
<xml_diff>
--- a/graduation_project/graduation-report.docx
+++ b/graduation_project/graduation-report.docx
@@ -1,10 +1,10 @@
 
 <file path=word/document.xml><?xml version="1.0" encoding="utf-8"?>
-<w:document xmlns:wpc="http://schemas.microsoft.com/office/word/2010/wordprocessingCanvas" xmlns:cx="http://schemas.microsoft.com/office/drawing/2014/chartex" xmlns:cx1="http://schemas.microsoft.com/office/drawing/2015/9/8/chartex" xmlns:mc="http://schemas.openxmlformats.org/markup-compatibility/2006" xmlns:o="urn:schemas-microsoft-com:office:office" xmlns:r="http://schemas.openxmlformats.org/officeDocument/2006/relationships" xmlns:m="http://schemas.openxmlformats.org/officeDocument/2006/math" xmlns:v="urn:schemas-microsoft-com:vml" xmlns:wp14="http://schemas.microsoft.com/office/word/2010/wordprocessingDrawing" xmlns:wp="http://schemas.openxmlformats.org/drawingml/2006/wordprocessingDrawing" xmlns:w10="urn:schemas-microsoft-com:office:word" xmlns:w="http://schemas.openxmlformats.org/wordprocessingml/2006/main" xmlns:w14="http://schemas.microsoft.com/office/word/2010/wordml" xmlns:w15="http://schemas.microsoft.com/office/word/2012/wordml" xmlns:w16se="http://schemas.microsoft.com/office/word/2015/wordml/symex" xmlns:wpg="http://schemas.microsoft.com/office/word/2010/wordprocessingGroup" xmlns:wpi="http://schemas.microsoft.com/office/word/2010/wordprocessingInk" xmlns:wne="http://schemas.microsoft.com/office/word/2006/wordml" xmlns:wps="http://schemas.microsoft.com/office/word/2010/wordprocessingShape" mc:Ignorable="w14 w15 w16se wp14">
+<w:document xmlns:wpc="http://schemas.microsoft.com/office/word/2010/wordprocessingCanvas" xmlns:mo="http://schemas.microsoft.com/office/mac/office/2008/main" xmlns:mc="http://schemas.openxmlformats.org/markup-compatibility/2006" xmlns:mv="urn:schemas-microsoft-com:mac:vml" xmlns:o="urn:schemas-microsoft-com:office:office" xmlns:r="http://schemas.openxmlformats.org/officeDocument/2006/relationships" xmlns:m="http://schemas.openxmlformats.org/officeDocument/2006/math" xmlns:v="urn:schemas-microsoft-com:vml" xmlns:wp14="http://schemas.microsoft.com/office/word/2010/wordprocessingDrawing" xmlns:wp="http://schemas.openxmlformats.org/drawingml/2006/wordprocessingDrawing" xmlns:w10="urn:schemas-microsoft-com:office:word" xmlns:w="http://schemas.openxmlformats.org/wordprocessingml/2006/main" xmlns:w14="http://schemas.microsoft.com/office/word/2010/wordml" xmlns:w15="http://schemas.microsoft.com/office/word/2012/wordml" xmlns:wpg="http://schemas.microsoft.com/office/word/2010/wordprocessingGroup" xmlns:wpi="http://schemas.microsoft.com/office/word/2010/wordprocessingInk" xmlns:wne="http://schemas.microsoft.com/office/word/2006/wordml" xmlns:wps="http://schemas.microsoft.com/office/word/2010/wordprocessingShape" mc:Ignorable="w14 w15 wp14">
   <w:body>
     <w:p>
       <w:pPr>
-        <w:pStyle w:val="Title"/>
+        <w:pStyle w:val="a3"/>
       </w:pPr>
       <w:r>
         <w:t>Rossmann</w:t>
@@ -28,12 +28,11 @@
     </w:p>
     <w:p>
       <w:pPr>
-        <w:pStyle w:val="Heading1"/>
-      </w:pPr>
-      <w:r>
-        <w:rPr>
-          <w:rFonts w:hint="eastAsia"/>
-          <w:lang w:eastAsia="zh-CN"/>
+        <w:pStyle w:val="1"/>
+      </w:pPr>
+      <w:r>
+        <w:rPr>
+          <w:rFonts w:hint="eastAsia"/>
         </w:rPr>
         <w:t>问题的定义</w:t>
       </w:r>
@@ -58,7 +57,6 @@
         </w:rPr>
         <w:t>这是</w:t>
       </w:r>
-      <w:proofErr w:type="spellStart"/>
       <w:r>
         <w:rPr>
           <w:rFonts w:hint="eastAsia"/>
@@ -66,7 +64,6 @@
         </w:rPr>
         <w:t>Udacity</w:t>
       </w:r>
-      <w:proofErr w:type="spellEnd"/>
       <w:r>
         <w:rPr>
           <w:rFonts w:hint="eastAsia"/>
@@ -99,14 +96,13 @@
     <w:p>
       <w:pPr>
         <w:rPr>
-          <w:rFonts w:hint="eastAsia"/>
-          <w:lang w:eastAsia="zh-CN"/>
-        </w:rPr>
-      </w:pPr>
-    </w:p>
-    <w:p>
-      <w:pPr>
-        <w:pStyle w:val="Heading2"/>
+          <w:lang w:eastAsia="zh-CN"/>
+        </w:rPr>
+      </w:pPr>
+    </w:p>
+    <w:p>
+      <w:pPr>
+        <w:pStyle w:val="2"/>
         <w:rPr>
           <w:lang w:eastAsia="zh-CN"/>
         </w:rPr>
@@ -287,14 +283,13 @@
       <w:pPr>
         <w:ind w:firstLine="435"/>
         <w:rPr>
-          <w:rFonts w:hint="eastAsia"/>
-          <w:lang w:eastAsia="zh-CN"/>
-        </w:rPr>
-      </w:pPr>
-    </w:p>
-    <w:p>
-      <w:pPr>
-        <w:pStyle w:val="Heading2"/>
+          <w:lang w:eastAsia="zh-CN"/>
+        </w:rPr>
+      </w:pPr>
+    </w:p>
+    <w:p>
+      <w:pPr>
+        <w:pStyle w:val="2"/>
         <w:rPr>
           <w:lang w:eastAsia="zh-CN"/>
         </w:rPr>
@@ -384,7 +379,7 @@
       <w:hyperlink r:id="rId10" w:history="1">
         <w:r>
           <w:rPr>
-            <w:rStyle w:val="Hyperlink"/>
+            <w:rStyle w:val="aff"/>
             <w:rFonts w:hint="eastAsia"/>
             <w:lang w:eastAsia="zh-CN"/>
           </w:rPr>
@@ -528,7 +523,7 @@
     </w:p>
     <w:p>
       <w:pPr>
-        <w:pStyle w:val="Heading2"/>
+        <w:pStyle w:val="2"/>
         <w:rPr>
           <w:lang w:eastAsia="zh-CN"/>
         </w:rPr>
@@ -950,90 +945,2107 @@
           <w:rFonts w:ascii="Microsoft YaHei" w:eastAsia="MS Mincho" w:hAnsi="Microsoft YaHei" w:cs="Microsoft YaHei"/>
         </w:rPr>
       </w:pPr>
+    </w:p>
+    <w:p>
+      <w:pPr>
+        <w:pStyle w:val="1"/>
+      </w:pPr>
+      <w:r>
+        <w:rPr>
+          <w:rFonts w:hint="eastAsia"/>
+        </w:rPr>
+        <w:t>研究分析</w:t>
+      </w:r>
+    </w:p>
+    <w:p>
+      <w:pPr>
+        <w:pStyle w:val="2"/>
+        <w:rPr>
+          <w:lang w:eastAsia="zh-CN"/>
+        </w:rPr>
+      </w:pPr>
+      <w:r>
+        <w:rPr>
+          <w:rFonts w:hint="eastAsia"/>
+          <w:lang w:eastAsia="zh-CN"/>
+        </w:rPr>
+        <w:t>数据特征</w:t>
+      </w:r>
+    </w:p>
+    <w:p>
+      <w:pPr>
+        <w:rPr>
+          <w:rFonts w:ascii="Microsoft YaHei" w:eastAsia="Microsoft YaHei" w:hAnsi="Microsoft YaHei" w:cs="Microsoft YaHei" w:hint="eastAsia"/>
+          <w:lang w:eastAsia="zh-CN"/>
+        </w:rPr>
+      </w:pPr>
+      <w:r>
+        <w:rPr>
+          <w:rFonts w:ascii="Microsoft YaHei" w:eastAsia="Microsoft YaHei" w:hAnsi="Microsoft YaHei" w:cs="Microsoft YaHei" w:hint="eastAsia"/>
+          <w:lang w:eastAsia="zh-CN"/>
+        </w:rPr>
+        <w:t xml:space="preserve">        作为一个Kaggle比赛项目，Kaggle提供了项目数据，包括训练数据t</w:t>
+      </w:r>
+      <w:r>
+        <w:rPr>
+          <w:rFonts w:ascii="Microsoft YaHei" w:eastAsia="Microsoft YaHei" w:hAnsi="Microsoft YaHei" w:cs="Microsoft YaHei"/>
+          <w:lang w:eastAsia="zh-CN"/>
+        </w:rPr>
+        <w:t>rain.csv</w:t>
+      </w:r>
+      <w:r>
+        <w:rPr>
+          <w:rFonts w:ascii="Microsoft YaHei" w:eastAsia="Microsoft YaHei" w:hAnsi="Microsoft YaHei" w:cs="Microsoft YaHei" w:hint="eastAsia"/>
+          <w:lang w:eastAsia="zh-CN"/>
+        </w:rPr>
+        <w:t>，测试数据test.csv，已经商店信息数据store.csv。</w:t>
+      </w:r>
+      <w:r>
+        <w:rPr>
+          <w:rFonts w:ascii="Microsoft YaHei" w:eastAsia="Microsoft YaHei" w:hAnsi="Microsoft YaHei" w:cs="Microsoft YaHei" w:hint="eastAsia"/>
+          <w:lang w:eastAsia="zh-CN"/>
+        </w:rPr>
+        <w:t>训练集数据的全部字段说明参见：</w:t>
+      </w:r>
+      <w:hyperlink r:id="rId11" w:history="1">
+        <w:r>
+          <w:rPr>
+            <w:rStyle w:val="aff"/>
+            <w:rFonts w:ascii="Microsoft YaHei" w:eastAsia="Microsoft YaHei" w:hAnsi="Microsoft YaHei" w:cs="Microsoft YaHei"/>
+            <w:lang w:eastAsia="zh-CN"/>
+          </w:rPr>
+          <w:t>https://www.kaggle.com/c/rossmann-store-sales/data</w:t>
+        </w:r>
+      </w:hyperlink>
+      <w:r>
+        <w:rPr>
+          <w:rFonts w:ascii="Microsoft YaHei" w:eastAsia="Microsoft YaHei" w:hAnsi="Microsoft YaHei" w:cs="Microsoft YaHei" w:hint="eastAsia"/>
+          <w:lang w:eastAsia="zh-CN"/>
+        </w:rPr>
+        <w:t>，</w:t>
+      </w:r>
+      <w:r>
+        <w:rPr>
+          <w:rFonts w:ascii="Microsoft YaHei" w:eastAsia="Microsoft YaHei" w:hAnsi="Microsoft YaHei" w:cs="Microsoft YaHei" w:hint="eastAsia"/>
+          <w:lang w:eastAsia="zh-CN"/>
+        </w:rPr>
+        <w:t>包括两部分：1，</w:t>
+      </w:r>
+      <w:r>
+        <w:rPr>
+          <w:rFonts w:ascii="Microsoft YaHei" w:eastAsia="Microsoft YaHei" w:hAnsi="Microsoft YaHei" w:cs="Microsoft YaHei" w:hint="eastAsia"/>
+          <w:lang w:eastAsia="zh-CN"/>
+        </w:rPr>
+        <w:t>与销售日期相关的日期、促销、节假日</w:t>
+      </w:r>
+      <w:r>
+        <w:rPr>
+          <w:rFonts w:ascii="Microsoft YaHei" w:eastAsia="Microsoft YaHei" w:hAnsi="Microsoft YaHei" w:cs="Microsoft YaHei" w:hint="eastAsia"/>
+          <w:lang w:eastAsia="zh-CN"/>
+        </w:rPr>
+        <w:t>特征值，2，回归值：销售额和顾客数量。</w:t>
+      </w:r>
+      <w:r>
+        <w:rPr>
+          <w:rFonts w:ascii="Microsoft YaHei" w:eastAsia="Microsoft YaHei" w:hAnsi="Microsoft YaHei" w:cs="Microsoft YaHei" w:hint="eastAsia"/>
+          <w:lang w:eastAsia="zh-CN"/>
+        </w:rPr>
+        <w:t>测试数据并不包含</w:t>
+      </w:r>
+      <w:r>
+        <w:rPr>
+          <w:rFonts w:ascii="Microsoft YaHei" w:eastAsia="Microsoft YaHei" w:hAnsi="Microsoft YaHei" w:cs="Microsoft YaHei" w:hint="eastAsia"/>
+          <w:lang w:eastAsia="zh-CN"/>
+        </w:rPr>
+        <w:t>回归值，只适合Kaggle在线测试，</w:t>
+      </w:r>
+      <w:r>
+        <w:rPr>
+          <w:rFonts w:ascii="Microsoft YaHei" w:eastAsia="Microsoft YaHei" w:hAnsi="Microsoft YaHei" w:cs="Microsoft YaHei" w:hint="eastAsia"/>
+          <w:lang w:eastAsia="zh-CN"/>
+        </w:rPr>
+        <w:t>本项目采用离线实验的方式，故不使用。</w:t>
+      </w:r>
+      <w:r>
+        <w:rPr>
+          <w:rFonts w:ascii="Microsoft YaHei" w:eastAsia="Microsoft YaHei" w:hAnsi="Microsoft YaHei" w:cs="Microsoft YaHei" w:hint="eastAsia"/>
+          <w:lang w:eastAsia="zh-CN"/>
+        </w:rPr>
+        <w:t>商品信息数据store.csv</w:t>
+      </w:r>
+      <w:r>
+        <w:rPr>
+          <w:rFonts w:ascii="Microsoft YaHei" w:eastAsia="Microsoft YaHei" w:hAnsi="Microsoft YaHei" w:cs="Microsoft YaHei" w:hint="eastAsia"/>
+          <w:lang w:eastAsia="zh-CN"/>
+        </w:rPr>
+        <w:t>包括与每个门店相关的</w:t>
+      </w:r>
+      <w:r>
+        <w:rPr>
+          <w:rFonts w:ascii="Microsoft YaHei" w:eastAsia="Microsoft YaHei" w:hAnsi="Microsoft YaHei" w:cs="Microsoft YaHei" w:hint="eastAsia"/>
+          <w:lang w:eastAsia="zh-CN"/>
+        </w:rPr>
+        <w:t>门店类别、促销情况、竞争门店信息。</w:t>
+      </w:r>
+    </w:p>
+    <w:p>
+      <w:pPr>
+        <w:rPr>
+          <w:rFonts w:ascii="Microsoft YaHei" w:eastAsia="Microsoft YaHei" w:hAnsi="Microsoft YaHei" w:cs="Microsoft YaHei" w:hint="eastAsia"/>
+          <w:lang w:eastAsia="zh-CN"/>
+        </w:rPr>
+      </w:pPr>
+      <w:r>
+        <w:rPr>
+          <w:rFonts w:ascii="Microsoft YaHei" w:eastAsia="Microsoft YaHei" w:hAnsi="Microsoft YaHei" w:cs="Microsoft YaHei" w:hint="eastAsia"/>
+          <w:lang w:eastAsia="zh-CN"/>
+        </w:rPr>
+        <w:t xml:space="preserve">      </w:t>
+      </w:r>
+      <w:r>
+        <w:rPr>
+          <w:rFonts w:ascii="Microsoft YaHei" w:eastAsia="Microsoft YaHei" w:hAnsi="Microsoft YaHei" w:cs="Microsoft YaHei" w:hint="eastAsia"/>
+          <w:lang w:eastAsia="zh-CN"/>
+        </w:rPr>
+        <w:t>另外</w:t>
+      </w:r>
+      <w:r>
+        <w:rPr>
+          <w:rFonts w:ascii="Microsoft YaHei" w:eastAsia="Microsoft YaHei" w:hAnsi="Microsoft YaHei" w:cs="Microsoft YaHei" w:hint="eastAsia"/>
+          <w:lang w:eastAsia="zh-CN"/>
+        </w:rPr>
+        <w:t>考虑了，竞争门店的作用，并试图通过</w:t>
+      </w:r>
+      <w:r>
+        <w:rPr>
+          <w:rFonts w:ascii="Microsoft YaHei" w:eastAsia="Microsoft YaHei" w:hAnsi="Microsoft YaHei" w:cs="Microsoft YaHei" w:hint="eastAsia"/>
+          <w:i/>
+          <w:color w:val="BFBFBF" w:themeColor="background1" w:themeShade="BF"/>
+          <w:lang w:eastAsia="zh-CN"/>
+        </w:rPr>
+        <w:t>Comp</w:t>
+      </w:r>
+      <w:r>
+        <w:rPr>
+          <w:rFonts w:ascii="Microsoft YaHei" w:eastAsia="Microsoft YaHei" w:hAnsi="Microsoft YaHei" w:cs="Microsoft YaHei"/>
+          <w:i/>
+          <w:color w:val="BFBFBF" w:themeColor="background1" w:themeShade="BF"/>
+          <w:lang w:eastAsia="zh-CN"/>
+        </w:rPr>
+        <w:t>etitionOpenSinceYear</w:t>
+      </w:r>
+      <w:r>
+        <w:rPr>
+          <w:rFonts w:ascii="Microsoft YaHei" w:eastAsia="Microsoft YaHei" w:hAnsi="Microsoft YaHei" w:cs="Microsoft YaHei" w:hint="eastAsia"/>
+          <w:lang w:eastAsia="zh-CN"/>
+        </w:rPr>
+        <w:t>和</w:t>
+      </w:r>
+      <w:r>
+        <w:rPr>
+          <w:rFonts w:ascii="Microsoft YaHei" w:eastAsia="Microsoft YaHei" w:hAnsi="Microsoft YaHei" w:cs="Microsoft YaHei" w:hint="eastAsia"/>
+          <w:i/>
+          <w:color w:val="BFBFBF" w:themeColor="background1" w:themeShade="BF"/>
+          <w:lang w:eastAsia="zh-CN"/>
+        </w:rPr>
+        <w:t>Com</w:t>
+      </w:r>
+      <w:r>
+        <w:rPr>
+          <w:rFonts w:ascii="Microsoft YaHei" w:eastAsia="Microsoft YaHei" w:hAnsi="Microsoft YaHei" w:cs="Microsoft YaHei"/>
+          <w:i/>
+          <w:color w:val="BFBFBF" w:themeColor="background1" w:themeShade="BF"/>
+          <w:lang w:eastAsia="zh-CN"/>
+        </w:rPr>
+        <w:t>petitionOpenSinceMonth</w:t>
+      </w:r>
+      <w:r>
+        <w:rPr>
+          <w:rFonts w:ascii="Microsoft YaHei" w:eastAsia="Microsoft YaHei" w:hAnsi="Microsoft YaHei" w:cs="Microsoft YaHei" w:hint="eastAsia"/>
+          <w:lang w:eastAsia="zh-CN"/>
+        </w:rPr>
+        <w:t>得到当日门店是否存在竞争门店，以及</w:t>
+      </w:r>
+      <w:r>
+        <w:rPr>
+          <w:rFonts w:ascii="Microsoft YaHei" w:eastAsia="Microsoft YaHei" w:hAnsi="Microsoft YaHei" w:cs="Microsoft YaHei" w:hint="eastAsia"/>
+          <w:lang w:eastAsia="zh-CN"/>
+        </w:rPr>
+        <w:t>C</w:t>
+      </w:r>
+      <w:r>
+        <w:rPr>
+          <w:rFonts w:ascii="Microsoft YaHei" w:eastAsia="Microsoft YaHei" w:hAnsi="Microsoft YaHei" w:cs="Microsoft YaHei"/>
+          <w:lang w:eastAsia="zh-CN"/>
+        </w:rPr>
+        <w:t>ompetitionDistance</w:t>
+      </w:r>
+      <w:r>
+        <w:rPr>
+          <w:rFonts w:ascii="Microsoft YaHei" w:eastAsia="Microsoft YaHei" w:hAnsi="Microsoft YaHei" w:cs="Microsoft YaHei" w:hint="eastAsia"/>
+          <w:lang w:eastAsia="zh-CN"/>
+        </w:rPr>
+        <w:t>得到的竞争门店的距离</w:t>
+      </w:r>
+      <w:r>
+        <w:rPr>
+          <w:rFonts w:ascii="Microsoft YaHei" w:eastAsia="Microsoft YaHei" w:hAnsi="Microsoft YaHei" w:cs="Microsoft YaHei" w:hint="eastAsia"/>
+          <w:lang w:eastAsia="zh-CN"/>
+        </w:rPr>
+        <w:t>，report2.html就是以</w:t>
+      </w:r>
+      <w:r>
+        <w:rPr>
+          <w:rFonts w:ascii="Microsoft YaHei" w:eastAsia="Microsoft YaHei" w:hAnsi="Microsoft YaHei" w:cs="Microsoft YaHei" w:hint="eastAsia"/>
+          <w:lang w:eastAsia="zh-CN"/>
+        </w:rPr>
+        <w:t>CompetitionDistance训练的模型，</w:t>
+      </w:r>
+      <w:r>
+        <w:rPr>
+          <w:rFonts w:ascii="Microsoft YaHei" w:eastAsia="Microsoft YaHei" w:hAnsi="Microsoft YaHei" w:cs="Microsoft YaHei" w:hint="eastAsia"/>
+          <w:lang w:eastAsia="zh-CN"/>
+        </w:rPr>
+        <w:t>在测试集上的RMSPE错误率约为12.6%</w:t>
+      </w:r>
+      <w:r>
+        <w:rPr>
+          <w:rFonts w:ascii="Microsoft YaHei" w:eastAsia="Microsoft YaHei" w:hAnsi="Microsoft YaHei" w:cs="Microsoft YaHei" w:hint="eastAsia"/>
+          <w:lang w:eastAsia="zh-CN"/>
+        </w:rPr>
+        <w:t>，仍然有一定的改进空间。</w:t>
+      </w:r>
+    </w:p>
+    <w:p>
+      <w:pPr>
+        <w:rPr>
+          <w:rFonts w:ascii="Microsoft YaHei" w:eastAsia="Microsoft YaHei" w:hAnsi="Microsoft YaHei" w:cs="Microsoft YaHei"/>
+          <w:lang w:eastAsia="zh-CN"/>
+        </w:rPr>
+      </w:pPr>
+      <w:r>
+        <w:rPr>
+          <w:rFonts w:ascii="Microsoft YaHei" w:eastAsia="Microsoft YaHei" w:hAnsi="Microsoft YaHei" w:cs="Microsoft YaHei" w:hint="eastAsia"/>
+          <w:lang w:eastAsia="zh-CN"/>
+        </w:rPr>
+        <w:t xml:space="preserve">      </w:t>
+      </w:r>
+      <w:r>
+        <w:rPr>
+          <w:rFonts w:ascii="Microsoft YaHei" w:eastAsia="Microsoft YaHei" w:hAnsi="Microsoft YaHei" w:cs="Microsoft YaHei" w:hint="eastAsia"/>
+          <w:lang w:eastAsia="zh-CN"/>
+        </w:rPr>
+        <w:t>为了</w:t>
+      </w:r>
+      <w:r>
+        <w:rPr>
+          <w:rFonts w:ascii="Microsoft YaHei" w:eastAsia="Microsoft YaHei" w:hAnsi="Microsoft YaHei" w:cs="Microsoft YaHei" w:hint="eastAsia"/>
+          <w:lang w:eastAsia="zh-CN"/>
+        </w:rPr>
+        <w:t>获得更简洁的有效特征值，</w:t>
+      </w:r>
+      <w:r>
+        <w:rPr>
+          <w:rFonts w:ascii="Microsoft YaHei" w:eastAsia="Microsoft YaHei" w:hAnsi="Microsoft YaHei" w:cs="Microsoft YaHei" w:hint="eastAsia"/>
+          <w:lang w:eastAsia="zh-CN"/>
+        </w:rPr>
+        <w:t>后来在Kaggle上面发现了门店的</w:t>
+      </w:r>
+      <w:hyperlink r:id="rId12" w:history="1">
+        <w:r>
+          <w:rPr>
+            <w:rStyle w:val="aff"/>
+            <w:rFonts w:ascii="Microsoft YaHei" w:eastAsia="Microsoft YaHei" w:hAnsi="Microsoft YaHei" w:cs="Microsoft YaHei" w:hint="eastAsia"/>
+            <w:lang w:eastAsia="zh-CN"/>
+          </w:rPr>
+          <w:t>State属性</w:t>
+        </w:r>
+        <w:r>
+          <w:rPr>
+            <w:rStyle w:val="aff"/>
+            <w:rFonts w:ascii="Microsoft YaHei" w:eastAsia="Microsoft YaHei" w:hAnsi="Microsoft YaHei" w:cs="Microsoft YaHei" w:hint="eastAsia"/>
+            <w:lang w:eastAsia="zh-CN"/>
+          </w:rPr>
+          <w:t>数据集</w:t>
+        </w:r>
+      </w:hyperlink>
+      <w:r>
+        <w:rPr>
+          <w:rFonts w:ascii="Microsoft YaHei" w:eastAsia="Microsoft YaHei" w:hAnsi="Microsoft YaHei" w:cs="Microsoft YaHei" w:hint="eastAsia"/>
+          <w:lang w:eastAsia="zh-CN"/>
+        </w:rPr>
+        <w:t>，</w:t>
+      </w:r>
+      <w:r>
+        <w:rPr>
+          <w:rFonts w:ascii="Microsoft YaHei" w:eastAsia="Microsoft YaHei" w:hAnsi="Microsoft YaHei" w:cs="Microsoft YaHei" w:hint="eastAsia"/>
+          <w:lang w:eastAsia="zh-CN"/>
+        </w:rPr>
+        <w:t>通过引入State特征值，</w:t>
+      </w:r>
+      <w:r>
+        <w:rPr>
+          <w:rFonts w:ascii="Microsoft YaHei" w:eastAsia="Microsoft YaHei" w:hAnsi="Microsoft YaHei" w:cs="Microsoft YaHei" w:hint="eastAsia"/>
+          <w:lang w:eastAsia="zh-CN"/>
+        </w:rPr>
+        <w:t>使用Entity Embedding算法的神经网络，得到了较好的预测效果。</w:t>
+      </w:r>
+    </w:p>
+    <w:p>
+      <w:pPr>
+        <w:rPr>
+          <w:rFonts w:ascii="Microsoft YaHei" w:eastAsia="Microsoft YaHei" w:hAnsi="Microsoft YaHei" w:cs="Microsoft YaHei"/>
+          <w:lang w:eastAsia="zh-CN"/>
+        </w:rPr>
+      </w:pPr>
+      <w:r>
+        <w:rPr>
+          <w:rFonts w:ascii="Microsoft YaHei" w:eastAsia="Microsoft YaHei" w:hAnsi="Microsoft YaHei" w:cs="Microsoft YaHei"/>
+          <w:lang w:eastAsia="zh-CN"/>
+        </w:rPr>
+        <w:t xml:space="preserve">      </w:t>
+      </w:r>
+      <w:r>
+        <w:rPr>
+          <w:rFonts w:ascii="Microsoft YaHei" w:eastAsia="Microsoft YaHei" w:hAnsi="Microsoft YaHei" w:cs="Microsoft YaHei" w:hint="eastAsia"/>
+          <w:lang w:eastAsia="zh-CN"/>
+        </w:rPr>
+        <w:t>所以</w:t>
+      </w:r>
+      <w:r>
+        <w:rPr>
+          <w:rFonts w:ascii="Microsoft YaHei" w:eastAsia="Microsoft YaHei" w:hAnsi="Microsoft YaHei" w:cs="Microsoft YaHei" w:hint="eastAsia"/>
+          <w:lang w:eastAsia="zh-CN"/>
+        </w:rPr>
+        <w:t>，</w:t>
+      </w:r>
+      <w:r>
+        <w:rPr>
+          <w:rFonts w:ascii="Microsoft YaHei" w:eastAsia="Microsoft YaHei" w:hAnsi="Microsoft YaHei" w:cs="Microsoft YaHei" w:hint="eastAsia"/>
+          <w:lang w:eastAsia="zh-CN"/>
+        </w:rPr>
+        <w:t>本项目将选取如下特征值用于</w:t>
+      </w:r>
+      <w:r>
+        <w:rPr>
+          <w:rFonts w:ascii="Microsoft YaHei" w:eastAsia="Microsoft YaHei" w:hAnsi="Microsoft YaHei" w:cs="Microsoft YaHei" w:hint="eastAsia"/>
+          <w:lang w:eastAsia="zh-CN"/>
+        </w:rPr>
+        <w:t>销售预测：</w:t>
+      </w:r>
+    </w:p>
+    <w:p>
+      <w:pPr>
+        <w:pStyle w:val="aff5"/>
+        <w:numPr>
+          <w:ilvl w:val="0"/>
+          <w:numId w:val="30"/>
+        </w:numPr>
+        <w:spacing w:after="160" w:line="259" w:lineRule="auto"/>
+        <w:rPr>
+          <w:rFonts w:ascii="Microsoft YaHei" w:eastAsia="Microsoft YaHei" w:hAnsi="Microsoft YaHei" w:cs="Microsoft YaHei"/>
+          <w:lang w:eastAsia="zh-CN"/>
+        </w:rPr>
+      </w:pPr>
+      <w:r>
+        <w:rPr>
+          <w:rFonts w:ascii="Microsoft YaHei" w:eastAsia="Microsoft YaHei" w:hAnsi="Microsoft YaHei" w:cs="Microsoft YaHei" w:hint="eastAsia"/>
+          <w:lang w:eastAsia="zh-CN"/>
+        </w:rPr>
+        <w:t>Store：商店编号</w:t>
+      </w:r>
+    </w:p>
+    <w:p>
+      <w:pPr>
+        <w:pStyle w:val="aff5"/>
+        <w:numPr>
+          <w:ilvl w:val="0"/>
+          <w:numId w:val="30"/>
+        </w:numPr>
+        <w:spacing w:after="160" w:line="259" w:lineRule="auto"/>
+        <w:rPr>
+          <w:rFonts w:ascii="Microsoft YaHei" w:eastAsia="Microsoft YaHei" w:hAnsi="Microsoft YaHei" w:cs="Microsoft YaHei"/>
+          <w:lang w:eastAsia="zh-CN"/>
+        </w:rPr>
+      </w:pPr>
+      <w:r>
+        <w:rPr>
+          <w:rFonts w:ascii="Microsoft YaHei" w:eastAsia="Microsoft YaHei" w:hAnsi="Microsoft YaHei" w:cs="Microsoft YaHei" w:hint="eastAsia"/>
+          <w:lang w:eastAsia="zh-CN"/>
+        </w:rPr>
+        <w:t>Date：数据统计日期</w:t>
+      </w:r>
+    </w:p>
+    <w:p>
+      <w:pPr>
+        <w:pStyle w:val="aff5"/>
+        <w:numPr>
+          <w:ilvl w:val="0"/>
+          <w:numId w:val="30"/>
+        </w:numPr>
+        <w:spacing w:after="160" w:line="259" w:lineRule="auto"/>
+        <w:rPr>
+          <w:rFonts w:ascii="Microsoft YaHei" w:eastAsia="Microsoft YaHei" w:hAnsi="Microsoft YaHei" w:cs="Microsoft YaHei"/>
+          <w:lang w:eastAsia="zh-CN"/>
+        </w:rPr>
+      </w:pPr>
+      <w:r>
+        <w:rPr>
+          <w:rFonts w:ascii="Microsoft YaHei" w:eastAsia="Microsoft YaHei" w:hAnsi="Microsoft YaHei" w:cs="Microsoft YaHei" w:hint="eastAsia"/>
+          <w:lang w:eastAsia="zh-CN"/>
+        </w:rPr>
+        <w:t>Open：当天门店是否开放，节假日商品可能不开放。</w:t>
+      </w:r>
+    </w:p>
+    <w:p>
+      <w:pPr>
+        <w:pStyle w:val="aff5"/>
+        <w:numPr>
+          <w:ilvl w:val="0"/>
+          <w:numId w:val="30"/>
+        </w:numPr>
+        <w:spacing w:after="160" w:line="259" w:lineRule="auto"/>
+        <w:rPr>
+          <w:rFonts w:ascii="Microsoft YaHei" w:eastAsia="Microsoft YaHei" w:hAnsi="Microsoft YaHei" w:cs="Microsoft YaHei"/>
+          <w:lang w:eastAsia="zh-CN"/>
+        </w:rPr>
+      </w:pPr>
+      <w:r>
+        <w:rPr>
+          <w:rFonts w:ascii="Microsoft YaHei" w:eastAsia="Microsoft YaHei" w:hAnsi="Microsoft YaHei" w:cs="Microsoft YaHei" w:hint="eastAsia"/>
+          <w:lang w:eastAsia="zh-CN"/>
+        </w:rPr>
+        <w:t>Promo：当天门店是否进行促销活动</w:t>
+      </w:r>
+    </w:p>
+    <w:p>
+      <w:pPr>
+        <w:pStyle w:val="aff5"/>
+        <w:numPr>
+          <w:ilvl w:val="0"/>
+          <w:numId w:val="30"/>
+        </w:numPr>
+        <w:spacing w:after="160" w:line="259" w:lineRule="auto"/>
+        <w:rPr>
+          <w:rFonts w:ascii="Microsoft YaHei" w:eastAsia="Microsoft YaHei" w:hAnsi="Microsoft YaHei" w:cs="Microsoft YaHei" w:hint="eastAsia"/>
+          <w:lang w:eastAsia="zh-CN"/>
+        </w:rPr>
+      </w:pPr>
+      <w:r>
+        <w:rPr>
+          <w:rFonts w:ascii="Microsoft YaHei" w:eastAsia="Microsoft YaHei" w:hAnsi="Microsoft YaHei" w:cs="Microsoft YaHei"/>
+          <w:lang w:eastAsia="zh-CN"/>
+        </w:rPr>
+        <w:t>DayOfWeek</w:t>
+      </w:r>
+      <w:r>
+        <w:rPr>
+          <w:rFonts w:ascii="Microsoft YaHei" w:eastAsia="Microsoft YaHei" w:hAnsi="Microsoft YaHei" w:cs="Microsoft YaHei" w:hint="eastAsia"/>
+          <w:lang w:eastAsia="zh-CN"/>
+        </w:rPr>
+        <w:t>：一周的星期几编号</w:t>
+      </w:r>
+    </w:p>
+    <w:p>
+      <w:pPr>
+        <w:pStyle w:val="aff5"/>
+        <w:numPr>
+          <w:ilvl w:val="0"/>
+          <w:numId w:val="30"/>
+        </w:numPr>
+        <w:spacing w:after="160" w:line="259" w:lineRule="auto"/>
+        <w:rPr>
+          <w:rFonts w:ascii="Microsoft YaHei" w:eastAsia="Microsoft YaHei" w:hAnsi="Microsoft YaHei" w:cs="Microsoft YaHei" w:hint="eastAsia"/>
+          <w:lang w:eastAsia="zh-CN"/>
+        </w:rPr>
+      </w:pPr>
+      <w:r>
+        <w:rPr>
+          <w:rFonts w:ascii="Microsoft YaHei" w:eastAsia="Microsoft YaHei" w:hAnsi="Microsoft YaHei" w:cs="Microsoft YaHei" w:hint="eastAsia"/>
+          <w:lang w:eastAsia="zh-CN"/>
+        </w:rPr>
+        <w:t>State：</w:t>
+      </w:r>
+      <w:r>
+        <w:rPr>
+          <w:rFonts w:ascii="Microsoft YaHei" w:eastAsia="Microsoft YaHei" w:hAnsi="Microsoft YaHei" w:cs="Microsoft YaHei" w:hint="eastAsia"/>
+          <w:lang w:eastAsia="zh-CN"/>
+        </w:rPr>
+        <w:t>门店所属的</w:t>
+      </w:r>
+      <w:r>
+        <w:rPr>
+          <w:rFonts w:ascii="Microsoft YaHei" w:eastAsia="Microsoft YaHei" w:hAnsi="Microsoft YaHei" w:cs="Microsoft YaHei" w:hint="eastAsia"/>
+          <w:lang w:eastAsia="zh-CN"/>
+        </w:rPr>
+        <w:t>地区，德国各地区的节假日各不相同，所以</w:t>
+      </w:r>
+      <w:r>
+        <w:rPr>
+          <w:rFonts w:ascii="Microsoft YaHei" w:eastAsia="Microsoft YaHei" w:hAnsi="Microsoft YaHei" w:cs="Microsoft YaHei" w:hint="eastAsia"/>
+          <w:lang w:eastAsia="zh-CN"/>
+        </w:rPr>
+        <w:t>可以认为</w:t>
+      </w:r>
+      <w:r>
+        <w:rPr>
+          <w:rFonts w:ascii="Microsoft YaHei" w:eastAsia="Microsoft YaHei" w:hAnsi="Microsoft YaHei" w:cs="Microsoft YaHei" w:hint="eastAsia"/>
+          <w:lang w:eastAsia="zh-CN"/>
+        </w:rPr>
+        <w:t>State</w:t>
+      </w:r>
+      <w:r>
+        <w:rPr>
+          <w:rFonts w:ascii="Microsoft YaHei" w:eastAsia="Microsoft YaHei" w:hAnsi="Microsoft YaHei" w:cs="Microsoft YaHei" w:hint="eastAsia"/>
+          <w:lang w:eastAsia="zh-CN"/>
+        </w:rPr>
+        <w:t>也</w:t>
+      </w:r>
+      <w:r>
+        <w:rPr>
+          <w:rFonts w:ascii="Microsoft YaHei" w:eastAsia="Microsoft YaHei" w:hAnsi="Microsoft YaHei" w:cs="Microsoft YaHei" w:hint="eastAsia"/>
+          <w:lang w:eastAsia="zh-CN"/>
+        </w:rPr>
+        <w:t>表达</w:t>
+      </w:r>
+      <w:r>
+        <w:rPr>
+          <w:rFonts w:ascii="Microsoft YaHei" w:eastAsia="Microsoft YaHei" w:hAnsi="Microsoft YaHei" w:cs="Microsoft YaHei" w:hint="eastAsia"/>
+          <w:lang w:eastAsia="zh-CN"/>
+        </w:rPr>
+        <w:t>了</w:t>
+      </w:r>
+      <w:r>
+        <w:rPr>
+          <w:rFonts w:ascii="Microsoft YaHei" w:eastAsia="Microsoft YaHei" w:hAnsi="Microsoft YaHei" w:cs="Microsoft YaHei" w:hint="eastAsia"/>
+          <w:lang w:eastAsia="zh-CN"/>
+        </w:rPr>
+        <w:t>StateHoliday和SchoolHoliday的</w:t>
+      </w:r>
+      <w:r>
+        <w:rPr>
+          <w:rFonts w:ascii="Microsoft YaHei" w:eastAsia="Microsoft YaHei" w:hAnsi="Microsoft YaHei" w:cs="Microsoft YaHei" w:hint="eastAsia"/>
+          <w:lang w:eastAsia="zh-CN"/>
+        </w:rPr>
+        <w:t>属性。</w:t>
+      </w:r>
+    </w:p>
+    <w:p>
+      <w:pPr>
+        <w:ind w:left="360"/>
+        <w:rPr>
+          <w:rFonts w:ascii="Microsoft YaHei" w:eastAsia="Microsoft YaHei" w:hAnsi="Microsoft YaHei" w:cs="Microsoft YaHei"/>
+          <w:lang w:eastAsia="zh-CN"/>
+        </w:rPr>
+      </w:pPr>
+      <w:r>
+        <w:rPr>
+          <w:rFonts w:ascii="Microsoft YaHei" w:eastAsia="Microsoft YaHei" w:hAnsi="Microsoft YaHei" w:cs="Microsoft YaHei" w:hint="eastAsia"/>
+          <w:lang w:eastAsia="zh-CN"/>
+        </w:rPr>
+        <w:lastRenderedPageBreak/>
+        <w:t>而回归值，即要预测的数据为：</w:t>
+      </w:r>
+    </w:p>
+    <w:p>
+      <w:pPr>
+        <w:pStyle w:val="aff5"/>
+        <w:numPr>
+          <w:ilvl w:val="0"/>
+          <w:numId w:val="31"/>
+        </w:numPr>
+        <w:spacing w:after="160" w:line="259" w:lineRule="auto"/>
+        <w:rPr>
+          <w:rFonts w:ascii="Microsoft YaHei" w:eastAsia="Microsoft YaHei" w:hAnsi="Microsoft YaHei" w:cs="Microsoft YaHei" w:hint="eastAsia"/>
+          <w:lang w:eastAsia="zh-CN"/>
+        </w:rPr>
+      </w:pPr>
+      <w:r>
+        <w:rPr>
+          <w:rFonts w:ascii="Microsoft YaHei" w:eastAsia="Microsoft YaHei" w:hAnsi="Microsoft YaHei" w:cs="Microsoft YaHei" w:hint="eastAsia"/>
+          <w:lang w:eastAsia="zh-CN"/>
+        </w:rPr>
+        <w:t>Sales：当天销售额</w:t>
+      </w:r>
+    </w:p>
+    <w:p>
+      <w:pPr>
+        <w:spacing w:after="160" w:line="259" w:lineRule="auto"/>
+        <w:ind w:firstLine="360"/>
+        <w:rPr>
+          <w:rFonts w:ascii="Microsoft YaHei" w:eastAsia="Microsoft YaHei" w:hAnsi="Microsoft YaHei" w:cs="Microsoft YaHei"/>
+          <w:lang w:eastAsia="zh-CN"/>
+        </w:rPr>
+      </w:pPr>
+      <w:r>
+        <w:rPr>
+          <w:rFonts w:ascii="Microsoft YaHei" w:eastAsia="Microsoft YaHei" w:hAnsi="Microsoft YaHei" w:cs="Microsoft YaHei" w:hint="eastAsia"/>
+          <w:lang w:eastAsia="zh-CN"/>
+        </w:rPr>
+        <w:t>本项目将以离线的方式训练模型，并作出预测，以比赛项目的训练数据作为项目数据，分割出部分（0.</w:t>
+      </w:r>
+      <w:r>
+        <w:rPr>
+          <w:rFonts w:ascii="Microsoft YaHei" w:eastAsia="Microsoft YaHei" w:hAnsi="Microsoft YaHei" w:cs="Microsoft YaHei"/>
+          <w:lang w:eastAsia="zh-CN"/>
+        </w:rPr>
+        <w:t>5%</w:t>
+      </w:r>
+      <w:r>
+        <w:rPr>
+          <w:rFonts w:ascii="Microsoft YaHei" w:eastAsia="Microsoft YaHei" w:hAnsi="Microsoft YaHei" w:cs="Microsoft YaHei" w:hint="eastAsia"/>
+          <w:lang w:eastAsia="zh-CN"/>
+        </w:rPr>
+        <w:t>）作为测试数据。</w:t>
+      </w:r>
+    </w:p>
+    <w:p>
+      <w:pPr>
+        <w:pStyle w:val="2"/>
+        <w:rPr>
+          <w:rFonts w:hint="eastAsia"/>
+          <w:lang w:eastAsia="zh-CN"/>
+        </w:rPr>
+      </w:pPr>
+      <w:r>
+        <w:rPr>
+          <w:rFonts w:hint="eastAsia"/>
+          <w:lang w:eastAsia="zh-CN"/>
+        </w:rPr>
+        <w:t>数据探索</w:t>
+      </w:r>
+    </w:p>
+    <w:p>
+      <w:pPr>
+        <w:rPr>
+          <w:rFonts w:asciiTheme="minorEastAsia" w:hAnsiTheme="minorEastAsia" w:cs="Microsoft YaHei" w:hint="eastAsia"/>
+          <w:lang w:eastAsia="zh-CN"/>
+        </w:rPr>
+      </w:pPr>
+      <w:r>
+        <w:rPr>
+          <w:rFonts w:asciiTheme="minorEastAsia" w:hAnsiTheme="minorEastAsia" w:cs="Microsoft YaHei" w:hint="eastAsia"/>
+          <w:lang w:eastAsia="zh-CN"/>
+        </w:rPr>
+        <w:t>本项目做了以下几种数据可视化探索：</w:t>
+      </w:r>
+    </w:p>
+    <w:p>
+      <w:pPr>
+        <w:pStyle w:val="aff5"/>
+        <w:numPr>
+          <w:ilvl w:val="0"/>
+          <w:numId w:val="32"/>
+        </w:numPr>
+        <w:rPr>
+          <w:rFonts w:asciiTheme="minorEastAsia" w:hAnsiTheme="minorEastAsia" w:cs="Microsoft YaHei" w:hint="eastAsia"/>
+          <w:lang w:eastAsia="zh-CN"/>
+        </w:rPr>
+      </w:pPr>
+      <w:r>
+        <w:rPr>
+          <w:rFonts w:asciiTheme="minorEastAsia" w:hAnsiTheme="minorEastAsia" w:cs="Microsoft YaHei" w:hint="eastAsia"/>
+          <w:lang w:eastAsia="zh-CN"/>
+        </w:rPr>
+        <w:t>按月、按年对比：</w:t>
+      </w:r>
+    </w:p>
+    <w:p>
+      <w:pPr>
+        <w:pStyle w:val="aff5"/>
+        <w:ind w:left="360"/>
+        <w:rPr>
+          <w:rFonts w:asciiTheme="minorEastAsia" w:hAnsiTheme="minorEastAsia" w:cs="Microsoft YaHei" w:hint="eastAsia"/>
+          <w:lang w:eastAsia="zh-CN"/>
+        </w:rPr>
+      </w:pPr>
+      <w:r>
+        <w:rPr>
+          <w:rFonts w:asciiTheme="minorEastAsia" w:hAnsiTheme="minorEastAsia" w:cs="Microsoft YaHei" w:hint="eastAsia"/>
+          <w:lang w:eastAsia="zh-CN"/>
+        </w:rPr>
+        <w:t>随机选取5个store</w:t>
+      </w:r>
+      <w:r>
+        <w:rPr>
+          <w:rFonts w:asciiTheme="minorEastAsia" w:hAnsiTheme="minorEastAsia" w:cs="Microsoft YaHei" w:hint="eastAsia"/>
+          <w:lang w:eastAsia="zh-CN"/>
+        </w:rPr>
+        <w:t>的销售总额趋势图</w:t>
+      </w:r>
+      <w:r>
+        <w:rPr>
+          <w:rFonts w:asciiTheme="minorEastAsia" w:hAnsiTheme="minorEastAsia" w:cs="Microsoft YaHei" w:hint="eastAsia"/>
+          <w:lang w:eastAsia="zh-CN"/>
+        </w:rPr>
+        <w:t>：</w:t>
+      </w:r>
+    </w:p>
+    <w:p>
+      <w:pPr>
+        <w:pStyle w:val="aff5"/>
+        <w:ind w:left="360"/>
+        <w:rPr>
+          <w:rFonts w:asciiTheme="minorEastAsia" w:hAnsiTheme="minorEastAsia" w:cs="Microsoft YaHei" w:hint="eastAsia"/>
+          <w:lang w:eastAsia="zh-CN"/>
+        </w:rPr>
+      </w:pPr>
+      <w:r>
+        <w:rPr>
+          <w:rFonts w:asciiTheme="minorEastAsia" w:hAnsiTheme="minorEastAsia" w:cs="Microsoft YaHei"/>
+          <w:lang w:eastAsia="zh-CN"/>
+        </w:rPr>
+        <w:drawing>
+          <wp:inline distT="0" distB="0" distL="0" distR="0" wp14:anchorId="795F6AB7" wp14:editId="39469161">
+            <wp:extent cx="5943600" cy="2354580"/>
+            <wp:effectExtent l="0" t="0" r="0" b="7620"/>
+            <wp:docPr id="1" name="图片 1"/>
+            <wp:cNvGraphicFramePr>
+              <a:graphicFrameLocks xmlns:a="http://schemas.openxmlformats.org/drawingml/2006/main" noChangeAspect="1"/>
+            </wp:cNvGraphicFramePr>
+            <a:graphic xmlns:a="http://schemas.openxmlformats.org/drawingml/2006/main">
+              <a:graphicData uri="http://schemas.openxmlformats.org/drawingml/2006/picture">
+                <pic:pic xmlns:pic="http://schemas.openxmlformats.org/drawingml/2006/picture">
+                  <pic:nvPicPr>
+                    <pic:cNvPr id="1" name=""/>
+                    <pic:cNvPicPr/>
+                  </pic:nvPicPr>
+                  <pic:blipFill>
+                    <a:blip r:embed="rId13"/>
+                    <a:stretch>
+                      <a:fillRect/>
+                    </a:stretch>
+                  </pic:blipFill>
+                  <pic:spPr>
+                    <a:xfrm>
+                      <a:off x="0" y="0"/>
+                      <a:ext cx="5943600" cy="2354580"/>
+                    </a:xfrm>
+                    <a:prstGeom prst="rect">
+                      <a:avLst/>
+                    </a:prstGeom>
+                  </pic:spPr>
+                </pic:pic>
+              </a:graphicData>
+            </a:graphic>
+          </wp:inline>
+        </w:drawing>
+      </w:r>
+    </w:p>
+    <w:p>
+      <w:pPr>
+        <w:pStyle w:val="aff5"/>
+        <w:ind w:left="360"/>
+        <w:rPr>
+          <w:rFonts w:asciiTheme="minorEastAsia" w:hAnsiTheme="minorEastAsia" w:cs="Microsoft YaHei" w:hint="eastAsia"/>
+          <w:lang w:eastAsia="zh-CN"/>
+        </w:rPr>
+      </w:pPr>
+      <w:r>
+        <w:rPr>
+          <w:rFonts w:asciiTheme="minorEastAsia" w:hAnsiTheme="minorEastAsia" w:cs="Microsoft YaHei" w:hint="eastAsia"/>
+          <w:lang w:eastAsia="zh-CN"/>
+        </w:rPr>
+        <w:t>随机选取5个store的销售</w:t>
+      </w:r>
+      <w:r>
+        <w:rPr>
+          <w:rFonts w:asciiTheme="minorEastAsia" w:hAnsiTheme="minorEastAsia" w:cs="Microsoft YaHei" w:hint="eastAsia"/>
+          <w:lang w:eastAsia="zh-CN"/>
+        </w:rPr>
+        <w:t>平均额</w:t>
+      </w:r>
+      <w:r>
+        <w:rPr>
+          <w:rFonts w:asciiTheme="minorEastAsia" w:hAnsiTheme="minorEastAsia" w:cs="Microsoft YaHei" w:hint="eastAsia"/>
+          <w:lang w:eastAsia="zh-CN"/>
+        </w:rPr>
+        <w:t>趋势图</w:t>
+      </w:r>
+      <w:r>
+        <w:rPr>
+          <w:rFonts w:asciiTheme="minorEastAsia" w:hAnsiTheme="minorEastAsia" w:cs="Microsoft YaHei" w:hint="eastAsia"/>
+          <w:lang w:eastAsia="zh-CN"/>
+        </w:rPr>
+        <w:t>：</w:t>
+      </w:r>
+    </w:p>
+    <w:p>
+      <w:pPr>
+        <w:pStyle w:val="aff5"/>
+        <w:ind w:left="360"/>
+        <w:rPr>
+          <w:rFonts w:asciiTheme="minorEastAsia" w:hAnsiTheme="minorEastAsia" w:cs="Microsoft YaHei" w:hint="eastAsia"/>
+          <w:lang w:eastAsia="zh-CN"/>
+        </w:rPr>
+      </w:pPr>
+      <w:r>
+        <w:rPr>
+          <w:rFonts w:asciiTheme="minorEastAsia" w:hAnsiTheme="minorEastAsia" w:cs="Microsoft YaHei"/>
+          <w:lang w:eastAsia="zh-CN"/>
+        </w:rPr>
+        <w:drawing>
+          <wp:inline distT="0" distB="0" distL="0" distR="0" wp14:anchorId="7D583C6D" wp14:editId="75680030">
+            <wp:extent cx="5943600" cy="2348865"/>
+            <wp:effectExtent l="0" t="0" r="0" b="0"/>
+            <wp:docPr id="2" name="图片 2"/>
+            <wp:cNvGraphicFramePr>
+              <a:graphicFrameLocks xmlns:a="http://schemas.openxmlformats.org/drawingml/2006/main" noChangeAspect="1"/>
+            </wp:cNvGraphicFramePr>
+            <a:graphic xmlns:a="http://schemas.openxmlformats.org/drawingml/2006/main">
+              <a:graphicData uri="http://schemas.openxmlformats.org/drawingml/2006/picture">
+                <pic:pic xmlns:pic="http://schemas.openxmlformats.org/drawingml/2006/picture">
+                  <pic:nvPicPr>
+                    <pic:cNvPr id="1" name=""/>
+                    <pic:cNvPicPr/>
+                  </pic:nvPicPr>
+                  <pic:blipFill>
+                    <a:blip r:embed="rId14"/>
+                    <a:stretch>
+                      <a:fillRect/>
+                    </a:stretch>
+                  </pic:blipFill>
+                  <pic:spPr>
+                    <a:xfrm>
+                      <a:off x="0" y="0"/>
+                      <a:ext cx="5943600" cy="2348865"/>
+                    </a:xfrm>
+                    <a:prstGeom prst="rect">
+                      <a:avLst/>
+                    </a:prstGeom>
+                  </pic:spPr>
+                </pic:pic>
+              </a:graphicData>
+            </a:graphic>
+          </wp:inline>
+        </w:drawing>
+      </w:r>
+    </w:p>
+    <w:p>
+      <w:pPr>
+        <w:pStyle w:val="aff5"/>
+        <w:numPr>
+          <w:ilvl w:val="0"/>
+          <w:numId w:val="32"/>
+        </w:numPr>
+        <w:rPr>
+          <w:rFonts w:asciiTheme="minorEastAsia" w:hAnsiTheme="minorEastAsia" w:cs="Microsoft YaHei" w:hint="eastAsia"/>
+          <w:lang w:eastAsia="zh-CN"/>
+        </w:rPr>
+      </w:pPr>
+      <w:r>
+        <w:rPr>
+          <w:rFonts w:asciiTheme="minorEastAsia" w:hAnsiTheme="minorEastAsia" w:cs="Microsoft YaHei" w:hint="eastAsia"/>
+          <w:lang w:eastAsia="zh-CN"/>
+        </w:rPr>
+        <w:t>Open与销售额</w:t>
+      </w:r>
+    </w:p>
+    <w:p>
+      <w:pPr>
+        <w:pStyle w:val="aff5"/>
+        <w:ind w:left="360"/>
+        <w:rPr>
+          <w:rFonts w:asciiTheme="minorEastAsia" w:hAnsiTheme="minorEastAsia" w:cs="Microsoft YaHei" w:hint="eastAsia"/>
+          <w:lang w:eastAsia="zh-CN"/>
+        </w:rPr>
+      </w:pPr>
+      <w:r>
+        <w:rPr>
+          <w:rFonts w:asciiTheme="minorEastAsia" w:hAnsiTheme="minorEastAsia" w:cs="Microsoft YaHei"/>
+          <w:lang w:eastAsia="zh-CN"/>
+        </w:rPr>
+        <w:lastRenderedPageBreak/>
+        <w:drawing>
+          <wp:inline distT="0" distB="0" distL="0" distR="0" wp14:anchorId="429F78DF" wp14:editId="790309E7">
+            <wp:extent cx="5943600" cy="1737360"/>
+            <wp:effectExtent l="0" t="0" r="0" b="0"/>
+            <wp:docPr id="3" name="图片 3"/>
+            <wp:cNvGraphicFramePr>
+              <a:graphicFrameLocks xmlns:a="http://schemas.openxmlformats.org/drawingml/2006/main" noChangeAspect="1"/>
+            </wp:cNvGraphicFramePr>
+            <a:graphic xmlns:a="http://schemas.openxmlformats.org/drawingml/2006/main">
+              <a:graphicData uri="http://schemas.openxmlformats.org/drawingml/2006/picture">
+                <pic:pic xmlns:pic="http://schemas.openxmlformats.org/drawingml/2006/picture">
+                  <pic:nvPicPr>
+                    <pic:cNvPr id="1" name=""/>
+                    <pic:cNvPicPr/>
+                  </pic:nvPicPr>
+                  <pic:blipFill>
+                    <a:blip r:embed="rId15"/>
+                    <a:stretch>
+                      <a:fillRect/>
+                    </a:stretch>
+                  </pic:blipFill>
+                  <pic:spPr>
+                    <a:xfrm>
+                      <a:off x="0" y="0"/>
+                      <a:ext cx="5943600" cy="1737360"/>
+                    </a:xfrm>
+                    <a:prstGeom prst="rect">
+                      <a:avLst/>
+                    </a:prstGeom>
+                  </pic:spPr>
+                </pic:pic>
+              </a:graphicData>
+            </a:graphic>
+          </wp:inline>
+        </w:drawing>
+      </w:r>
+    </w:p>
+    <w:p>
+      <w:pPr>
+        <w:pStyle w:val="aff5"/>
+        <w:numPr>
+          <w:ilvl w:val="0"/>
+          <w:numId w:val="32"/>
+        </w:numPr>
+        <w:rPr>
+          <w:rFonts w:asciiTheme="minorEastAsia" w:hAnsiTheme="minorEastAsia" w:cs="Microsoft YaHei" w:hint="eastAsia"/>
+          <w:lang w:eastAsia="zh-CN"/>
+        </w:rPr>
+      </w:pPr>
+      <w:r>
+        <w:rPr>
+          <w:rFonts w:asciiTheme="minorEastAsia" w:hAnsiTheme="minorEastAsia" w:cs="Microsoft YaHei" w:hint="eastAsia"/>
+          <w:lang w:eastAsia="zh-CN"/>
+        </w:rPr>
+        <w:t>Prom与销售额</w:t>
+      </w:r>
+    </w:p>
+    <w:p>
+      <w:pPr>
+        <w:pStyle w:val="aff5"/>
+        <w:ind w:left="360"/>
+        <w:rPr>
+          <w:rFonts w:asciiTheme="minorEastAsia" w:hAnsiTheme="minorEastAsia" w:cs="Microsoft YaHei" w:hint="eastAsia"/>
+          <w:lang w:eastAsia="zh-CN"/>
+        </w:rPr>
+      </w:pPr>
+      <w:r>
+        <w:rPr>
+          <w:rFonts w:asciiTheme="minorEastAsia" w:hAnsiTheme="minorEastAsia" w:cs="Microsoft YaHei"/>
+          <w:lang w:eastAsia="zh-CN"/>
+        </w:rPr>
+        <w:drawing>
+          <wp:inline distT="0" distB="0" distL="0" distR="0" wp14:anchorId="3353CE7D" wp14:editId="508EF299">
+            <wp:extent cx="5943600" cy="1653540"/>
+            <wp:effectExtent l="0" t="0" r="0" b="0"/>
+            <wp:docPr id="4" name="图片 4"/>
+            <wp:cNvGraphicFramePr>
+              <a:graphicFrameLocks xmlns:a="http://schemas.openxmlformats.org/drawingml/2006/main" noChangeAspect="1"/>
+            </wp:cNvGraphicFramePr>
+            <a:graphic xmlns:a="http://schemas.openxmlformats.org/drawingml/2006/main">
+              <a:graphicData uri="http://schemas.openxmlformats.org/drawingml/2006/picture">
+                <pic:pic xmlns:pic="http://schemas.openxmlformats.org/drawingml/2006/picture">
+                  <pic:nvPicPr>
+                    <pic:cNvPr id="1" name=""/>
+                    <pic:cNvPicPr/>
+                  </pic:nvPicPr>
+                  <pic:blipFill>
+                    <a:blip r:embed="rId16"/>
+                    <a:stretch>
+                      <a:fillRect/>
+                    </a:stretch>
+                  </pic:blipFill>
+                  <pic:spPr>
+                    <a:xfrm>
+                      <a:off x="0" y="0"/>
+                      <a:ext cx="5943600" cy="1653540"/>
+                    </a:xfrm>
+                    <a:prstGeom prst="rect">
+                      <a:avLst/>
+                    </a:prstGeom>
+                  </pic:spPr>
+                </pic:pic>
+              </a:graphicData>
+            </a:graphic>
+          </wp:inline>
+        </w:drawing>
+      </w:r>
+    </w:p>
+    <w:p>
+      <w:pPr>
+        <w:pStyle w:val="2"/>
+        <w:rPr>
+          <w:rFonts w:hint="eastAsia"/>
+          <w:lang w:eastAsia="zh-CN"/>
+        </w:rPr>
+      </w:pPr>
+      <w:r>
+        <w:rPr>
+          <w:rFonts w:hint="eastAsia"/>
+          <w:lang w:eastAsia="zh-CN"/>
+        </w:rPr>
+        <w:t>算法分析</w:t>
+      </w:r>
+    </w:p>
+    <w:p>
+      <w:pPr>
+        <w:rPr>
+          <w:rFonts w:hint="eastAsia"/>
+          <w:lang w:eastAsia="zh-CN"/>
+        </w:rPr>
+      </w:pPr>
+    </w:p>
+    <w:p>
+      <w:pPr>
+        <w:pStyle w:val="2"/>
+        <w:rPr>
+          <w:rFonts w:hint="eastAsia"/>
+          <w:lang w:eastAsia="zh-CN"/>
+        </w:rPr>
+      </w:pPr>
+      <w:r>
+        <w:rPr>
+          <w:rFonts w:hint="eastAsia"/>
+          <w:lang w:eastAsia="zh-CN"/>
+        </w:rPr>
+        <w:t>基准模型</w:t>
+      </w:r>
+    </w:p>
+    <w:p>
+      <w:pPr>
+        <w:ind w:firstLine="620"/>
+        <w:rPr>
+          <w:rFonts w:hint="eastAsia"/>
+          <w:lang w:eastAsia="zh-CN"/>
+        </w:rPr>
+      </w:pPr>
+      <w:r>
+        <w:rPr>
+          <w:rFonts w:hint="eastAsia"/>
+          <w:lang w:eastAsia="zh-CN"/>
+        </w:rPr>
+        <w:t>本项目使用了两种线性回归</w:t>
+      </w:r>
+      <w:r>
+        <w:rPr>
+          <w:rFonts w:hint="eastAsia"/>
+          <w:lang w:eastAsia="zh-CN"/>
+        </w:rPr>
+        <w:t>作为</w:t>
+      </w:r>
+      <w:r>
+        <w:rPr>
+          <w:rFonts w:hint="eastAsia"/>
+          <w:lang w:eastAsia="zh-CN"/>
+        </w:rPr>
+        <w:t>基准模型</w:t>
+      </w:r>
+      <w:r>
+        <w:rPr>
+          <w:rFonts w:hint="eastAsia"/>
+          <w:lang w:eastAsia="zh-CN"/>
+        </w:rPr>
+        <w:t>，详细结果参考</w:t>
+      </w:r>
+      <w:r>
+        <w:rPr>
+          <w:rFonts w:hint="eastAsia"/>
+          <w:lang w:eastAsia="zh-CN"/>
+        </w:rPr>
+        <w:t>report.html</w:t>
+      </w:r>
+      <w:r>
+        <w:rPr>
+          <w:rFonts w:hint="eastAsia"/>
+          <w:lang w:eastAsia="zh-CN"/>
+        </w:rPr>
+        <w:t xml:space="preserve"> </w:t>
+      </w:r>
+      <w:r>
+        <w:rPr>
+          <w:rFonts w:hint="eastAsia"/>
+          <w:lang w:eastAsia="zh-CN"/>
+        </w:rPr>
+        <w:t>“</w:t>
+      </w:r>
+      <w:r>
+        <w:rPr>
+          <w:rFonts w:hint="eastAsia"/>
+          <w:lang w:eastAsia="zh-CN"/>
+        </w:rPr>
+        <w:t>3.</w:t>
+      </w:r>
+      <w:r>
+        <w:rPr>
+          <w:rFonts w:hint="eastAsia"/>
+          <w:lang w:eastAsia="zh-CN"/>
+        </w:rPr>
+        <w:t>基准模型”</w:t>
+      </w:r>
+      <w:r>
+        <w:rPr>
+          <w:rFonts w:hint="eastAsia"/>
+          <w:lang w:eastAsia="zh-CN"/>
+        </w:rPr>
+        <w:t>：</w:t>
+      </w:r>
+    </w:p>
+    <w:p>
+      <w:pPr>
+        <w:pStyle w:val="aff5"/>
+        <w:numPr>
+          <w:ilvl w:val="0"/>
+          <w:numId w:val="33"/>
+        </w:numPr>
+        <w:rPr>
+          <w:rFonts w:asciiTheme="majorHAnsi" w:hAnsiTheme="majorHAnsi" w:cstheme="majorBidi" w:hint="eastAsia"/>
+          <w:lang w:eastAsia="zh-CN"/>
+        </w:rPr>
+      </w:pPr>
+      <w:r>
+        <w:rPr>
+          <w:rFonts w:asciiTheme="majorHAnsi" w:hAnsiTheme="majorHAnsi" w:cstheme="majorBidi" w:hint="eastAsia"/>
+          <w:lang w:eastAsia="zh-CN"/>
+        </w:rPr>
+        <w:t>总体线性回归</w:t>
+      </w:r>
+    </w:p>
+    <w:p>
+      <w:pPr>
+        <w:pStyle w:val="aff5"/>
+        <w:ind w:left="980"/>
+        <w:rPr>
+          <w:rFonts w:asciiTheme="majorHAnsi" w:hAnsiTheme="majorHAnsi" w:cstheme="majorBidi" w:hint="eastAsia"/>
+          <w:lang w:eastAsia="zh-CN"/>
+        </w:rPr>
+      </w:pPr>
+      <w:r>
+        <w:rPr>
+          <w:rFonts w:asciiTheme="majorHAnsi" w:hAnsiTheme="majorHAnsi" w:cstheme="majorBidi" w:hint="eastAsia"/>
+          <w:lang w:eastAsia="zh-CN"/>
+        </w:rPr>
+        <w:t>总体线性回归，是</w:t>
+      </w:r>
+      <w:r>
+        <w:rPr>
+          <w:rFonts w:asciiTheme="majorHAnsi" w:hAnsiTheme="majorHAnsi" w:cstheme="majorBidi" w:hint="eastAsia"/>
+          <w:lang w:eastAsia="zh-CN"/>
+        </w:rPr>
+        <w:t>试图在整个数据集上</w:t>
+      </w:r>
+      <w:r>
+        <w:rPr>
+          <w:rFonts w:asciiTheme="majorHAnsi" w:hAnsiTheme="majorHAnsi" w:cstheme="majorBidi" w:hint="eastAsia"/>
+          <w:lang w:eastAsia="zh-CN"/>
+        </w:rPr>
+        <w:t>训练模型，</w:t>
+      </w:r>
+      <w:r>
+        <w:rPr>
+          <w:rFonts w:asciiTheme="majorHAnsi" w:hAnsiTheme="majorHAnsi" w:cstheme="majorBidi" w:hint="eastAsia"/>
+          <w:lang w:eastAsia="zh-CN"/>
+        </w:rPr>
+        <w:t>特征值选择了与</w:t>
+      </w:r>
+      <w:r>
+        <w:rPr>
+          <w:rFonts w:asciiTheme="majorHAnsi" w:hAnsiTheme="majorHAnsi" w:cstheme="majorBidi" w:hint="eastAsia"/>
+          <w:lang w:eastAsia="zh-CN"/>
+        </w:rPr>
+        <w:t>Embedding</w:t>
+      </w:r>
+      <w:r>
+        <w:rPr>
+          <w:rFonts w:asciiTheme="majorHAnsi" w:hAnsiTheme="majorHAnsi" w:cstheme="majorBidi" w:hint="eastAsia"/>
+          <w:lang w:eastAsia="zh-CN"/>
+        </w:rPr>
+        <w:t>网络模型同样的特征值</w:t>
+      </w:r>
+      <w:r>
+        <w:rPr>
+          <w:rFonts w:asciiTheme="majorHAnsi" w:hAnsiTheme="majorHAnsi" w:cstheme="majorBidi" w:hint="eastAsia"/>
+          <w:lang w:eastAsia="zh-CN"/>
+        </w:rPr>
+        <w:t>。测试中取得的</w:t>
+      </w:r>
+      <w:r>
+        <w:rPr>
+          <w:rFonts w:asciiTheme="majorHAnsi" w:hAnsiTheme="majorHAnsi" w:cstheme="majorBidi" w:hint="eastAsia"/>
+          <w:lang w:eastAsia="zh-CN"/>
+        </w:rPr>
+        <w:t>RMSPE</w:t>
+      </w:r>
+      <w:r>
+        <w:rPr>
+          <w:rFonts w:asciiTheme="majorHAnsi" w:hAnsiTheme="majorHAnsi" w:cstheme="majorBidi" w:hint="eastAsia"/>
+          <w:lang w:eastAsia="zh-CN"/>
+        </w:rPr>
+        <w:t>的错误率不是很理想，只有</w:t>
+      </w:r>
+      <w:r>
+        <w:rPr>
+          <w:rFonts w:asciiTheme="majorHAnsi" w:hAnsiTheme="majorHAnsi" w:cstheme="majorBidi" w:hint="eastAsia"/>
+          <w:lang w:eastAsia="zh-CN"/>
+        </w:rPr>
+        <w:t>45%</w:t>
+      </w:r>
+      <w:r>
+        <w:rPr>
+          <w:rFonts w:asciiTheme="majorHAnsi" w:hAnsiTheme="majorHAnsi" w:cstheme="majorBidi" w:hint="eastAsia"/>
+          <w:lang w:eastAsia="zh-CN"/>
+        </w:rPr>
+        <w:t>左右。</w:t>
+      </w:r>
+    </w:p>
+    <w:p>
+      <w:pPr>
+        <w:pStyle w:val="aff5"/>
+        <w:numPr>
+          <w:ilvl w:val="0"/>
+          <w:numId w:val="33"/>
+        </w:numPr>
+        <w:rPr>
+          <w:rFonts w:asciiTheme="majorHAnsi" w:hAnsiTheme="majorHAnsi" w:cstheme="majorBidi" w:hint="eastAsia"/>
+          <w:lang w:eastAsia="zh-CN"/>
+        </w:rPr>
+      </w:pPr>
+      <w:r>
+        <w:rPr>
+          <w:rFonts w:asciiTheme="majorHAnsi" w:hAnsiTheme="majorHAnsi" w:cstheme="majorBidi" w:hint="eastAsia"/>
+          <w:lang w:eastAsia="zh-CN"/>
+        </w:rPr>
+        <w:t>基于门店的线性回归</w:t>
+      </w:r>
+    </w:p>
+    <w:p>
+      <w:pPr>
+        <w:ind w:left="980"/>
+        <w:rPr>
+          <w:rFonts w:asciiTheme="majorHAnsi" w:hAnsiTheme="majorHAnsi" w:cstheme="majorBidi" w:hint="eastAsia"/>
+          <w:lang w:eastAsia="zh-CN"/>
+        </w:rPr>
+      </w:pPr>
+      <w:r>
+        <w:rPr>
+          <w:rFonts w:asciiTheme="majorHAnsi" w:hAnsiTheme="majorHAnsi" w:cstheme="majorBidi" w:hint="eastAsia"/>
+          <w:lang w:eastAsia="zh-CN"/>
+        </w:rPr>
+        <w:t>考虑到，各个门店的差异较大，</w:t>
+      </w:r>
+      <w:r>
+        <w:rPr>
+          <w:rFonts w:asciiTheme="majorHAnsi" w:hAnsiTheme="majorHAnsi" w:cstheme="majorBidi" w:hint="eastAsia"/>
+          <w:lang w:eastAsia="zh-CN"/>
+        </w:rPr>
+        <w:t>又尝试了基于门店的</w:t>
+      </w:r>
+      <w:r>
+        <w:rPr>
+          <w:rFonts w:asciiTheme="majorHAnsi" w:hAnsiTheme="majorHAnsi" w:cstheme="majorBidi" w:hint="eastAsia"/>
+          <w:lang w:eastAsia="zh-CN"/>
+        </w:rPr>
+        <w:t>线性回归模型</w:t>
+      </w:r>
+      <w:r>
+        <w:rPr>
+          <w:rFonts w:asciiTheme="majorHAnsi" w:hAnsiTheme="majorHAnsi" w:cstheme="majorBidi" w:hint="eastAsia"/>
+          <w:lang w:eastAsia="zh-CN"/>
+        </w:rPr>
+        <w:t>，即对每一个门店训练一个模型</w:t>
+      </w:r>
+      <w:r>
+        <w:rPr>
+          <w:rFonts w:asciiTheme="majorHAnsi" w:hAnsiTheme="majorHAnsi" w:cstheme="majorBidi" w:hint="eastAsia"/>
+          <w:lang w:eastAsia="zh-CN"/>
+        </w:rPr>
+        <w:t>，测试取得的</w:t>
+      </w:r>
+      <w:r>
+        <w:rPr>
+          <w:rFonts w:asciiTheme="majorHAnsi" w:hAnsiTheme="majorHAnsi" w:cstheme="majorBidi" w:hint="eastAsia"/>
+          <w:lang w:eastAsia="zh-CN"/>
+        </w:rPr>
+        <w:t>RMSPE</w:t>
+      </w:r>
+      <w:r>
+        <w:rPr>
+          <w:rFonts w:asciiTheme="majorHAnsi" w:hAnsiTheme="majorHAnsi" w:cstheme="majorBidi" w:hint="eastAsia"/>
+          <w:lang w:eastAsia="zh-CN"/>
+        </w:rPr>
+        <w:t>错误率降到了</w:t>
+      </w:r>
+      <w:r>
+        <w:rPr>
+          <w:rFonts w:asciiTheme="majorHAnsi" w:hAnsiTheme="majorHAnsi" w:cstheme="majorBidi" w:hint="eastAsia"/>
+          <w:lang w:eastAsia="zh-CN"/>
+        </w:rPr>
+        <w:t>16%</w:t>
+      </w:r>
+      <w:r>
+        <w:rPr>
+          <w:rFonts w:asciiTheme="majorHAnsi" w:hAnsiTheme="majorHAnsi" w:cstheme="majorBidi" w:hint="eastAsia"/>
+          <w:lang w:eastAsia="zh-CN"/>
+        </w:rPr>
+        <w:t>左右。</w:t>
+      </w:r>
+    </w:p>
+    <w:p>
+      <w:pPr>
+        <w:pStyle w:val="1"/>
+      </w:pPr>
+      <w:r>
+        <w:rPr>
+          <w:rFonts w:hint="eastAsia"/>
+        </w:rPr>
+        <w:t>研究方法</w:t>
+      </w:r>
+    </w:p>
+    <w:p>
+      <w:pPr>
+        <w:pStyle w:val="2"/>
+        <w:rPr>
+          <w:rFonts w:hint="eastAsia"/>
+          <w:lang w:eastAsia="zh-CN"/>
+        </w:rPr>
+      </w:pPr>
+      <w:r>
+        <w:rPr>
+          <w:rFonts w:hint="eastAsia"/>
+          <w:lang w:eastAsia="zh-CN"/>
+        </w:rPr>
+        <w:t>数据处理</w:t>
+      </w:r>
+    </w:p>
+    <w:p>
+      <w:pPr>
+        <w:ind w:firstLine="420"/>
+        <w:rPr>
+          <w:rFonts w:asciiTheme="minorEastAsia" w:hAnsiTheme="minorEastAsia" w:cs="Microsoft YaHei" w:hint="eastAsia"/>
+          <w:lang w:eastAsia="zh-CN"/>
+        </w:rPr>
+      </w:pPr>
+      <w:r>
+        <w:rPr>
+          <w:rFonts w:asciiTheme="minorEastAsia" w:hAnsiTheme="minorEastAsia" w:cs="Microsoft YaHei" w:hint="eastAsia"/>
+          <w:lang w:eastAsia="zh-CN"/>
+        </w:rPr>
+        <w:t>数据处理通过</w:t>
+      </w:r>
+      <w:r>
+        <w:rPr>
+          <w:rFonts w:asciiTheme="minorEastAsia" w:hAnsiTheme="minorEastAsia" w:cs="Microsoft YaHei"/>
+          <w:lang w:eastAsia="zh-CN"/>
+        </w:rPr>
+        <w:t>prepare_data.py</w:t>
+      </w:r>
+      <w:r>
+        <w:rPr>
+          <w:rFonts w:asciiTheme="minorEastAsia" w:hAnsiTheme="minorEastAsia" w:cs="Microsoft YaHei" w:hint="eastAsia"/>
+          <w:lang w:eastAsia="zh-CN"/>
+        </w:rPr>
+        <w:t>实现</w:t>
+      </w:r>
+      <w:r>
+        <w:rPr>
+          <w:rFonts w:asciiTheme="minorEastAsia" w:hAnsiTheme="minorEastAsia" w:cs="Microsoft YaHei" w:hint="eastAsia"/>
+          <w:lang w:eastAsia="zh-CN"/>
+        </w:rPr>
+        <w:t>，主要包含以下</w:t>
+      </w:r>
+      <w:r>
+        <w:rPr>
+          <w:rFonts w:asciiTheme="minorEastAsia" w:hAnsiTheme="minorEastAsia" w:cs="Microsoft YaHei" w:hint="eastAsia"/>
+          <w:lang w:eastAsia="zh-CN"/>
+        </w:rPr>
+        <w:t>内容：</w:t>
+      </w:r>
+    </w:p>
+    <w:p>
+      <w:pPr>
+        <w:pStyle w:val="aff5"/>
+        <w:numPr>
+          <w:ilvl w:val="0"/>
+          <w:numId w:val="31"/>
+        </w:numPr>
+        <w:rPr>
+          <w:rFonts w:asciiTheme="minorEastAsia" w:hAnsiTheme="minorEastAsia" w:cs="Microsoft YaHei" w:hint="eastAsia"/>
+          <w:lang w:eastAsia="zh-CN"/>
+        </w:rPr>
+      </w:pPr>
+      <w:r>
+        <w:rPr>
+          <w:rFonts w:asciiTheme="minorEastAsia" w:hAnsiTheme="minorEastAsia" w:cs="Microsoft YaHei" w:hint="eastAsia"/>
+          <w:lang w:eastAsia="zh-CN"/>
+        </w:rPr>
+        <w:t>销售数据</w:t>
+      </w:r>
+      <w:r>
+        <w:rPr>
+          <w:rFonts w:asciiTheme="minorEastAsia" w:hAnsiTheme="minorEastAsia" w:cs="Microsoft YaHei" w:hint="eastAsia"/>
+          <w:lang w:eastAsia="zh-CN"/>
+        </w:rPr>
+        <w:t>按日期排序，</w:t>
+      </w:r>
+      <w:r>
+        <w:rPr>
+          <w:rFonts w:asciiTheme="minorEastAsia" w:hAnsiTheme="minorEastAsia" w:cs="Microsoft YaHei" w:hint="eastAsia"/>
+          <w:lang w:eastAsia="zh-CN"/>
+        </w:rPr>
+        <w:t>原始数据为时间</w:t>
+      </w:r>
+      <w:r>
+        <w:rPr>
+          <w:rFonts w:asciiTheme="minorEastAsia" w:hAnsiTheme="minorEastAsia" w:cs="Microsoft YaHei" w:hint="eastAsia"/>
+          <w:lang w:eastAsia="zh-CN"/>
+        </w:rPr>
+        <w:t>降序排列，处理为升序排列</w:t>
+      </w:r>
+    </w:p>
+    <w:p>
+      <w:pPr>
+        <w:pStyle w:val="aff5"/>
+        <w:numPr>
+          <w:ilvl w:val="0"/>
+          <w:numId w:val="31"/>
+        </w:numPr>
+        <w:rPr>
+          <w:rFonts w:asciiTheme="minorEastAsia" w:hAnsiTheme="minorEastAsia" w:cs="Microsoft YaHei" w:hint="eastAsia"/>
+          <w:lang w:eastAsia="zh-CN"/>
+        </w:rPr>
+      </w:pPr>
+      <w:r>
+        <w:rPr>
+          <w:rFonts w:asciiTheme="minorEastAsia" w:hAnsiTheme="minorEastAsia" w:cs="Microsoft YaHei" w:hint="eastAsia"/>
+          <w:lang w:eastAsia="zh-CN"/>
+        </w:rPr>
+        <w:t>数据聚合：将State信息整合到Store信息中</w:t>
+      </w:r>
+    </w:p>
+    <w:p>
+      <w:pPr>
+        <w:pStyle w:val="aff5"/>
+        <w:numPr>
+          <w:ilvl w:val="0"/>
+          <w:numId w:val="31"/>
+        </w:numPr>
+        <w:rPr>
+          <w:rFonts w:asciiTheme="minorEastAsia" w:hAnsiTheme="minorEastAsia" w:cs="Microsoft YaHei" w:hint="eastAsia"/>
+          <w:lang w:eastAsia="zh-CN"/>
+        </w:rPr>
+      </w:pPr>
+      <w:r>
+        <w:rPr>
+          <w:rFonts w:asciiTheme="minorEastAsia" w:hAnsiTheme="minorEastAsia" w:cs="Microsoft YaHei" w:hint="eastAsia"/>
+          <w:lang w:eastAsia="zh-CN"/>
+        </w:rPr>
+        <w:t>NAN处理：将nan数据用“0”填充</w:t>
+      </w:r>
+    </w:p>
+    <w:p>
+      <w:pPr>
+        <w:pStyle w:val="aff5"/>
+        <w:numPr>
+          <w:ilvl w:val="0"/>
+          <w:numId w:val="31"/>
+        </w:numPr>
+        <w:rPr>
+          <w:rFonts w:asciiTheme="minorEastAsia" w:hAnsiTheme="minorEastAsia" w:cs="Microsoft YaHei" w:hint="eastAsia"/>
+          <w:lang w:eastAsia="zh-CN"/>
+        </w:rPr>
+      </w:pPr>
+      <w:r>
+        <w:rPr>
+          <w:rFonts w:asciiTheme="minorEastAsia" w:hAnsiTheme="minorEastAsia" w:cs="Microsoft YaHei" w:hint="eastAsia"/>
+          <w:lang w:eastAsia="zh-CN"/>
+        </w:rPr>
+        <w:t>数据序列化：</w:t>
+      </w:r>
+      <w:r>
+        <w:rPr>
+          <w:rFonts w:asciiTheme="minorEastAsia" w:hAnsiTheme="minorEastAsia" w:cs="Microsoft YaHei" w:hint="eastAsia"/>
+          <w:lang w:eastAsia="zh-CN"/>
+        </w:rPr>
+        <w:t>将原始3个数据集序列化为</w:t>
+      </w:r>
+      <w:r>
+        <w:rPr>
+          <w:rFonts w:asciiTheme="minorEastAsia" w:hAnsiTheme="minorEastAsia" w:cs="Microsoft YaHei"/>
+          <w:lang w:eastAsia="zh-CN"/>
+        </w:rPr>
+        <w:t>train_data.pickle</w:t>
+      </w:r>
+      <w:r>
+        <w:rPr>
+          <w:rFonts w:asciiTheme="minorEastAsia" w:hAnsiTheme="minorEastAsia" w:cs="Microsoft YaHei" w:hint="eastAsia"/>
+          <w:lang w:eastAsia="zh-CN"/>
+        </w:rPr>
+        <w:t>和</w:t>
+      </w:r>
+      <w:r>
+        <w:rPr>
+          <w:rFonts w:asciiTheme="minorEastAsia" w:hAnsiTheme="minorEastAsia" w:cs="Microsoft YaHei"/>
+          <w:lang w:eastAsia="zh-CN"/>
+        </w:rPr>
+        <w:t>store_data.pickle</w:t>
+      </w:r>
+      <w:r>
+        <w:rPr>
+          <w:rFonts w:asciiTheme="minorEastAsia" w:hAnsiTheme="minorEastAsia" w:cs="Microsoft YaHei" w:hint="eastAsia"/>
+          <w:lang w:eastAsia="zh-CN"/>
+        </w:rPr>
+        <w:t>。</w:t>
+      </w:r>
+    </w:p>
+    <w:p>
+      <w:pPr>
+        <w:pStyle w:val="aff5"/>
+        <w:numPr>
+          <w:ilvl w:val="0"/>
+          <w:numId w:val="31"/>
+        </w:numPr>
+        <w:rPr>
+          <w:rFonts w:asciiTheme="minorEastAsia" w:hAnsiTheme="minorEastAsia" w:cs="Microsoft YaHei" w:hint="eastAsia"/>
+          <w:lang w:eastAsia="zh-CN"/>
+        </w:rPr>
+      </w:pPr>
+      <w:r>
+        <w:rPr>
+          <w:rFonts w:asciiTheme="minorEastAsia" w:hAnsiTheme="minorEastAsia" w:cs="Microsoft YaHei"/>
+          <w:lang w:eastAsia="zh-CN"/>
+        </w:rPr>
+        <w:lastRenderedPageBreak/>
+        <w:t>LabelEncoder</w:t>
+      </w:r>
+      <w:r>
+        <w:rPr>
+          <w:rFonts w:asciiTheme="minorEastAsia" w:hAnsiTheme="minorEastAsia" w:cs="Microsoft YaHei" w:hint="eastAsia"/>
+          <w:lang w:eastAsia="zh-CN"/>
+        </w:rPr>
+        <w:t>：对选取的特征值进行</w:t>
+      </w:r>
+      <w:r>
+        <w:rPr>
+          <w:rFonts w:asciiTheme="minorEastAsia" w:hAnsiTheme="minorEastAsia" w:cs="Microsoft YaHei"/>
+          <w:lang w:eastAsia="zh-CN"/>
+        </w:rPr>
+        <w:t>LabelEncoder</w:t>
+      </w:r>
+      <w:r>
+        <w:rPr>
+          <w:rFonts w:asciiTheme="minorEastAsia" w:hAnsiTheme="minorEastAsia" w:cs="Microsoft YaHei" w:hint="eastAsia"/>
+          <w:lang w:eastAsia="zh-CN"/>
+        </w:rPr>
+        <w:t>编码，</w:t>
+      </w:r>
+      <w:r>
+        <w:rPr>
+          <w:rFonts w:asciiTheme="minorEastAsia" w:hAnsiTheme="minorEastAsia" w:cs="Microsoft YaHei" w:hint="eastAsia"/>
+          <w:lang w:eastAsia="zh-CN"/>
+        </w:rPr>
+        <w:t>并保持编码方案到</w:t>
+      </w:r>
+      <w:r>
+        <w:rPr>
+          <w:rFonts w:asciiTheme="minorEastAsia" w:hAnsiTheme="minorEastAsia" w:cs="Microsoft YaHei"/>
+          <w:lang w:eastAsia="zh-CN"/>
+        </w:rPr>
+        <w:t>les.pickle</w:t>
+      </w:r>
+      <w:r>
+        <w:rPr>
+          <w:rFonts w:asciiTheme="minorEastAsia" w:hAnsiTheme="minorEastAsia" w:cs="Microsoft YaHei" w:hint="eastAsia"/>
+          <w:lang w:eastAsia="zh-CN"/>
+        </w:rPr>
+        <w:t>一边解码</w:t>
+      </w:r>
+      <w:r>
+        <w:rPr>
+          <w:rFonts w:asciiTheme="minorEastAsia" w:hAnsiTheme="minorEastAsia" w:cs="Microsoft YaHei" w:hint="eastAsia"/>
+          <w:lang w:eastAsia="zh-CN"/>
+        </w:rPr>
+        <w:t>使用</w:t>
+      </w:r>
+      <w:r>
+        <w:rPr>
+          <w:rFonts w:asciiTheme="minorEastAsia" w:hAnsiTheme="minorEastAsia" w:cs="Microsoft YaHei" w:hint="eastAsia"/>
+          <w:lang w:eastAsia="zh-CN"/>
+        </w:rPr>
+        <w:t>。</w:t>
+      </w:r>
+    </w:p>
+    <w:p>
+      <w:pPr>
+        <w:pStyle w:val="aff5"/>
+        <w:numPr>
+          <w:ilvl w:val="0"/>
+          <w:numId w:val="31"/>
+        </w:numPr>
+        <w:rPr>
+          <w:rFonts w:asciiTheme="minorEastAsia" w:hAnsiTheme="minorEastAsia" w:cs="Microsoft YaHei" w:hint="eastAsia"/>
+          <w:lang w:eastAsia="zh-CN"/>
+        </w:rPr>
+      </w:pPr>
+      <w:r>
+        <w:rPr>
+          <w:rFonts w:asciiTheme="minorEastAsia" w:hAnsiTheme="minorEastAsia" w:cs="Microsoft YaHei" w:hint="eastAsia"/>
+          <w:lang w:eastAsia="zh-CN"/>
+        </w:rPr>
+        <w:t>类型</w:t>
+      </w:r>
+      <w:r>
+        <w:rPr>
+          <w:rFonts w:asciiTheme="minorEastAsia" w:hAnsiTheme="minorEastAsia" w:cs="Microsoft YaHei" w:hint="eastAsia"/>
+          <w:lang w:eastAsia="zh-CN"/>
+        </w:rPr>
+        <w:t>一致化</w:t>
+      </w:r>
+      <w:r>
+        <w:rPr>
+          <w:rFonts w:asciiTheme="minorEastAsia" w:hAnsiTheme="minorEastAsia" w:cs="Microsoft YaHei" w:hint="eastAsia"/>
+          <w:lang w:eastAsia="zh-CN"/>
+        </w:rPr>
+        <w:t>：将编码后的特征值一致化为int类型。</w:t>
+      </w:r>
+    </w:p>
+    <w:p>
+      <w:pPr>
+        <w:ind w:left="360"/>
+        <w:rPr>
+          <w:rFonts w:asciiTheme="minorEastAsia" w:hAnsiTheme="minorEastAsia" w:cs="Microsoft YaHei" w:hint="eastAsia"/>
+          <w:lang w:eastAsia="zh-CN"/>
+        </w:rPr>
+      </w:pPr>
+      <w:r>
+        <w:rPr>
+          <w:rFonts w:asciiTheme="minorEastAsia" w:hAnsiTheme="minorEastAsia" w:cs="Microsoft YaHei" w:hint="eastAsia"/>
+          <w:lang w:eastAsia="zh-CN"/>
+        </w:rPr>
+        <w:t>全部过程</w:t>
+      </w:r>
+      <w:r>
+        <w:rPr>
+          <w:rFonts w:asciiTheme="minorEastAsia" w:hAnsiTheme="minorEastAsia" w:cs="Microsoft YaHei" w:hint="eastAsia"/>
+          <w:lang w:eastAsia="zh-CN"/>
+        </w:rPr>
+        <w:t>通过</w:t>
+      </w:r>
+      <w:r>
+        <w:rPr>
+          <w:rFonts w:asciiTheme="minorEastAsia" w:hAnsiTheme="minorEastAsia" w:cs="Microsoft YaHei"/>
+          <w:u w:val="single"/>
+          <w:lang w:eastAsia="zh-CN"/>
+        </w:rPr>
+        <w:t>prepare_data</w:t>
+      </w:r>
+      <w:r>
+        <w:rPr>
+          <w:rFonts w:asciiTheme="minorEastAsia" w:hAnsiTheme="minorEastAsia" w:cs="Microsoft YaHei"/>
+          <w:u w:val="single"/>
+          <w:lang w:eastAsia="zh-CN"/>
+        </w:rPr>
+        <w:t>.</w:t>
+      </w:r>
+      <w:r>
+        <w:rPr>
+          <w:rFonts w:asciiTheme="minorEastAsia" w:hAnsiTheme="minorEastAsia" w:cs="Microsoft YaHei"/>
+          <w:u w:val="single"/>
+          <w:lang w:eastAsia="zh-CN"/>
+        </w:rPr>
+        <w:t>py</w:t>
+      </w:r>
+      <w:r>
+        <w:rPr>
+          <w:rFonts w:asciiTheme="minorEastAsia" w:hAnsiTheme="minorEastAsia" w:cs="Microsoft YaHei" w:hint="eastAsia"/>
+          <w:lang w:eastAsia="zh-CN"/>
+        </w:rPr>
+        <w:t>的</w:t>
+      </w:r>
+      <w:r>
+        <w:rPr>
+          <w:rFonts w:asciiTheme="minorEastAsia" w:hAnsiTheme="minorEastAsia" w:cs="Microsoft YaHei"/>
+          <w:lang w:eastAsia="zh-CN"/>
+        </w:rPr>
+        <w:t>prepare_data</w:t>
+      </w:r>
+      <w:r>
+        <w:rPr>
+          <w:rFonts w:asciiTheme="minorEastAsia" w:hAnsiTheme="minorEastAsia" w:cs="Microsoft YaHei"/>
+          <w:lang w:eastAsia="zh-CN"/>
+        </w:rPr>
+        <w:t>()</w:t>
+      </w:r>
+      <w:r>
+        <w:rPr>
+          <w:rFonts w:asciiTheme="minorEastAsia" w:hAnsiTheme="minorEastAsia" w:cs="Microsoft YaHei" w:hint="eastAsia"/>
+          <w:lang w:eastAsia="zh-CN"/>
+        </w:rPr>
+        <w:t>实现。</w:t>
+      </w:r>
+    </w:p>
+    <w:p>
+      <w:pPr>
+        <w:rPr>
+          <w:rFonts w:asciiTheme="minorEastAsia" w:hAnsiTheme="minorEastAsia" w:cs="Microsoft YaHei" w:hint="eastAsia"/>
+          <w:lang w:eastAsia="zh-CN"/>
+        </w:rPr>
+      </w:pPr>
+    </w:p>
+    <w:p>
+      <w:pPr>
+        <w:pStyle w:val="2"/>
+        <w:rPr>
+          <w:rFonts w:hint="eastAsia"/>
+          <w:lang w:eastAsia="zh-CN"/>
+        </w:rPr>
+      </w:pPr>
+      <w:r>
+        <w:rPr>
+          <w:rFonts w:hint="eastAsia"/>
+          <w:lang w:eastAsia="zh-CN"/>
+        </w:rPr>
+        <w:t>算法实现</w:t>
+      </w:r>
+    </w:p>
+    <w:p>
+      <w:pPr>
+        <w:ind w:firstLine="280"/>
+        <w:rPr>
+          <w:rFonts w:hint="eastAsia"/>
+          <w:lang w:eastAsia="zh-CN"/>
+        </w:rPr>
+      </w:pPr>
+      <w:r>
+        <w:rPr>
+          <w:rFonts w:hint="eastAsia"/>
+          <w:lang w:eastAsia="zh-CN"/>
+        </w:rPr>
+        <w:t>Entity Embedding</w:t>
+      </w:r>
+      <w:r>
+        <w:rPr>
+          <w:rFonts w:hint="eastAsia"/>
+          <w:lang w:eastAsia="zh-CN"/>
+        </w:rPr>
+        <w:t>神经网络</w:t>
+      </w:r>
+      <w:r>
+        <w:rPr>
+          <w:rFonts w:hint="eastAsia"/>
+          <w:lang w:eastAsia="zh-CN"/>
+        </w:rPr>
+        <w:t>由</w:t>
+      </w:r>
+      <w:r>
+        <w:rPr>
+          <w:u w:val="single"/>
+          <w:lang w:eastAsia="zh-CN"/>
+        </w:rPr>
+        <w:t>network.py</w:t>
+      </w:r>
+      <w:r>
+        <w:rPr>
+          <w:rFonts w:hint="eastAsia"/>
+          <w:lang w:eastAsia="zh-CN"/>
+        </w:rPr>
+        <w:t>实现。</w:t>
+      </w:r>
+      <w:r>
+        <w:rPr>
+          <w:rFonts w:hint="eastAsia"/>
+          <w:lang w:eastAsia="zh-CN"/>
+        </w:rPr>
+        <w:t>神经网络的各个特征说明</w:t>
+      </w:r>
+      <w:r>
+        <w:rPr>
+          <w:rFonts w:hint="eastAsia"/>
+          <w:lang w:eastAsia="zh-CN"/>
+        </w:rPr>
+        <w:t>如下：</w:t>
+      </w:r>
+    </w:p>
+    <w:p>
+      <w:pPr>
+        <w:pStyle w:val="aff5"/>
+        <w:numPr>
+          <w:ilvl w:val="0"/>
+          <w:numId w:val="34"/>
+        </w:numPr>
+        <w:rPr>
+          <w:rFonts w:hint="eastAsia"/>
+          <w:lang w:eastAsia="zh-CN"/>
+        </w:rPr>
+      </w:pPr>
+      <w:r>
+        <w:rPr>
+          <w:rFonts w:hint="eastAsia"/>
+          <w:lang w:eastAsia="zh-CN"/>
+        </w:rPr>
+        <w:t>神经</w:t>
+      </w:r>
+      <w:r>
+        <w:rPr>
+          <w:rFonts w:hint="eastAsia"/>
+          <w:lang w:eastAsia="zh-CN"/>
+        </w:rPr>
+        <w:t>网络</w:t>
+      </w:r>
+      <w:r>
+        <w:rPr>
+          <w:rFonts w:hint="eastAsia"/>
+          <w:lang w:eastAsia="zh-CN"/>
+        </w:rPr>
+        <w:t>框架</w:t>
+      </w:r>
+    </w:p>
+    <w:p>
+      <w:pPr>
+        <w:pStyle w:val="aff5"/>
+        <w:ind w:left="760"/>
+        <w:rPr>
+          <w:rFonts w:hint="eastAsia"/>
+          <w:lang w:eastAsia="zh-CN"/>
+        </w:rPr>
+      </w:pPr>
+      <w:r>
+        <w:rPr>
+          <w:rFonts w:hint="eastAsia"/>
+          <w:lang w:eastAsia="zh-CN"/>
+        </w:rPr>
+        <w:t>本项目采用</w:t>
+      </w:r>
+      <w:hyperlink r:id="rId17" w:history="1">
+        <w:r>
+          <w:rPr>
+            <w:rStyle w:val="aff"/>
+            <w:rFonts w:hint="eastAsia"/>
+            <w:lang w:eastAsia="zh-CN"/>
+          </w:rPr>
+          <w:t>Keras</w:t>
+        </w:r>
+      </w:hyperlink>
+      <w:r>
+        <w:rPr>
+          <w:rFonts w:hint="eastAsia"/>
+          <w:lang w:eastAsia="zh-CN"/>
+        </w:rPr>
+        <w:t>框架来实现</w:t>
+      </w:r>
+      <w:r>
+        <w:rPr>
+          <w:rFonts w:hint="eastAsia"/>
+          <w:lang w:eastAsia="zh-CN"/>
+        </w:rPr>
+        <w:t>具有</w:t>
+      </w:r>
+      <w:r>
+        <w:rPr>
+          <w:rFonts w:hint="eastAsia"/>
+          <w:lang w:eastAsia="zh-CN"/>
+        </w:rPr>
+        <w:t>Entity  Embedding</w:t>
+      </w:r>
+      <w:r>
+        <w:rPr>
+          <w:rFonts w:hint="eastAsia"/>
+          <w:lang w:eastAsia="zh-CN"/>
+        </w:rPr>
+        <w:t>功能的</w:t>
+      </w:r>
+      <w:r>
+        <w:rPr>
+          <w:rFonts w:hint="eastAsia"/>
+          <w:lang w:eastAsia="zh-CN"/>
+        </w:rPr>
+        <w:t>神经网络</w:t>
+      </w:r>
+      <w:r>
+        <w:rPr>
+          <w:rFonts w:hint="eastAsia"/>
+          <w:lang w:eastAsia="zh-CN"/>
+        </w:rPr>
+        <w:t>。</w:t>
+      </w:r>
+      <w:r>
+        <w:rPr>
+          <w:rFonts w:hint="eastAsia"/>
+          <w:lang w:eastAsia="zh-CN"/>
+        </w:rPr>
+        <w:t>Keras</w:t>
+      </w:r>
+      <w:r>
+        <w:rPr>
+          <w:rFonts w:hint="eastAsia"/>
+          <w:lang w:eastAsia="zh-CN"/>
+        </w:rPr>
+        <w:t>是</w:t>
+      </w:r>
+      <w:r>
+        <w:rPr>
+          <w:rFonts w:hint="eastAsia"/>
+          <w:lang w:eastAsia="zh-CN"/>
+        </w:rPr>
+        <w:t>一个</w:t>
+      </w:r>
+      <w:r>
+        <w:rPr>
+          <w:rFonts w:hint="eastAsia"/>
+          <w:lang w:eastAsia="zh-CN"/>
+        </w:rPr>
+        <w:t>Python</w:t>
+      </w:r>
+      <w:r>
+        <w:rPr>
+          <w:rFonts w:hint="eastAsia"/>
+          <w:lang w:eastAsia="zh-CN"/>
+        </w:rPr>
+        <w:t>的深度学习库</w:t>
+      </w:r>
+      <w:r>
+        <w:rPr>
+          <w:rFonts w:hint="eastAsia"/>
+          <w:lang w:eastAsia="zh-CN"/>
+        </w:rPr>
+        <w:t>，提供了高层次的</w:t>
+      </w:r>
+      <w:r>
+        <w:rPr>
+          <w:rFonts w:hint="eastAsia"/>
+          <w:lang w:eastAsia="zh-CN"/>
+        </w:rPr>
+        <w:t>API</w:t>
+      </w:r>
+      <w:r>
+        <w:rPr>
+          <w:rFonts w:hint="eastAsia"/>
+          <w:lang w:eastAsia="zh-CN"/>
+        </w:rPr>
+        <w:t>，以便方便快捷地构建（深度）神经网络</w:t>
+      </w:r>
+      <w:r>
+        <w:rPr>
+          <w:rFonts w:hint="eastAsia"/>
+          <w:lang w:eastAsia="zh-CN"/>
+        </w:rPr>
+        <w:t>。</w:t>
+      </w:r>
       <w:bookmarkStart w:id="2" w:name="_GoBack"/>
       <w:bookmarkEnd w:id="2"/>
     </w:p>
     <w:p>
       <w:pPr>
-        <w:pStyle w:val="Heading1"/>
-        <w:rPr>
-          <w:lang w:eastAsia="zh-CN"/>
-        </w:rPr>
-      </w:pPr>
-      <w:r>
-        <w:rPr>
-          <w:rFonts w:hint="eastAsia"/>
-          <w:lang w:eastAsia="zh-CN"/>
-        </w:rPr>
-        <w:t>研究方法</w:t>
-      </w:r>
-    </w:p>
-    <w:p>
-      <w:pPr>
-        <w:rPr>
-          <w:rFonts w:asciiTheme="minorEastAsia" w:hAnsiTheme="minorEastAsia" w:cs="Microsoft YaHei"/>
-          <w:lang w:eastAsia="zh-CN"/>
-        </w:rPr>
-      </w:pPr>
-      <w:r>
+        <w:pStyle w:val="aff5"/>
+        <w:numPr>
+          <w:ilvl w:val="0"/>
+          <w:numId w:val="34"/>
+        </w:numPr>
+        <w:rPr>
+          <w:rFonts w:hint="eastAsia"/>
+          <w:lang w:eastAsia="zh-CN"/>
+        </w:rPr>
+      </w:pPr>
+      <w:r>
+        <w:rPr>
+          <w:rFonts w:hint="eastAsia"/>
+          <w:lang w:eastAsia="zh-CN"/>
+        </w:rPr>
+        <w:t>网络层次</w:t>
+      </w:r>
+    </w:p>
+    <w:p>
+      <w:pPr>
+        <w:pStyle w:val="aff5"/>
+        <w:ind w:left="760"/>
+        <w:rPr>
+          <w:rFonts w:hint="eastAsia"/>
+          <w:lang w:eastAsia="zh-CN"/>
+        </w:rPr>
+      </w:pPr>
+    </w:p>
+    <w:p>
+      <w:pPr>
+        <w:pStyle w:val="aff5"/>
+        <w:numPr>
+          <w:ilvl w:val="0"/>
+          <w:numId w:val="34"/>
+        </w:numPr>
+        <w:rPr>
+          <w:rFonts w:hint="eastAsia"/>
+          <w:lang w:eastAsia="zh-CN"/>
+        </w:rPr>
+      </w:pPr>
+    </w:p>
+    <w:p>
+      <w:pPr>
+        <w:rPr>
+          <w:lang w:eastAsia="zh-CN"/>
+        </w:rPr>
+      </w:pPr>
+    </w:p>
+    <w:p>
+      <w:pPr>
+        <w:pStyle w:val="2"/>
+        <w:rPr>
+          <w:rFonts w:hint="eastAsia"/>
+          <w:lang w:eastAsia="zh-CN"/>
+        </w:rPr>
+      </w:pPr>
+      <w:r>
+        <w:rPr>
+          <w:rFonts w:hint="eastAsia"/>
+          <w:lang w:eastAsia="zh-CN"/>
+        </w:rPr>
+        <w:t>算法改进</w:t>
+      </w:r>
+    </w:p>
+    <w:p>
+      <w:pPr>
+        <w:rPr>
+          <w:rFonts w:hint="eastAsia"/>
+          <w:lang w:eastAsia="zh-CN"/>
+        </w:rPr>
+      </w:pPr>
+    </w:p>
+    <w:p>
+      <w:pPr>
+        <w:pStyle w:val="1"/>
+        <w:rPr>
+          <w:rFonts w:hint="eastAsia"/>
+        </w:rPr>
+      </w:pPr>
+      <w:r>
+        <w:rPr>
+          <w:rFonts w:hint="eastAsia"/>
+        </w:rPr>
+        <w:t>结果总结</w:t>
+      </w:r>
+    </w:p>
+    <w:p>
+      <w:pPr>
+        <w:rPr>
+          <w:rFonts w:hint="eastAsia"/>
+          <w:lang w:eastAsia="zh-CN"/>
+        </w:rPr>
+      </w:pPr>
+    </w:p>
+    <w:p>
+      <w:pPr>
+        <w:rPr>
+          <w:rFonts w:hint="eastAsia"/>
+          <w:lang w:eastAsia="zh-CN"/>
+        </w:rPr>
+      </w:pPr>
+    </w:p>
+    <w:p>
+      <w:pPr>
+        <w:pStyle w:val="1"/>
+      </w:pPr>
+      <w:r>
+        <w:rPr>
+          <w:rFonts w:hint="eastAsia"/>
+        </w:rPr>
+        <w:t>结论分析</w:t>
+      </w:r>
+    </w:p>
+    <w:p>
+      <w:pPr>
         <w:rPr>
           <w:rFonts w:asciiTheme="minorEastAsia" w:hAnsiTheme="minorEastAsia" w:cs="Microsoft YaHei" w:hint="eastAsia"/>
           <w:lang w:eastAsia="zh-CN"/>
         </w:rPr>
-        <w:t>研究</w:t>
-      </w:r>
-    </w:p>
-    <w:p>
-      <w:pPr>
-        <w:rPr>
-          <w:rFonts w:asciiTheme="minorEastAsia" w:hAnsiTheme="minorEastAsia" w:cs="Microsoft YaHei"/>
-          <w:lang w:eastAsia="zh-CN"/>
-        </w:rPr>
-      </w:pPr>
-    </w:p>
-    <w:p>
-      <w:pPr>
-        <w:pStyle w:val="Heading1"/>
-        <w:rPr>
-          <w:lang w:eastAsia="zh-CN"/>
-        </w:rPr>
-      </w:pPr>
-      <w:r>
-        <w:rPr>
-          <w:rFonts w:hint="eastAsia"/>
-          <w:lang w:eastAsia="zh-CN"/>
-        </w:rPr>
-        <w:t>项目结果</w:t>
-      </w:r>
-    </w:p>
-    <w:p>
-      <w:pPr>
-        <w:rPr>
-          <w:rFonts w:asciiTheme="minorEastAsia" w:hAnsiTheme="minorEastAsia" w:cs="Microsoft YaHei"/>
-          <w:lang w:eastAsia="zh-CN"/>
-        </w:rPr>
-      </w:pPr>
-    </w:p>
-    <w:p>
-      <w:pPr>
-        <w:pStyle w:val="Heading1"/>
-        <w:rPr>
-          <w:lang w:eastAsia="zh-CN"/>
-        </w:rPr>
-      </w:pPr>
-      <w:r>
-        <w:rPr>
-          <w:rFonts w:hint="eastAsia"/>
-          <w:lang w:eastAsia="zh-CN"/>
-        </w:rPr>
-        <w:t>结论分析</w:t>
-      </w:r>
-    </w:p>
-    <w:p>
-      <w:pPr>
-        <w:rPr>
-          <w:rFonts w:eastAsia="MS Mincho"/>
-        </w:rPr>
       </w:pPr>
       <w:r>
         <w:rPr>
@@ -1043,9 +3055,135 @@
         <w:t>分析一下</w:t>
       </w:r>
     </w:p>
+    <w:p>
+      <w:pPr>
+        <w:rPr>
+          <w:rFonts w:asciiTheme="minorEastAsia" w:hAnsiTheme="minorEastAsia" w:cs="Microsoft YaHei" w:hint="eastAsia"/>
+          <w:lang w:eastAsia="zh-CN"/>
+        </w:rPr>
+      </w:pPr>
+    </w:p>
+    <w:p>
+      <w:pPr>
+        <w:pStyle w:val="1"/>
+        <w:rPr>
+          <w:rFonts w:hint="eastAsia"/>
+        </w:rPr>
+      </w:pPr>
+      <w:r>
+        <w:rPr>
+          <w:rFonts w:hint="eastAsia"/>
+        </w:rPr>
+        <w:t>参考文献</w:t>
+      </w:r>
+    </w:p>
+    <w:p>
+      <w:pPr>
+        <w:rPr>
+          <w:rFonts w:hint="eastAsia"/>
+          <w:lang w:eastAsia="zh-CN"/>
+        </w:rPr>
+      </w:pPr>
+    </w:p>
+    <w:p>
+      <w:pPr>
+        <w:rPr>
+          <w:rFonts w:hint="eastAsia"/>
+          <w:lang w:eastAsia="zh-CN"/>
+        </w:rPr>
+      </w:pPr>
+      <w:r>
+        <w:rPr>
+          <w:rFonts w:hint="eastAsia"/>
+          <w:lang w:eastAsia="zh-CN"/>
+        </w:rPr>
+        <w:t>本项目参考的主要文献有：</w:t>
+      </w:r>
+    </w:p>
+    <w:p>
+      <w:pPr>
+        <w:rPr>
+          <w:rFonts w:hint="eastAsia"/>
+          <w:lang w:eastAsia="zh-CN"/>
+        </w:rPr>
+      </w:pPr>
+      <w:r>
+        <w:rPr>
+          <w:rFonts w:hint="eastAsia"/>
+          <w:lang w:eastAsia="zh-CN"/>
+        </w:rPr>
+        <w:t>【</w:t>
+      </w:r>
+      <w:r>
+        <w:rPr>
+          <w:rFonts w:hint="eastAsia"/>
+          <w:lang w:eastAsia="zh-CN"/>
+        </w:rPr>
+        <w:t>1</w:t>
+      </w:r>
+      <w:r>
+        <w:rPr>
+          <w:rFonts w:hint="eastAsia"/>
+          <w:lang w:eastAsia="zh-CN"/>
+        </w:rPr>
+        <w:t>】</w:t>
+      </w:r>
+    </w:p>
+    <w:p>
+      <w:pPr>
+        <w:rPr>
+          <w:rFonts w:hint="eastAsia"/>
+          <w:lang w:eastAsia="zh-CN"/>
+        </w:rPr>
+      </w:pPr>
+      <w:r>
+        <w:rPr>
+          <w:rFonts w:hint="eastAsia"/>
+          <w:lang w:eastAsia="zh-CN"/>
+        </w:rPr>
+        <w:t>【</w:t>
+      </w:r>
+      <w:r>
+        <w:rPr>
+          <w:rFonts w:hint="eastAsia"/>
+          <w:lang w:eastAsia="zh-CN"/>
+        </w:rPr>
+        <w:t>2</w:t>
+      </w:r>
+      <w:r>
+        <w:rPr>
+          <w:rFonts w:hint="eastAsia"/>
+          <w:lang w:eastAsia="zh-CN"/>
+        </w:rPr>
+        <w:t>】</w:t>
+      </w:r>
+      <w:r>
+        <w:rPr>
+          <w:rFonts w:hint="eastAsia"/>
+          <w:lang w:eastAsia="zh-CN"/>
+        </w:rPr>
+        <w:t>Rossmann Store State</w:t>
+      </w:r>
+      <w:r>
+        <w:rPr>
+          <w:rFonts w:hint="eastAsia"/>
+          <w:lang w:eastAsia="zh-CN"/>
+        </w:rPr>
+        <w:t>辅助数据：</w:t>
+      </w:r>
+      <w:hyperlink r:id="rId18" w:history="1">
+        <w:r>
+          <w:rPr>
+            <w:rStyle w:val="aff"/>
+            <w:lang w:eastAsia="zh-CN"/>
+          </w:rPr>
+          <w:t>https://www.kaggle.com/c/rossmann-store-sales/discussion/17048</w:t>
+        </w:r>
+      </w:hyperlink>
+    </w:p>
     <w:sectPr>
-      <w:footerReference w:type="default" r:id="rId11"/>
-      <w:footerReference w:type="first" r:id="rId12"/>
+      <w:footerReference w:type="default" r:id="rId19"/>
+      <w:footerReference w:type="first" r:id="rId20"/>
       <w:pgSz w:w="12240" w:h="15840"/>
       <w:pgMar w:top="1440" w:right="1440" w:bottom="1440" w:left="1440" w:header="720" w:footer="720" w:gutter="0"/>
       <w:cols w:space="720"/>
@@ -1057,7 +3195,7 @@
 </file>
 
 <file path=word/endnotes.xml><?xml version="1.0" encoding="utf-8"?>
-<w:endnotes xmlns:wpc="http://schemas.microsoft.com/office/word/2010/wordprocessingCanvas" xmlns:cx="http://schemas.microsoft.com/office/drawing/2014/chartex" xmlns:cx1="http://schemas.microsoft.com/office/drawing/2015/9/8/chartex" xmlns:mc="http://schemas.openxmlformats.org/markup-compatibility/2006" xmlns:o="urn:schemas-microsoft-com:office:office" xmlns:r="http://schemas.openxmlformats.org/officeDocument/2006/relationships" xmlns:m="http://schemas.openxmlformats.org/officeDocument/2006/math" xmlns:v="urn:schemas-microsoft-com:vml" xmlns:wp14="http://schemas.microsoft.com/office/word/2010/wordprocessingDrawing" xmlns:wp="http://schemas.openxmlformats.org/drawingml/2006/wordprocessingDrawing" xmlns:w10="urn:schemas-microsoft-com:office:word" xmlns:w="http://schemas.openxmlformats.org/wordprocessingml/2006/main" xmlns:w14="http://schemas.microsoft.com/office/word/2010/wordml" xmlns:w15="http://schemas.microsoft.com/office/word/2012/wordml" xmlns:w16se="http://schemas.microsoft.com/office/word/2015/wordml/symex" xmlns:wpg="http://schemas.microsoft.com/office/word/2010/wordprocessingGroup" xmlns:wpi="http://schemas.microsoft.com/office/word/2010/wordprocessingInk" xmlns:wne="http://schemas.microsoft.com/office/word/2006/wordml" xmlns:wps="http://schemas.microsoft.com/office/word/2010/wordprocessingShape" mc:Ignorable="w14 w15 w16se wp14">
+<w:endnotes xmlns:wpc="http://schemas.microsoft.com/office/word/2010/wordprocessingCanvas" xmlns:mo="http://schemas.microsoft.com/office/mac/office/2008/main" xmlns:mc="http://schemas.openxmlformats.org/markup-compatibility/2006" xmlns:mv="urn:schemas-microsoft-com:mac:vml" xmlns:o="urn:schemas-microsoft-com:office:office" xmlns:r="http://schemas.openxmlformats.org/officeDocument/2006/relationships" xmlns:m="http://schemas.openxmlformats.org/officeDocument/2006/math" xmlns:v="urn:schemas-microsoft-com:vml" xmlns:wp14="http://schemas.microsoft.com/office/word/2010/wordprocessingDrawing" xmlns:wp="http://schemas.openxmlformats.org/drawingml/2006/wordprocessingDrawing" xmlns:w10="urn:schemas-microsoft-com:office:word" xmlns:w="http://schemas.openxmlformats.org/wordprocessingml/2006/main" xmlns:w14="http://schemas.microsoft.com/office/word/2010/wordml" xmlns:w15="http://schemas.microsoft.com/office/word/2012/wordml" xmlns:wpg="http://schemas.microsoft.com/office/word/2010/wordprocessingGroup" xmlns:wpi="http://schemas.microsoft.com/office/word/2010/wordprocessingInk" xmlns:wne="http://schemas.microsoft.com/office/word/2006/wordml" xmlns:wps="http://schemas.microsoft.com/office/word/2010/wordprocessingShape" mc:Ignorable="w14 w15 wp14">
   <w:endnote w:type="separator" w:id="-1">
     <w:p>
       <w:pPr>
@@ -1082,7 +3220,7 @@
 </file>
 
 <file path=word/footer1.xml><?xml version="1.0" encoding="utf-8"?>
-<w:ftr xmlns:wpc="http://schemas.microsoft.com/office/word/2010/wordprocessingCanvas" xmlns:cx="http://schemas.microsoft.com/office/drawing/2014/chartex" xmlns:cx1="http://schemas.microsoft.com/office/drawing/2015/9/8/chartex" xmlns:mc="http://schemas.openxmlformats.org/markup-compatibility/2006" xmlns:o="urn:schemas-microsoft-com:office:office" xmlns:r="http://schemas.openxmlformats.org/officeDocument/2006/relationships" xmlns:m="http://schemas.openxmlformats.org/officeDocument/2006/math" xmlns:v="urn:schemas-microsoft-com:vml" xmlns:wp14="http://schemas.microsoft.com/office/word/2010/wordprocessingDrawing" xmlns:wp="http://schemas.openxmlformats.org/drawingml/2006/wordprocessingDrawing" xmlns:w10="urn:schemas-microsoft-com:office:word" xmlns:w="http://schemas.openxmlformats.org/wordprocessingml/2006/main" xmlns:w14="http://schemas.microsoft.com/office/word/2010/wordml" xmlns:w15="http://schemas.microsoft.com/office/word/2012/wordml" xmlns:w16se="http://schemas.microsoft.com/office/word/2015/wordml/symex" xmlns:wpg="http://schemas.microsoft.com/office/word/2010/wordprocessingGroup" xmlns:wpi="http://schemas.microsoft.com/office/word/2010/wordprocessingInk" xmlns:wne="http://schemas.microsoft.com/office/word/2006/wordml" xmlns:wps="http://schemas.microsoft.com/office/word/2010/wordprocessingShape" mc:Ignorable="w14 w15 w16se wp14">
+<w:ftr xmlns:wpc="http://schemas.microsoft.com/office/word/2010/wordprocessingCanvas" xmlns:mo="http://schemas.microsoft.com/office/mac/office/2008/main" xmlns:mc="http://schemas.openxmlformats.org/markup-compatibility/2006" xmlns:mv="urn:schemas-microsoft-com:mac:vml" xmlns:o="urn:schemas-microsoft-com:office:office" xmlns:r="http://schemas.openxmlformats.org/officeDocument/2006/relationships" xmlns:m="http://schemas.openxmlformats.org/officeDocument/2006/math" xmlns:v="urn:schemas-microsoft-com:vml" xmlns:wp14="http://schemas.microsoft.com/office/word/2010/wordprocessingDrawing" xmlns:wp="http://schemas.openxmlformats.org/drawingml/2006/wordprocessingDrawing" xmlns:w10="urn:schemas-microsoft-com:office:word" xmlns:w="http://schemas.openxmlformats.org/wordprocessingml/2006/main" xmlns:w14="http://schemas.microsoft.com/office/word/2010/wordml" xmlns:w15="http://schemas.microsoft.com/office/word/2012/wordml" xmlns:wpg="http://schemas.microsoft.com/office/word/2010/wordprocessingGroup" xmlns:wpi="http://schemas.microsoft.com/office/word/2010/wordprocessingInk" xmlns:wne="http://schemas.microsoft.com/office/word/2006/wordml" xmlns:wps="http://schemas.microsoft.com/office/word/2010/wordprocessingShape" mc:Ignorable="w14 w15 wp14">
   <w:sdt>
     <w:sdtPr>
       <w:id w:val="-275488697"/>
@@ -1091,6 +3229,7 @@
         <w:docPartUnique/>
       </w:docPartObj>
     </w:sdtPr>
+    <w:sdtEndPr/>
     <w:sdtContent>
       <w:sdt>
         <w:sdtPr>
@@ -1100,10 +3239,11 @@
             <w:docPartUnique/>
           </w:docPartObj>
         </w:sdtPr>
+        <w:sdtEndPr/>
         <w:sdtContent>
           <w:p>
             <w:pPr>
-              <w:pStyle w:val="Footer"/>
+              <w:pStyle w:val="a7"/>
               <w:jc w:val="center"/>
             </w:pPr>
             <w:r>
@@ -1140,7 +3280,7 @@
                 <w:bCs/>
                 <w:noProof/>
               </w:rPr>
-              <w:t>2</w:t>
+              <w:t>5</w:t>
             </w:r>
             <w:r>
               <w:rPr>
@@ -1185,7 +3325,7 @@
                 <w:bCs/>
                 <w:noProof/>
               </w:rPr>
-              <w:t>2</w:t>
+              <w:t>5</w:t>
             </w:r>
             <w:r>
               <w:rPr>
@@ -1203,14 +3343,14 @@
   </w:sdt>
   <w:p>
     <w:pPr>
-      <w:pStyle w:val="Footer"/>
+      <w:pStyle w:val="a7"/>
     </w:pPr>
   </w:p>
 </w:ftr>
 </file>
 
 <file path=word/footer2.xml><?xml version="1.0" encoding="utf-8"?>
-<w:ftr xmlns:wpc="http://schemas.microsoft.com/office/word/2010/wordprocessingCanvas" xmlns:cx="http://schemas.microsoft.com/office/drawing/2014/chartex" xmlns:cx1="http://schemas.microsoft.com/office/drawing/2015/9/8/chartex" xmlns:mc="http://schemas.openxmlformats.org/markup-compatibility/2006" xmlns:o="urn:schemas-microsoft-com:office:office" xmlns:r="http://schemas.openxmlformats.org/officeDocument/2006/relationships" xmlns:m="http://schemas.openxmlformats.org/officeDocument/2006/math" xmlns:v="urn:schemas-microsoft-com:vml" xmlns:wp14="http://schemas.microsoft.com/office/word/2010/wordprocessingDrawing" xmlns:wp="http://schemas.openxmlformats.org/drawingml/2006/wordprocessingDrawing" xmlns:w10="urn:schemas-microsoft-com:office:word" xmlns:w="http://schemas.openxmlformats.org/wordprocessingml/2006/main" xmlns:w14="http://schemas.microsoft.com/office/word/2010/wordml" xmlns:w15="http://schemas.microsoft.com/office/word/2012/wordml" xmlns:w16se="http://schemas.microsoft.com/office/word/2015/wordml/symex" xmlns:wpg="http://schemas.microsoft.com/office/word/2010/wordprocessingGroup" xmlns:wpi="http://schemas.microsoft.com/office/word/2010/wordprocessingInk" xmlns:wne="http://schemas.microsoft.com/office/word/2006/wordml" xmlns:wps="http://schemas.microsoft.com/office/word/2010/wordprocessingShape" mc:Ignorable="w14 w15 w16se wp14">
+<w:ftr xmlns:wpc="http://schemas.microsoft.com/office/word/2010/wordprocessingCanvas" xmlns:mo="http://schemas.microsoft.com/office/mac/office/2008/main" xmlns:mc="http://schemas.openxmlformats.org/markup-compatibility/2006" xmlns:mv="urn:schemas-microsoft-com:mac:vml" xmlns:o="urn:schemas-microsoft-com:office:office" xmlns:r="http://schemas.openxmlformats.org/officeDocument/2006/relationships" xmlns:m="http://schemas.openxmlformats.org/officeDocument/2006/math" xmlns:v="urn:schemas-microsoft-com:vml" xmlns:wp14="http://schemas.microsoft.com/office/word/2010/wordprocessingDrawing" xmlns:wp="http://schemas.openxmlformats.org/drawingml/2006/wordprocessingDrawing" xmlns:w10="urn:schemas-microsoft-com:office:word" xmlns:w="http://schemas.openxmlformats.org/wordprocessingml/2006/main" xmlns:w14="http://schemas.microsoft.com/office/word/2010/wordml" xmlns:w15="http://schemas.microsoft.com/office/word/2012/wordml" xmlns:wpg="http://schemas.microsoft.com/office/word/2010/wordprocessingGroup" xmlns:wpi="http://schemas.microsoft.com/office/word/2010/wordprocessingInk" xmlns:wne="http://schemas.microsoft.com/office/word/2006/wordml" xmlns:wps="http://schemas.microsoft.com/office/word/2010/wordprocessingShape" mc:Ignorable="w14 w15 wp14">
   <w:sdt>
     <w:sdtPr>
       <w:id w:val="-985626843"/>
@@ -1219,6 +3359,7 @@
         <w:docPartUnique/>
       </w:docPartObj>
     </w:sdtPr>
+    <w:sdtEndPr/>
     <w:sdtContent>
       <w:sdt>
         <w:sdtPr>
@@ -1228,10 +3369,11 @@
             <w:docPartUnique/>
           </w:docPartObj>
         </w:sdtPr>
+        <w:sdtEndPr/>
         <w:sdtContent>
           <w:p>
             <w:pPr>
-              <w:pStyle w:val="Footer"/>
+              <w:pStyle w:val="a7"/>
               <w:jc w:val="center"/>
             </w:pPr>
             <w:r>
@@ -1313,7 +3455,7 @@
                 <w:bCs/>
                 <w:noProof/>
               </w:rPr>
-              <w:t>2</w:t>
+              <w:t>5</w:t>
             </w:r>
             <w:r>
               <w:rPr>
@@ -1331,14 +3473,14 @@
   </w:sdt>
   <w:p>
     <w:pPr>
-      <w:pStyle w:val="Footer"/>
+      <w:pStyle w:val="a7"/>
     </w:pPr>
   </w:p>
 </w:ftr>
 </file>
 
 <file path=word/footnotes.xml><?xml version="1.0" encoding="utf-8"?>
-<w:footnotes xmlns:wpc="http://schemas.microsoft.com/office/word/2010/wordprocessingCanvas" xmlns:cx="http://schemas.microsoft.com/office/drawing/2014/chartex" xmlns:cx1="http://schemas.microsoft.com/office/drawing/2015/9/8/chartex" xmlns:mc="http://schemas.openxmlformats.org/markup-compatibility/2006" xmlns:o="urn:schemas-microsoft-com:office:office" xmlns:r="http://schemas.openxmlformats.org/officeDocument/2006/relationships" xmlns:m="http://schemas.openxmlformats.org/officeDocument/2006/math" xmlns:v="urn:schemas-microsoft-com:vml" xmlns:wp14="http://schemas.microsoft.com/office/word/2010/wordprocessingDrawing" xmlns:wp="http://schemas.openxmlformats.org/drawingml/2006/wordprocessingDrawing" xmlns:w10="urn:schemas-microsoft-com:office:word" xmlns:w="http://schemas.openxmlformats.org/wordprocessingml/2006/main" xmlns:w14="http://schemas.microsoft.com/office/word/2010/wordml" xmlns:w15="http://schemas.microsoft.com/office/word/2012/wordml" xmlns:w16se="http://schemas.microsoft.com/office/word/2015/wordml/symex" xmlns:wpg="http://schemas.microsoft.com/office/word/2010/wordprocessingGroup" xmlns:wpi="http://schemas.microsoft.com/office/word/2010/wordprocessingInk" xmlns:wne="http://schemas.microsoft.com/office/word/2006/wordml" xmlns:wps="http://schemas.microsoft.com/office/word/2010/wordprocessingShape" mc:Ignorable="w14 w15 w16se wp14">
+<w:footnotes xmlns:wpc="http://schemas.microsoft.com/office/word/2010/wordprocessingCanvas" xmlns:mo="http://schemas.microsoft.com/office/mac/office/2008/main" xmlns:mc="http://schemas.openxmlformats.org/markup-compatibility/2006" xmlns:mv="urn:schemas-microsoft-com:mac:vml" xmlns:o="urn:schemas-microsoft-com:office:office" xmlns:r="http://schemas.openxmlformats.org/officeDocument/2006/relationships" xmlns:m="http://schemas.openxmlformats.org/officeDocument/2006/math" xmlns:v="urn:schemas-microsoft-com:vml" xmlns:wp14="http://schemas.microsoft.com/office/word/2010/wordprocessingDrawing" xmlns:wp="http://schemas.openxmlformats.org/drawingml/2006/wordprocessingDrawing" xmlns:w10="urn:schemas-microsoft-com:office:word" xmlns:w="http://schemas.openxmlformats.org/wordprocessingml/2006/main" xmlns:w14="http://schemas.microsoft.com/office/word/2010/wordml" xmlns:w15="http://schemas.microsoft.com/office/word/2012/wordml" xmlns:wpg="http://schemas.microsoft.com/office/word/2010/wordprocessingGroup" xmlns:wpi="http://schemas.microsoft.com/office/word/2010/wordprocessingInk" xmlns:wne="http://schemas.microsoft.com/office/word/2006/wordml" xmlns:wps="http://schemas.microsoft.com/office/word/2010/wordprocessingShape" mc:Ignorable="w14 w15 wp14">
   <w:footnote w:type="separator" w:id="-1">
     <w:p>
       <w:pPr>
@@ -1363,8 +3505,8 @@
 </file>
 
 <file path=word/numbering.xml><?xml version="1.0" encoding="utf-8"?>
-<w:numbering xmlns:wpc="http://schemas.microsoft.com/office/word/2010/wordprocessingCanvas" xmlns:cx="http://schemas.microsoft.com/office/drawing/2014/chartex" xmlns:cx1="http://schemas.microsoft.com/office/drawing/2015/9/8/chartex" xmlns:mc="http://schemas.openxmlformats.org/markup-compatibility/2006" xmlns:o="urn:schemas-microsoft-com:office:office" xmlns:r="http://schemas.openxmlformats.org/officeDocument/2006/relationships" xmlns:m="http://schemas.openxmlformats.org/officeDocument/2006/math" xmlns:v="urn:schemas-microsoft-com:vml" xmlns:wp14="http://schemas.microsoft.com/office/word/2010/wordprocessingDrawing" xmlns:wp="http://schemas.openxmlformats.org/drawingml/2006/wordprocessingDrawing" xmlns:w10="urn:schemas-microsoft-com:office:word" xmlns:w="http://schemas.openxmlformats.org/wordprocessingml/2006/main" xmlns:w14="http://schemas.microsoft.com/office/word/2010/wordml" xmlns:w15="http://schemas.microsoft.com/office/word/2012/wordml" xmlns:w16se="http://schemas.microsoft.com/office/word/2015/wordml/symex" xmlns:wpg="http://schemas.microsoft.com/office/word/2010/wordprocessingGroup" xmlns:wpi="http://schemas.microsoft.com/office/word/2010/wordprocessingInk" xmlns:wne="http://schemas.microsoft.com/office/word/2006/wordml" xmlns:wps="http://schemas.microsoft.com/office/word/2010/wordprocessingShape" mc:Ignorable="w14 w15 w16se wp14">
-  <w:abstractNum w:abstractNumId="0" w15:restartNumberingAfterBreak="0">
+<w:numbering xmlns:wpc="http://schemas.microsoft.com/office/word/2010/wordprocessingCanvas" xmlns:mo="http://schemas.microsoft.com/office/mac/office/2008/main" xmlns:mc="http://schemas.openxmlformats.org/markup-compatibility/2006" xmlns:mv="urn:schemas-microsoft-com:mac:vml" xmlns:o="urn:schemas-microsoft-com:office:office" xmlns:r="http://schemas.openxmlformats.org/officeDocument/2006/relationships" xmlns:m="http://schemas.openxmlformats.org/officeDocument/2006/math" xmlns:v="urn:schemas-microsoft-com:vml" xmlns:wp14="http://schemas.microsoft.com/office/word/2010/wordprocessingDrawing" xmlns:wp="http://schemas.openxmlformats.org/drawingml/2006/wordprocessingDrawing" xmlns:w10="urn:schemas-microsoft-com:office:word" xmlns:w="http://schemas.openxmlformats.org/wordprocessingml/2006/main" xmlns:w14="http://schemas.microsoft.com/office/word/2010/wordml" xmlns:w15="http://schemas.microsoft.com/office/word/2012/wordml" xmlns:wpg="http://schemas.microsoft.com/office/word/2010/wordprocessingGroup" xmlns:wpi="http://schemas.microsoft.com/office/word/2010/wordprocessingInk" xmlns:wne="http://schemas.microsoft.com/office/word/2006/wordml" xmlns:wps="http://schemas.microsoft.com/office/word/2010/wordprocessingShape" mc:Ignorable="w14 w15 wp14">
+  <w:abstractNum w:abstractNumId="0">
     <w:nsid w:val="FFFFFF7C"/>
     <w:multiLevelType w:val="singleLevel"/>
     <w:tmpl w:val="C4986F66"/>
@@ -1381,7 +3523,7 @@
       </w:pPr>
     </w:lvl>
   </w:abstractNum>
-  <w:abstractNum w:abstractNumId="1" w15:restartNumberingAfterBreak="0">
+  <w:abstractNum w:abstractNumId="1">
     <w:nsid w:val="FFFFFF7D"/>
     <w:multiLevelType w:val="singleLevel"/>
     <w:tmpl w:val="A8763C0C"/>
@@ -1398,7 +3540,7 @@
       </w:pPr>
     </w:lvl>
   </w:abstractNum>
-  <w:abstractNum w:abstractNumId="2" w15:restartNumberingAfterBreak="0">
+  <w:abstractNum w:abstractNumId="2">
     <w:nsid w:val="FFFFFF7E"/>
     <w:multiLevelType w:val="singleLevel"/>
     <w:tmpl w:val="26D2C1D4"/>
@@ -1415,7 +3557,7 @@
       </w:pPr>
     </w:lvl>
   </w:abstractNum>
-  <w:abstractNum w:abstractNumId="3" w15:restartNumberingAfterBreak="0">
+  <w:abstractNum w:abstractNumId="3">
     <w:nsid w:val="FFFFFF7F"/>
     <w:multiLevelType w:val="singleLevel"/>
     <w:tmpl w:val="9AF4021C"/>
@@ -1432,7 +3574,7 @@
       </w:pPr>
     </w:lvl>
   </w:abstractNum>
-  <w:abstractNum w:abstractNumId="4" w15:restartNumberingAfterBreak="0">
+  <w:abstractNum w:abstractNumId="4">
     <w:nsid w:val="FFFFFF80"/>
     <w:multiLevelType w:val="singleLevel"/>
     <w:tmpl w:val="6FA68F66"/>
@@ -1452,7 +3594,7 @@
       </w:rPr>
     </w:lvl>
   </w:abstractNum>
-  <w:abstractNum w:abstractNumId="5" w15:restartNumberingAfterBreak="0">
+  <w:abstractNum w:abstractNumId="5">
     <w:nsid w:val="FFFFFF81"/>
     <w:multiLevelType w:val="singleLevel"/>
     <w:tmpl w:val="A580A6C0"/>
@@ -1472,7 +3614,7 @@
       </w:rPr>
     </w:lvl>
   </w:abstractNum>
-  <w:abstractNum w:abstractNumId="6" w15:restartNumberingAfterBreak="0">
+  <w:abstractNum w:abstractNumId="6">
     <w:nsid w:val="FFFFFF82"/>
     <w:multiLevelType w:val="singleLevel"/>
     <w:tmpl w:val="2EFE450A"/>
@@ -1492,7 +3634,7 @@
       </w:rPr>
     </w:lvl>
   </w:abstractNum>
-  <w:abstractNum w:abstractNumId="7" w15:restartNumberingAfterBreak="0">
+  <w:abstractNum w:abstractNumId="7">
     <w:nsid w:val="FFFFFF83"/>
     <w:multiLevelType w:val="singleLevel"/>
     <w:tmpl w:val="772C68B4"/>
@@ -1512,7 +3654,7 @@
       </w:rPr>
     </w:lvl>
   </w:abstractNum>
-  <w:abstractNum w:abstractNumId="8" w15:restartNumberingAfterBreak="0">
+  <w:abstractNum w:abstractNumId="8">
     <w:nsid w:val="FFFFFF88"/>
     <w:multiLevelType w:val="singleLevel"/>
     <w:tmpl w:val="146242D6"/>
@@ -1529,7 +3671,7 @@
       </w:pPr>
     </w:lvl>
   </w:abstractNum>
-  <w:abstractNum w:abstractNumId="9" w15:restartNumberingAfterBreak="0">
+  <w:abstractNum w:abstractNumId="9">
     <w:nsid w:val="FFFFFF89"/>
     <w:multiLevelType w:val="singleLevel"/>
     <w:tmpl w:val="12BC200A"/>
@@ -1549,7 +3691,7 @@
       </w:rPr>
     </w:lvl>
   </w:abstractNum>
-  <w:abstractNum w:abstractNumId="10" w15:restartNumberingAfterBreak="0">
+  <w:abstractNum w:abstractNumId="10">
     <w:nsid w:val="07370819"/>
     <w:multiLevelType w:val="multilevel"/>
     <w:tmpl w:val="0409001F"/>
@@ -1635,7 +3777,7 @@
       </w:pPr>
     </w:lvl>
   </w:abstractNum>
-  <w:abstractNum w:abstractNumId="11" w15:restartNumberingAfterBreak="0">
+  <w:abstractNum w:abstractNumId="11">
     <w:nsid w:val="0A42467A"/>
     <w:multiLevelType w:val="multilevel"/>
     <w:tmpl w:val="32C64BCA"/>
@@ -1722,7 +3864,7 @@
       </w:pPr>
     </w:lvl>
   </w:abstractNum>
-  <w:abstractNum w:abstractNumId="12" w15:restartNumberingAfterBreak="0">
+  <w:abstractNum w:abstractNumId="12">
     <w:nsid w:val="0B086CCA"/>
     <w:multiLevelType w:val="multilevel"/>
     <w:tmpl w:val="04090023"/>
@@ -1809,7 +3951,7 @@
       </w:pPr>
     </w:lvl>
   </w:abstractNum>
-  <w:abstractNum w:abstractNumId="13" w15:restartNumberingAfterBreak="0">
+  <w:abstractNum w:abstractNumId="13">
     <w:nsid w:val="0DBE68A0"/>
     <w:multiLevelType w:val="multilevel"/>
     <w:tmpl w:val="0409001F"/>
@@ -1895,7 +4037,7 @@
       </w:pPr>
     </w:lvl>
   </w:abstractNum>
-  <w:abstractNum w:abstractNumId="14" w15:restartNumberingAfterBreak="0">
+  <w:abstractNum w:abstractNumId="14">
     <w:nsid w:val="1482775B"/>
     <w:multiLevelType w:val="multilevel"/>
     <w:tmpl w:val="0EBA3C40"/>
@@ -1981,7 +4123,7 @@
       </w:pPr>
     </w:lvl>
   </w:abstractNum>
-  <w:abstractNum w:abstractNumId="15" w15:restartNumberingAfterBreak="0">
+  <w:abstractNum w:abstractNumId="15">
     <w:nsid w:val="157272BF"/>
     <w:multiLevelType w:val="multilevel"/>
     <w:tmpl w:val="0409001D"/>
@@ -2067,7 +4209,322 @@
       </w:pPr>
     </w:lvl>
   </w:abstractNum>
-  <w:abstractNum w:abstractNumId="16" w15:restartNumberingAfterBreak="0">
+  <w:abstractNum w:abstractNumId="16">
+    <w:nsid w:val="22D20C84"/>
+    <w:multiLevelType w:val="hybridMultilevel"/>
+    <w:tmpl w:val="99782C74"/>
+    <w:lvl w:ilvl="0" w:tplc="04090001">
+      <w:start w:val="1"/>
+      <w:numFmt w:val="bullet"/>
+      <w:lvlText w:val=""/>
+      <w:lvlJc w:val="left"/>
+      <w:pPr>
+        <w:ind w:left="760" w:hanging="480"/>
+      </w:pPr>
+      <w:rPr>
+        <w:rFonts w:ascii="Wingdings" w:hAnsi="Wingdings" w:hint="default"/>
+      </w:rPr>
+    </w:lvl>
+    <w:lvl w:ilvl="1" w:tplc="04090003" w:tentative="1">
+      <w:start w:val="1"/>
+      <w:numFmt w:val="bullet"/>
+      <w:lvlText w:val=""/>
+      <w:lvlJc w:val="left"/>
+      <w:pPr>
+        <w:ind w:left="1240" w:hanging="480"/>
+      </w:pPr>
+      <w:rPr>
+        <w:rFonts w:ascii="Wingdings" w:hAnsi="Wingdings" w:hint="default"/>
+      </w:rPr>
+    </w:lvl>
+    <w:lvl w:ilvl="2" w:tplc="04090005" w:tentative="1">
+      <w:start w:val="1"/>
+      <w:numFmt w:val="bullet"/>
+      <w:lvlText w:val=""/>
+      <w:lvlJc w:val="left"/>
+      <w:pPr>
+        <w:ind w:left="1720" w:hanging="480"/>
+      </w:pPr>
+      <w:rPr>
+        <w:rFonts w:ascii="Wingdings" w:hAnsi="Wingdings" w:hint="default"/>
+      </w:rPr>
+    </w:lvl>
+    <w:lvl w:ilvl="3" w:tplc="04090001" w:tentative="1">
+      <w:start w:val="1"/>
+      <w:numFmt w:val="bullet"/>
+      <w:lvlText w:val=""/>
+      <w:lvlJc w:val="left"/>
+      <w:pPr>
+        <w:ind w:left="2200" w:hanging="480"/>
+      </w:pPr>
+      <w:rPr>
+        <w:rFonts w:ascii="Wingdings" w:hAnsi="Wingdings" w:hint="default"/>
+      </w:rPr>
+    </w:lvl>
+    <w:lvl w:ilvl="4" w:tplc="04090003" w:tentative="1">
+      <w:start w:val="1"/>
+      <w:numFmt w:val="bullet"/>
+      <w:lvlText w:val=""/>
+      <w:lvlJc w:val="left"/>
+      <w:pPr>
+        <w:ind w:left="2680" w:hanging="480"/>
+      </w:pPr>
+      <w:rPr>
+        <w:rFonts w:ascii="Wingdings" w:hAnsi="Wingdings" w:hint="default"/>
+      </w:rPr>
+    </w:lvl>
+    <w:lvl w:ilvl="5" w:tplc="04090005" w:tentative="1">
+      <w:start w:val="1"/>
+      <w:numFmt w:val="bullet"/>
+      <w:lvlText w:val=""/>
+      <w:lvlJc w:val="left"/>
+      <w:pPr>
+        <w:ind w:left="3160" w:hanging="480"/>
+      </w:pPr>
+      <w:rPr>
+        <w:rFonts w:ascii="Wingdings" w:hAnsi="Wingdings" w:hint="default"/>
+      </w:rPr>
+    </w:lvl>
+    <w:lvl w:ilvl="6" w:tplc="04090001" w:tentative="1">
+      <w:start w:val="1"/>
+      <w:numFmt w:val="bullet"/>
+      <w:lvlText w:val=""/>
+      <w:lvlJc w:val="left"/>
+      <w:pPr>
+        <w:ind w:left="3640" w:hanging="480"/>
+      </w:pPr>
+      <w:rPr>
+        <w:rFonts w:ascii="Wingdings" w:hAnsi="Wingdings" w:hint="default"/>
+      </w:rPr>
+    </w:lvl>
+    <w:lvl w:ilvl="7" w:tplc="04090003" w:tentative="1">
+      <w:start w:val="1"/>
+      <w:numFmt w:val="bullet"/>
+      <w:lvlText w:val=""/>
+      <w:lvlJc w:val="left"/>
+      <w:pPr>
+        <w:ind w:left="4120" w:hanging="480"/>
+      </w:pPr>
+      <w:rPr>
+        <w:rFonts w:ascii="Wingdings" w:hAnsi="Wingdings" w:hint="default"/>
+      </w:rPr>
+    </w:lvl>
+    <w:lvl w:ilvl="8" w:tplc="04090005" w:tentative="1">
+      <w:start w:val="1"/>
+      <w:numFmt w:val="bullet"/>
+      <w:lvlText w:val=""/>
+      <w:lvlJc w:val="left"/>
+      <w:pPr>
+        <w:ind w:left="4600" w:hanging="480"/>
+      </w:pPr>
+      <w:rPr>
+        <w:rFonts w:ascii="Wingdings" w:hAnsi="Wingdings" w:hint="default"/>
+      </w:rPr>
+    </w:lvl>
+  </w:abstractNum>
+  <w:abstractNum w:abstractNumId="17">
+    <w:nsid w:val="29F7332C"/>
+    <w:multiLevelType w:val="hybridMultilevel"/>
+    <w:tmpl w:val="A01AB610"/>
+    <w:lvl w:ilvl="0" w:tplc="04090001">
+      <w:start w:val="1"/>
+      <w:numFmt w:val="bullet"/>
+      <w:lvlText w:val=""/>
+      <w:lvlJc w:val="left"/>
+      <w:pPr>
+        <w:ind w:left="720" w:hanging="360"/>
+      </w:pPr>
+      <w:rPr>
+        <w:rFonts w:ascii="Symbol" w:hAnsi="Symbol" w:hint="default"/>
+      </w:rPr>
+    </w:lvl>
+    <w:lvl w:ilvl="1" w:tplc="04090003" w:tentative="1">
+      <w:start w:val="1"/>
+      <w:numFmt w:val="bullet"/>
+      <w:lvlText w:val="o"/>
+      <w:lvlJc w:val="left"/>
+      <w:pPr>
+        <w:ind w:left="1440" w:hanging="360"/>
+      </w:pPr>
+      <w:rPr>
+        <w:rFonts w:ascii="Courier New" w:hAnsi="Courier New" w:cs="Courier New" w:hint="default"/>
+      </w:rPr>
+    </w:lvl>
+    <w:lvl w:ilvl="2" w:tplc="04090005" w:tentative="1">
+      <w:start w:val="1"/>
+      <w:numFmt w:val="bullet"/>
+      <w:lvlText w:val=""/>
+      <w:lvlJc w:val="left"/>
+      <w:pPr>
+        <w:ind w:left="2160" w:hanging="360"/>
+      </w:pPr>
+      <w:rPr>
+        <w:rFonts w:ascii="Wingdings" w:hAnsi="Wingdings" w:hint="default"/>
+      </w:rPr>
+    </w:lvl>
+    <w:lvl w:ilvl="3" w:tplc="04090001" w:tentative="1">
+      <w:start w:val="1"/>
+      <w:numFmt w:val="bullet"/>
+      <w:lvlText w:val=""/>
+      <w:lvlJc w:val="left"/>
+      <w:pPr>
+        <w:ind w:left="2880" w:hanging="360"/>
+      </w:pPr>
+      <w:rPr>
+        <w:rFonts w:ascii="Symbol" w:hAnsi="Symbol" w:hint="default"/>
+      </w:rPr>
+    </w:lvl>
+    <w:lvl w:ilvl="4" w:tplc="04090003" w:tentative="1">
+      <w:start w:val="1"/>
+      <w:numFmt w:val="bullet"/>
+      <w:lvlText w:val="o"/>
+      <w:lvlJc w:val="left"/>
+      <w:pPr>
+        <w:ind w:left="3600" w:hanging="360"/>
+      </w:pPr>
+      <w:rPr>
+        <w:rFonts w:ascii="Courier New" w:hAnsi="Courier New" w:cs="Courier New" w:hint="default"/>
+      </w:rPr>
+    </w:lvl>
+    <w:lvl w:ilvl="5" w:tplc="04090005" w:tentative="1">
+      <w:start w:val="1"/>
+      <w:numFmt w:val="bullet"/>
+      <w:lvlText w:val=""/>
+      <w:lvlJc w:val="left"/>
+      <w:pPr>
+        <w:ind w:left="4320" w:hanging="360"/>
+      </w:pPr>
+      <w:rPr>
+        <w:rFonts w:ascii="Wingdings" w:hAnsi="Wingdings" w:hint="default"/>
+      </w:rPr>
+    </w:lvl>
+    <w:lvl w:ilvl="6" w:tplc="04090001" w:tentative="1">
+      <w:start w:val="1"/>
+      <w:numFmt w:val="bullet"/>
+      <w:lvlText w:val=""/>
+      <w:lvlJc w:val="left"/>
+      <w:pPr>
+        <w:ind w:left="5040" w:hanging="360"/>
+      </w:pPr>
+      <w:rPr>
+        <w:rFonts w:ascii="Symbol" w:hAnsi="Symbol" w:hint="default"/>
+      </w:rPr>
+    </w:lvl>
+    <w:lvl w:ilvl="7" w:tplc="04090003" w:tentative="1">
+      <w:start w:val="1"/>
+      <w:numFmt w:val="bullet"/>
+      <w:lvlText w:val="o"/>
+      <w:lvlJc w:val="left"/>
+      <w:pPr>
+        <w:ind w:left="5760" w:hanging="360"/>
+      </w:pPr>
+      <w:rPr>
+        <w:rFonts w:ascii="Courier New" w:hAnsi="Courier New" w:cs="Courier New" w:hint="default"/>
+      </w:rPr>
+    </w:lvl>
+    <w:lvl w:ilvl="8" w:tplc="04090005" w:tentative="1">
+      <w:start w:val="1"/>
+      <w:numFmt w:val="bullet"/>
+      <w:lvlText w:val=""/>
+      <w:lvlJc w:val="left"/>
+      <w:pPr>
+        <w:ind w:left="6480" w:hanging="360"/>
+      </w:pPr>
+      <w:rPr>
+        <w:rFonts w:ascii="Wingdings" w:hAnsi="Wingdings" w:hint="default"/>
+      </w:rPr>
+    </w:lvl>
+  </w:abstractNum>
+  <w:abstractNum w:abstractNumId="18">
+    <w:nsid w:val="3F4F6C8E"/>
+    <w:multiLevelType w:val="hybridMultilevel"/>
+    <w:tmpl w:val="B2FCFFC4"/>
+    <w:lvl w:ilvl="0" w:tplc="AFC6B81E">
+      <w:start w:val="1"/>
+      <w:numFmt w:val="decimal"/>
+      <w:lvlText w:val="%1，"/>
+      <w:lvlJc w:val="left"/>
+      <w:pPr>
+        <w:ind w:left="980" w:hanging="360"/>
+      </w:pPr>
+      <w:rPr>
+        <w:rFonts w:hint="eastAsia"/>
+      </w:rPr>
+    </w:lvl>
+    <w:lvl w:ilvl="1" w:tplc="04090019">
+      <w:start w:val="1"/>
+      <w:numFmt w:val="lowerLetter"/>
+      <w:lvlText w:val="%2)"/>
+      <w:lvlJc w:val="left"/>
+      <w:pPr>
+        <w:ind w:left="1580" w:hanging="480"/>
+      </w:pPr>
+    </w:lvl>
+    <w:lvl w:ilvl="2" w:tplc="0409001B" w:tentative="1">
+      <w:start w:val="1"/>
+      <w:numFmt w:val="lowerRoman"/>
+      <w:lvlText w:val="%3."/>
+      <w:lvlJc w:val="right"/>
+      <w:pPr>
+        <w:ind w:left="2060" w:hanging="480"/>
+      </w:pPr>
+    </w:lvl>
+    <w:lvl w:ilvl="3" w:tplc="0409000F" w:tentative="1">
+      <w:start w:val="1"/>
+      <w:numFmt w:val="decimal"/>
+      <w:lvlText w:val="%4."/>
+      <w:lvlJc w:val="left"/>
+      <w:pPr>
+        <w:ind w:left="2540" w:hanging="480"/>
+      </w:pPr>
+    </w:lvl>
+    <w:lvl w:ilvl="4" w:tplc="04090019" w:tentative="1">
+      <w:start w:val="1"/>
+      <w:numFmt w:val="lowerLetter"/>
+      <w:lvlText w:val="%5)"/>
+      <w:lvlJc w:val="left"/>
+      <w:pPr>
+        <w:ind w:left="3020" w:hanging="480"/>
+      </w:pPr>
+    </w:lvl>
+    <w:lvl w:ilvl="5" w:tplc="0409001B" w:tentative="1">
+      <w:start w:val="1"/>
+      <w:numFmt w:val="lowerRoman"/>
+      <w:lvlText w:val="%6."/>
+      <w:lvlJc w:val="right"/>
+      <w:pPr>
+        <w:ind w:left="3500" w:hanging="480"/>
+      </w:pPr>
+    </w:lvl>
+    <w:lvl w:ilvl="6" w:tplc="0409000F" w:tentative="1">
+      <w:start w:val="1"/>
+      <w:numFmt w:val="decimal"/>
+      <w:lvlText w:val="%7."/>
+      <w:lvlJc w:val="left"/>
+      <w:pPr>
+        <w:ind w:left="3980" w:hanging="480"/>
+      </w:pPr>
+    </w:lvl>
+    <w:lvl w:ilvl="7" w:tplc="04090019" w:tentative="1">
+      <w:start w:val="1"/>
+      <w:numFmt w:val="lowerLetter"/>
+      <w:lvlText w:val="%8)"/>
+      <w:lvlJc w:val="left"/>
+      <w:pPr>
+        <w:ind w:left="4460" w:hanging="480"/>
+      </w:pPr>
+    </w:lvl>
+    <w:lvl w:ilvl="8" w:tplc="0409001B" w:tentative="1">
+      <w:start w:val="1"/>
+      <w:numFmt w:val="lowerRoman"/>
+      <w:lvlText w:val="%9."/>
+      <w:lvlJc w:val="right"/>
+      <w:pPr>
+        <w:ind w:left="4940" w:hanging="480"/>
+      </w:pPr>
+    </w:lvl>
+  </w:abstractNum>
+  <w:abstractNum w:abstractNumId="19">
     <w:nsid w:val="3F9A3F7E"/>
     <w:multiLevelType w:val="multilevel"/>
     <w:tmpl w:val="04090023"/>
@@ -2154,7 +4611,96 @@
       </w:pPr>
     </w:lvl>
   </w:abstractNum>
-  <w:abstractNum w:abstractNumId="17" w15:restartNumberingAfterBreak="0">
+  <w:abstractNum w:abstractNumId="20">
+    <w:nsid w:val="3FF54D61"/>
+    <w:multiLevelType w:val="hybridMultilevel"/>
+    <w:tmpl w:val="B2FCFFC4"/>
+    <w:lvl w:ilvl="0" w:tplc="AFC6B81E">
+      <w:start w:val="1"/>
+      <w:numFmt w:val="decimal"/>
+      <w:lvlText w:val="%1，"/>
+      <w:lvlJc w:val="left"/>
+      <w:pPr>
+        <w:ind w:left="360" w:hanging="360"/>
+      </w:pPr>
+      <w:rPr>
+        <w:rFonts w:hint="eastAsia"/>
+      </w:rPr>
+    </w:lvl>
+    <w:lvl w:ilvl="1" w:tplc="04090019" w:tentative="1">
+      <w:start w:val="1"/>
+      <w:numFmt w:val="lowerLetter"/>
+      <w:lvlText w:val="%2)"/>
+      <w:lvlJc w:val="left"/>
+      <w:pPr>
+        <w:ind w:left="960" w:hanging="480"/>
+      </w:pPr>
+    </w:lvl>
+    <w:lvl w:ilvl="2" w:tplc="0409001B" w:tentative="1">
+      <w:start w:val="1"/>
+      <w:numFmt w:val="lowerRoman"/>
+      <w:lvlText w:val="%3."/>
+      <w:lvlJc w:val="right"/>
+      <w:pPr>
+        <w:ind w:left="1440" w:hanging="480"/>
+      </w:pPr>
+    </w:lvl>
+    <w:lvl w:ilvl="3" w:tplc="0409000F" w:tentative="1">
+      <w:start w:val="1"/>
+      <w:numFmt w:val="decimal"/>
+      <w:lvlText w:val="%4."/>
+      <w:lvlJc w:val="left"/>
+      <w:pPr>
+        <w:ind w:left="1920" w:hanging="480"/>
+      </w:pPr>
+    </w:lvl>
+    <w:lvl w:ilvl="4" w:tplc="04090019" w:tentative="1">
+      <w:start w:val="1"/>
+      <w:numFmt w:val="lowerLetter"/>
+      <w:lvlText w:val="%5)"/>
+      <w:lvlJc w:val="left"/>
+      <w:pPr>
+        <w:ind w:left="2400" w:hanging="480"/>
+      </w:pPr>
+    </w:lvl>
+    <w:lvl w:ilvl="5" w:tplc="0409001B" w:tentative="1">
+      <w:start w:val="1"/>
+      <w:numFmt w:val="lowerRoman"/>
+      <w:lvlText w:val="%6."/>
+      <w:lvlJc w:val="right"/>
+      <w:pPr>
+        <w:ind w:left="2880" w:hanging="480"/>
+      </w:pPr>
+    </w:lvl>
+    <w:lvl w:ilvl="6" w:tplc="0409000F" w:tentative="1">
+      <w:start w:val="1"/>
+      <w:numFmt w:val="decimal"/>
+      <w:lvlText w:val="%7."/>
+      <w:lvlJc w:val="left"/>
+      <w:pPr>
+        <w:ind w:left="3360" w:hanging="480"/>
+      </w:pPr>
+    </w:lvl>
+    <w:lvl w:ilvl="7" w:tplc="04090019" w:tentative="1">
+      <w:start w:val="1"/>
+      <w:numFmt w:val="lowerLetter"/>
+      <w:lvlText w:val="%8)"/>
+      <w:lvlJc w:val="left"/>
+      <w:pPr>
+        <w:ind w:left="3840" w:hanging="480"/>
+      </w:pPr>
+    </w:lvl>
+    <w:lvl w:ilvl="8" w:tplc="0409001B" w:tentative="1">
+      <w:start w:val="1"/>
+      <w:numFmt w:val="lowerRoman"/>
+      <w:lvlText w:val="%9."/>
+      <w:lvlJc w:val="right"/>
+      <w:pPr>
+        <w:ind w:left="4320" w:hanging="480"/>
+      </w:pPr>
+    </w:lvl>
+  </w:abstractNum>
+  <w:abstractNum w:abstractNumId="21">
     <w:nsid w:val="4986523D"/>
     <w:multiLevelType w:val="multilevel"/>
     <w:tmpl w:val="0409001D"/>
@@ -2238,6 +4784,119 @@
       <w:pPr>
         <w:ind w:left="3240" w:hanging="360"/>
       </w:pPr>
+    </w:lvl>
+  </w:abstractNum>
+  <w:abstractNum w:abstractNumId="22">
+    <w:nsid w:val="6ABF6AC7"/>
+    <w:multiLevelType w:val="hybridMultilevel"/>
+    <w:tmpl w:val="6B4EF670"/>
+    <w:lvl w:ilvl="0" w:tplc="04090001">
+      <w:start w:val="1"/>
+      <w:numFmt w:val="bullet"/>
+      <w:lvlText w:val=""/>
+      <w:lvlJc w:val="left"/>
+      <w:pPr>
+        <w:ind w:left="840" w:hanging="480"/>
+      </w:pPr>
+      <w:rPr>
+        <w:rFonts w:ascii="Wingdings" w:hAnsi="Wingdings" w:hint="default"/>
+      </w:rPr>
+    </w:lvl>
+    <w:lvl w:ilvl="1" w:tplc="04090003" w:tentative="1">
+      <w:start w:val="1"/>
+      <w:numFmt w:val="bullet"/>
+      <w:lvlText w:val="o"/>
+      <w:lvlJc w:val="left"/>
+      <w:pPr>
+        <w:ind w:left="1440" w:hanging="360"/>
+      </w:pPr>
+      <w:rPr>
+        <w:rFonts w:ascii="Courier New" w:hAnsi="Courier New" w:cs="Courier New" w:hint="default"/>
+      </w:rPr>
+    </w:lvl>
+    <w:lvl w:ilvl="2" w:tplc="04090005" w:tentative="1">
+      <w:start w:val="1"/>
+      <w:numFmt w:val="bullet"/>
+      <w:lvlText w:val=""/>
+      <w:lvlJc w:val="left"/>
+      <w:pPr>
+        <w:ind w:left="2160" w:hanging="360"/>
+      </w:pPr>
+      <w:rPr>
+        <w:rFonts w:ascii="Wingdings" w:hAnsi="Wingdings" w:hint="default"/>
+      </w:rPr>
+    </w:lvl>
+    <w:lvl w:ilvl="3" w:tplc="04090001" w:tentative="1">
+      <w:start w:val="1"/>
+      <w:numFmt w:val="bullet"/>
+      <w:lvlText w:val=""/>
+      <w:lvlJc w:val="left"/>
+      <w:pPr>
+        <w:ind w:left="2880" w:hanging="360"/>
+      </w:pPr>
+      <w:rPr>
+        <w:rFonts w:ascii="Symbol" w:hAnsi="Symbol" w:hint="default"/>
+      </w:rPr>
+    </w:lvl>
+    <w:lvl w:ilvl="4" w:tplc="04090003" w:tentative="1">
+      <w:start w:val="1"/>
+      <w:numFmt w:val="bullet"/>
+      <w:lvlText w:val="o"/>
+      <w:lvlJc w:val="left"/>
+      <w:pPr>
+        <w:ind w:left="3600" w:hanging="360"/>
+      </w:pPr>
+      <w:rPr>
+        <w:rFonts w:ascii="Courier New" w:hAnsi="Courier New" w:cs="Courier New" w:hint="default"/>
+      </w:rPr>
+    </w:lvl>
+    <w:lvl w:ilvl="5" w:tplc="04090005" w:tentative="1">
+      <w:start w:val="1"/>
+      <w:numFmt w:val="bullet"/>
+      <w:lvlText w:val=""/>
+      <w:lvlJc w:val="left"/>
+      <w:pPr>
+        <w:ind w:left="4320" w:hanging="360"/>
+      </w:pPr>
+      <w:rPr>
+        <w:rFonts w:ascii="Wingdings" w:hAnsi="Wingdings" w:hint="default"/>
+      </w:rPr>
+    </w:lvl>
+    <w:lvl w:ilvl="6" w:tplc="04090001" w:tentative="1">
+      <w:start w:val="1"/>
+      <w:numFmt w:val="bullet"/>
+      <w:lvlText w:val=""/>
+      <w:lvlJc w:val="left"/>
+      <w:pPr>
+        <w:ind w:left="5040" w:hanging="360"/>
+      </w:pPr>
+      <w:rPr>
+        <w:rFonts w:ascii="Symbol" w:hAnsi="Symbol" w:hint="default"/>
+      </w:rPr>
+    </w:lvl>
+    <w:lvl w:ilvl="7" w:tplc="04090003" w:tentative="1">
+      <w:start w:val="1"/>
+      <w:numFmt w:val="bullet"/>
+      <w:lvlText w:val="o"/>
+      <w:lvlJc w:val="left"/>
+      <w:pPr>
+        <w:ind w:left="5760" w:hanging="360"/>
+      </w:pPr>
+      <w:rPr>
+        <w:rFonts w:ascii="Courier New" w:hAnsi="Courier New" w:cs="Courier New" w:hint="default"/>
+      </w:rPr>
+    </w:lvl>
+    <w:lvl w:ilvl="8" w:tplc="04090005" w:tentative="1">
+      <w:start w:val="1"/>
+      <w:numFmt w:val="bullet"/>
+      <w:lvlText w:val=""/>
+      <w:lvlJc w:val="left"/>
+      <w:pPr>
+        <w:ind w:left="6480" w:hanging="360"/>
+      </w:pPr>
+      <w:rPr>
+        <w:rFonts w:ascii="Wingdings" w:hAnsi="Wingdings" w:hint="default"/>
+      </w:rPr>
     </w:lvl>
   </w:abstractNum>
   <w:num w:numId="1">
@@ -2307,7 +4966,7 @@
     <w:abstractNumId w:val="10"/>
   </w:num>
   <w:num w:numId="14">
-    <w:abstractNumId w:val="17"/>
+    <w:abstractNumId w:val="21"/>
   </w:num>
   <w:num w:numId="15">
     <w:abstractNumId w:val="11"/>
@@ -2352,13 +5011,28 @@
     <w:abstractNumId w:val="15"/>
   </w:num>
   <w:num w:numId="29">
+    <w:abstractNumId w:val="19"/>
+  </w:num>
+  <w:num w:numId="30">
+    <w:abstractNumId w:val="17"/>
+  </w:num>
+  <w:num w:numId="31">
+    <w:abstractNumId w:val="22"/>
+  </w:num>
+  <w:num w:numId="32">
+    <w:abstractNumId w:val="20"/>
+  </w:num>
+  <w:num w:numId="33">
+    <w:abstractNumId w:val="18"/>
+  </w:num>
+  <w:num w:numId="34">
     <w:abstractNumId w:val="16"/>
   </w:num>
 </w:numbering>
 </file>
 
 <file path=word/styles.xml><?xml version="1.0" encoding="utf-8"?>
-<w:styles xmlns:mc="http://schemas.openxmlformats.org/markup-compatibility/2006" xmlns:r="http://schemas.openxmlformats.org/officeDocument/2006/relationships" xmlns:w="http://schemas.openxmlformats.org/wordprocessingml/2006/main" xmlns:w14="http://schemas.microsoft.com/office/word/2010/wordml" xmlns:w15="http://schemas.microsoft.com/office/word/2012/wordml" xmlns:w16se="http://schemas.microsoft.com/office/word/2015/wordml/symex" mc:Ignorable="w14 w15 w16se">
+<w:styles xmlns:mc="http://schemas.openxmlformats.org/markup-compatibility/2006" xmlns:r="http://schemas.openxmlformats.org/officeDocument/2006/relationships" xmlns:w="http://schemas.openxmlformats.org/wordprocessingml/2006/main" xmlns:w14="http://schemas.microsoft.com/office/word/2010/wordml" xmlns:w15="http://schemas.microsoft.com/office/word/2012/wordml" mc:Ignorable="w14 w15">
   <w:docDefaults>
     <w:rPrDefault>
       <w:rPr>
@@ -2374,7 +5048,7 @@
       </w:pPr>
     </w:pPrDefault>
   </w:docDefaults>
-  <w:latentStyles w:defLockedState="0" w:defUIPriority="99" w:defSemiHidden="0" w:defUnhideWhenUsed="0" w:defQFormat="0" w:count="371">
+  <w:latentStyles w:defLockedState="0" w:defUIPriority="99" w:defSemiHidden="0" w:defUnhideWhenUsed="0" w:defQFormat="0" w:count="382">
     <w:lsdException w:name="Normal" w:uiPriority="0" w:qFormat="1"/>
     <w:lsdException w:name="heading 1" w:uiPriority="9" w:qFormat="1"/>
     <w:lsdException w:name="heading 2" w:semiHidden="1" w:uiPriority="9" w:unhideWhenUsed="1" w:qFormat="1"/>
@@ -2746,20 +5420,22 @@
     <w:lsdException w:name="List Table 5 Dark Accent 6" w:uiPriority="50"/>
     <w:lsdException w:name="List Table 6 Colorful Accent 6" w:uiPriority="51"/>
     <w:lsdException w:name="List Table 7 Colorful Accent 6" w:uiPriority="52"/>
+    <w:lsdException w:name="Mention" w:semiHidden="1" w:unhideWhenUsed="1"/>
+    <w:lsdException w:name="Smart Hyperlink" w:semiHidden="1" w:unhideWhenUsed="1"/>
   </w:latentStyles>
-  <w:style w:type="paragraph" w:default="1" w:styleId="Normal">
+  <w:style w:type="paragraph" w:default="1" w:styleId="a">
     <w:name w:val="Normal"/>
     <w:qFormat/>
     <w:rsid w:val="00C97ECD"/>
   </w:style>
-  <w:style w:type="paragraph" w:styleId="Heading1">
+  <w:style w:type="paragraph" w:styleId="1">
     <w:name w:val="heading 1"/>
-    <w:basedOn w:val="Normal"/>
-    <w:next w:val="Normal"/>
-    <w:link w:val="Heading1Char"/>
+    <w:basedOn w:val="a"/>
+    <w:next w:val="a"/>
+    <w:link w:val="10"/>
     <w:uiPriority w:val="9"/>
     <w:qFormat/>
-    <w:rsid w:val="00C97ECD"/>
+    <w:rsid w:val="00E347F7"/>
     <w:pPr>
       <w:keepNext/>
       <w:keepLines/>
@@ -2774,13 +5450,14 @@
       <w:color w:val="B35E06" w:themeColor="accent1" w:themeShade="BF"/>
       <w:sz w:val="36"/>
       <w:szCs w:val="36"/>
+      <w:lang w:eastAsia="zh-CN"/>
     </w:rPr>
   </w:style>
-  <w:style w:type="paragraph" w:styleId="Heading2">
+  <w:style w:type="paragraph" w:styleId="2">
     <w:name w:val="heading 2"/>
-    <w:basedOn w:val="Normal"/>
-    <w:next w:val="Normal"/>
-    <w:link w:val="Heading2Char"/>
+    <w:basedOn w:val="a"/>
+    <w:next w:val="a"/>
+    <w:link w:val="20"/>
     <w:uiPriority w:val="9"/>
     <w:unhideWhenUsed/>
     <w:qFormat/>
@@ -2798,11 +5475,11 @@
       <w:szCs w:val="28"/>
     </w:rPr>
   </w:style>
-  <w:style w:type="paragraph" w:styleId="Heading3">
+  <w:style w:type="paragraph" w:styleId="3">
     <w:name w:val="heading 3"/>
-    <w:basedOn w:val="Normal"/>
-    <w:next w:val="Normal"/>
-    <w:link w:val="Heading3Char"/>
+    <w:basedOn w:val="a"/>
+    <w:next w:val="a"/>
+    <w:link w:val="30"/>
     <w:uiPriority w:val="9"/>
     <w:semiHidden/>
     <w:unhideWhenUsed/>
@@ -2821,11 +5498,11 @@
       <w:szCs w:val="26"/>
     </w:rPr>
   </w:style>
-  <w:style w:type="paragraph" w:styleId="Heading4">
+  <w:style w:type="paragraph" w:styleId="4">
     <w:name w:val="heading 4"/>
-    <w:basedOn w:val="Normal"/>
-    <w:next w:val="Normal"/>
-    <w:link w:val="Heading4Char"/>
+    <w:basedOn w:val="a"/>
+    <w:next w:val="a"/>
+    <w:link w:val="40"/>
     <w:uiPriority w:val="9"/>
     <w:semiHidden/>
     <w:unhideWhenUsed/>
@@ -2843,11 +5520,11 @@
       <w:szCs w:val="24"/>
     </w:rPr>
   </w:style>
-  <w:style w:type="paragraph" w:styleId="Heading5">
+  <w:style w:type="paragraph" w:styleId="5">
     <w:name w:val="heading 5"/>
-    <w:basedOn w:val="Normal"/>
-    <w:next w:val="Normal"/>
-    <w:link w:val="Heading5Char"/>
+    <w:basedOn w:val="a"/>
+    <w:next w:val="a"/>
+    <w:link w:val="50"/>
     <w:uiPriority w:val="9"/>
     <w:semiHidden/>
     <w:unhideWhenUsed/>
@@ -2867,11 +5544,11 @@
       <w:szCs w:val="22"/>
     </w:rPr>
   </w:style>
-  <w:style w:type="paragraph" w:styleId="Heading6">
+  <w:style w:type="paragraph" w:styleId="6">
     <w:name w:val="heading 6"/>
-    <w:basedOn w:val="Normal"/>
-    <w:next w:val="Normal"/>
-    <w:link w:val="Heading6Char"/>
+    <w:basedOn w:val="a"/>
+    <w:next w:val="a"/>
+    <w:link w:val="60"/>
     <w:uiPriority w:val="9"/>
     <w:semiHidden/>
     <w:unhideWhenUsed/>
@@ -2888,11 +5565,11 @@
       <w:color w:val="595959" w:themeColor="text1" w:themeTint="A6"/>
     </w:rPr>
   </w:style>
-  <w:style w:type="paragraph" w:styleId="Heading7">
+  <w:style w:type="paragraph" w:styleId="7">
     <w:name w:val="heading 7"/>
-    <w:basedOn w:val="Normal"/>
-    <w:next w:val="Normal"/>
-    <w:link w:val="Heading7Char"/>
+    <w:basedOn w:val="a"/>
+    <w:next w:val="a"/>
+    <w:link w:val="70"/>
     <w:uiPriority w:val="9"/>
     <w:semiHidden/>
     <w:unhideWhenUsed/>
@@ -2911,11 +5588,11 @@
       <w:color w:val="595959" w:themeColor="text1" w:themeTint="A6"/>
     </w:rPr>
   </w:style>
-  <w:style w:type="paragraph" w:styleId="Heading8">
+  <w:style w:type="paragraph" w:styleId="8">
     <w:name w:val="heading 8"/>
-    <w:basedOn w:val="Normal"/>
-    <w:next w:val="Normal"/>
-    <w:link w:val="Heading8Char"/>
+    <w:basedOn w:val="a"/>
+    <w:next w:val="a"/>
+    <w:link w:val="80"/>
     <w:uiPriority w:val="9"/>
     <w:semiHidden/>
     <w:unhideWhenUsed/>
@@ -2933,11 +5610,11 @@
       <w:color w:val="595959" w:themeColor="text1" w:themeTint="A6"/>
     </w:rPr>
   </w:style>
-  <w:style w:type="paragraph" w:styleId="Heading9">
+  <w:style w:type="paragraph" w:styleId="9">
     <w:name w:val="heading 9"/>
-    <w:basedOn w:val="Normal"/>
-    <w:next w:val="Normal"/>
-    <w:link w:val="Heading9Char"/>
+    <w:basedOn w:val="a"/>
+    <w:next w:val="a"/>
+    <w:link w:val="90"/>
     <w:uiPriority w:val="9"/>
     <w:semiHidden/>
     <w:unhideWhenUsed/>
@@ -2957,13 +5634,13 @@
       <w:color w:val="595959" w:themeColor="text1" w:themeTint="A6"/>
     </w:rPr>
   </w:style>
-  <w:style w:type="character" w:default="1" w:styleId="DefaultParagraphFont">
+  <w:style w:type="character" w:default="1" w:styleId="a0">
     <w:name w:val="Default Paragraph Font"/>
     <w:uiPriority w:val="1"/>
     <w:semiHidden/>
     <w:unhideWhenUsed/>
   </w:style>
-  <w:style w:type="table" w:default="1" w:styleId="TableNormal">
+  <w:style w:type="table" w:default="1" w:styleId="a1">
     <w:name w:val="Normal Table"/>
     <w:uiPriority w:val="99"/>
     <w:semiHidden/>
@@ -2978,17 +5655,17 @@
       </w:tblCellMar>
     </w:tblPr>
   </w:style>
-  <w:style w:type="numbering" w:default="1" w:styleId="NoList">
+  <w:style w:type="numbering" w:default="1" w:styleId="a2">
     <w:name w:val="No List"/>
     <w:uiPriority w:val="99"/>
     <w:semiHidden/>
     <w:unhideWhenUsed/>
   </w:style>
-  <w:style w:type="paragraph" w:styleId="Title">
+  <w:style w:type="paragraph" w:styleId="a3">
     <w:name w:val="Title"/>
-    <w:basedOn w:val="Normal"/>
-    <w:next w:val="Normal"/>
-    <w:link w:val="TitleChar"/>
+    <w:basedOn w:val="a"/>
+    <w:next w:val="a"/>
+    <w:link w:val="a4"/>
     <w:uiPriority w:val="10"/>
     <w:qFormat/>
     <w:rsid w:val="00C97ECD"/>
@@ -3004,10 +5681,10 @@
       <w:szCs w:val="80"/>
     </w:rPr>
   </w:style>
-  <w:style w:type="character" w:customStyle="1" w:styleId="TitleChar">
-    <w:name w:val="Title Char"/>
-    <w:basedOn w:val="DefaultParagraphFont"/>
-    <w:link w:val="Title"/>
+  <w:style w:type="character" w:customStyle="1" w:styleId="a4">
+    <w:name w:val="标题字符"/>
+    <w:basedOn w:val="a0"/>
+    <w:link w:val="a3"/>
     <w:uiPriority w:val="10"/>
     <w:rsid w:val="00C97ECD"/>
     <w:rPr>
@@ -3018,10 +5695,10 @@
       <w:szCs w:val="80"/>
     </w:rPr>
   </w:style>
-  <w:style w:type="paragraph" w:styleId="Header">
+  <w:style w:type="paragraph" w:styleId="a5">
     <w:name w:val="header"/>
-    <w:basedOn w:val="Normal"/>
-    <w:link w:val="HeaderChar"/>
+    <w:basedOn w:val="a"/>
+    <w:link w:val="a6"/>
     <w:uiPriority w:val="99"/>
     <w:unhideWhenUsed/>
     <w:rsid w:val="00855982"/>
@@ -3029,30 +5706,31 @@
       <w:spacing w:after="0" w:line="240" w:lineRule="auto"/>
     </w:pPr>
   </w:style>
-  <w:style w:type="character" w:customStyle="1" w:styleId="HeaderChar">
-    <w:name w:val="Header Char"/>
-    <w:basedOn w:val="DefaultParagraphFont"/>
-    <w:link w:val="Header"/>
+  <w:style w:type="character" w:customStyle="1" w:styleId="a6">
+    <w:name w:val="页眉字符"/>
+    <w:basedOn w:val="a0"/>
+    <w:link w:val="a5"/>
     <w:uiPriority w:val="99"/>
     <w:rsid w:val="00855982"/>
   </w:style>
-  <w:style w:type="character" w:customStyle="1" w:styleId="Heading1Char">
-    <w:name w:val="Heading 1 Char"/>
-    <w:basedOn w:val="DefaultParagraphFont"/>
-    <w:link w:val="Heading1"/>
+  <w:style w:type="character" w:customStyle="1" w:styleId="10">
+    <w:name w:val="标题 1字符"/>
+    <w:basedOn w:val="a0"/>
+    <w:link w:val="1"/>
     <w:uiPriority w:val="9"/>
-    <w:rsid w:val="00C97ECD"/>
+    <w:rsid w:val="00E347F7"/>
     <w:rPr>
       <w:rFonts w:asciiTheme="majorHAnsi" w:eastAsiaTheme="majorEastAsia" w:hAnsiTheme="majorHAnsi" w:cstheme="majorBidi"/>
       <w:color w:val="B35E06" w:themeColor="accent1" w:themeShade="BF"/>
       <w:sz w:val="36"/>
       <w:szCs w:val="36"/>
+      <w:lang w:eastAsia="zh-CN"/>
     </w:rPr>
   </w:style>
-  <w:style w:type="character" w:customStyle="1" w:styleId="Heading2Char">
-    <w:name w:val="Heading 2 Char"/>
-    <w:basedOn w:val="DefaultParagraphFont"/>
-    <w:link w:val="Heading2"/>
+  <w:style w:type="character" w:customStyle="1" w:styleId="20">
+    <w:name w:val="标题 2字符"/>
+    <w:basedOn w:val="a0"/>
+    <w:link w:val="2"/>
     <w:uiPriority w:val="9"/>
     <w:rsid w:val="00C97ECD"/>
     <w:rPr>
@@ -3062,10 +5740,10 @@
       <w:szCs w:val="28"/>
     </w:rPr>
   </w:style>
-  <w:style w:type="character" w:customStyle="1" w:styleId="Heading3Char">
-    <w:name w:val="Heading 3 Char"/>
-    <w:basedOn w:val="DefaultParagraphFont"/>
-    <w:link w:val="Heading3"/>
+  <w:style w:type="character" w:customStyle="1" w:styleId="30">
+    <w:name w:val="标题 3字符"/>
+    <w:basedOn w:val="a0"/>
+    <w:link w:val="3"/>
     <w:uiPriority w:val="9"/>
     <w:semiHidden/>
     <w:rsid w:val="00C97ECD"/>
@@ -3076,10 +5754,10 @@
       <w:szCs w:val="26"/>
     </w:rPr>
   </w:style>
-  <w:style w:type="character" w:customStyle="1" w:styleId="Heading4Char">
-    <w:name w:val="Heading 4 Char"/>
-    <w:basedOn w:val="DefaultParagraphFont"/>
-    <w:link w:val="Heading4"/>
+  <w:style w:type="character" w:customStyle="1" w:styleId="40">
+    <w:name w:val="标题 4字符"/>
+    <w:basedOn w:val="a0"/>
+    <w:link w:val="4"/>
     <w:uiPriority w:val="9"/>
     <w:semiHidden/>
     <w:rsid w:val="00C97ECD"/>
@@ -3089,10 +5767,10 @@
       <w:szCs w:val="24"/>
     </w:rPr>
   </w:style>
-  <w:style w:type="character" w:customStyle="1" w:styleId="Heading5Char">
-    <w:name w:val="Heading 5 Char"/>
-    <w:basedOn w:val="DefaultParagraphFont"/>
-    <w:link w:val="Heading5"/>
+  <w:style w:type="character" w:customStyle="1" w:styleId="50">
+    <w:name w:val="标题 5字符"/>
+    <w:basedOn w:val="a0"/>
+    <w:link w:val="5"/>
     <w:uiPriority w:val="9"/>
     <w:semiHidden/>
     <w:rsid w:val="00C97ECD"/>
@@ -3104,10 +5782,10 @@
       <w:szCs w:val="22"/>
     </w:rPr>
   </w:style>
-  <w:style w:type="character" w:customStyle="1" w:styleId="Heading6Char">
-    <w:name w:val="Heading 6 Char"/>
-    <w:basedOn w:val="DefaultParagraphFont"/>
-    <w:link w:val="Heading6"/>
+  <w:style w:type="character" w:customStyle="1" w:styleId="60">
+    <w:name w:val="标题 6字符"/>
+    <w:basedOn w:val="a0"/>
+    <w:link w:val="6"/>
     <w:uiPriority w:val="9"/>
     <w:semiHidden/>
     <w:rsid w:val="00C97ECD"/>
@@ -3116,10 +5794,10 @@
       <w:color w:val="595959" w:themeColor="text1" w:themeTint="A6"/>
     </w:rPr>
   </w:style>
-  <w:style w:type="character" w:customStyle="1" w:styleId="Heading7Char">
-    <w:name w:val="Heading 7 Char"/>
-    <w:basedOn w:val="DefaultParagraphFont"/>
-    <w:link w:val="Heading7"/>
+  <w:style w:type="character" w:customStyle="1" w:styleId="70">
+    <w:name w:val="标题 7字符"/>
+    <w:basedOn w:val="a0"/>
+    <w:link w:val="7"/>
     <w:uiPriority w:val="9"/>
     <w:semiHidden/>
     <w:rsid w:val="00C97ECD"/>
@@ -3130,10 +5808,10 @@
       <w:color w:val="595959" w:themeColor="text1" w:themeTint="A6"/>
     </w:rPr>
   </w:style>
-  <w:style w:type="character" w:customStyle="1" w:styleId="Heading8Char">
-    <w:name w:val="Heading 8 Char"/>
-    <w:basedOn w:val="DefaultParagraphFont"/>
-    <w:link w:val="Heading8"/>
+  <w:style w:type="character" w:customStyle="1" w:styleId="80">
+    <w:name w:val="标题 8字符"/>
+    <w:basedOn w:val="a0"/>
+    <w:link w:val="8"/>
     <w:uiPriority w:val="9"/>
     <w:semiHidden/>
     <w:rsid w:val="00C97ECD"/>
@@ -3143,10 +5821,10 @@
       <w:color w:val="595959" w:themeColor="text1" w:themeTint="A6"/>
     </w:rPr>
   </w:style>
-  <w:style w:type="character" w:customStyle="1" w:styleId="Heading9Char">
-    <w:name w:val="Heading 9 Char"/>
-    <w:basedOn w:val="DefaultParagraphFont"/>
-    <w:link w:val="Heading9"/>
+  <w:style w:type="character" w:customStyle="1" w:styleId="90">
+    <w:name w:val="标题 9字符"/>
+    <w:basedOn w:val="a0"/>
+    <w:link w:val="9"/>
     <w:uiPriority w:val="9"/>
     <w:semiHidden/>
     <w:rsid w:val="00C97ECD"/>
@@ -3158,10 +5836,10 @@
       <w:color w:val="595959" w:themeColor="text1" w:themeTint="A6"/>
     </w:rPr>
   </w:style>
-  <w:style w:type="paragraph" w:styleId="Footer">
+  <w:style w:type="paragraph" w:styleId="a7">
     <w:name w:val="footer"/>
-    <w:basedOn w:val="Normal"/>
-    <w:link w:val="FooterChar"/>
+    <w:basedOn w:val="a"/>
+    <w:link w:val="a8"/>
     <w:uiPriority w:val="99"/>
     <w:unhideWhenUsed/>
     <w:rsid w:val="00855982"/>
@@ -3169,17 +5847,17 @@
       <w:spacing w:after="0" w:line="240" w:lineRule="auto"/>
     </w:pPr>
   </w:style>
-  <w:style w:type="character" w:customStyle="1" w:styleId="FooterChar">
-    <w:name w:val="Footer Char"/>
-    <w:basedOn w:val="DefaultParagraphFont"/>
-    <w:link w:val="Footer"/>
+  <w:style w:type="character" w:customStyle="1" w:styleId="a8">
+    <w:name w:val="页脚字符"/>
+    <w:basedOn w:val="a0"/>
+    <w:link w:val="a7"/>
     <w:uiPriority w:val="99"/>
     <w:rsid w:val="00855982"/>
   </w:style>
-  <w:style w:type="paragraph" w:styleId="Caption">
+  <w:style w:type="paragraph" w:styleId="a9">
     <w:name w:val="caption"/>
-    <w:basedOn w:val="Normal"/>
-    <w:next w:val="Normal"/>
+    <w:basedOn w:val="a"/>
+    <w:next w:val="a"/>
     <w:uiPriority w:val="35"/>
     <w:semiHidden/>
     <w:unhideWhenUsed/>
@@ -3196,10 +5874,10 @@
       <w:szCs w:val="20"/>
     </w:rPr>
   </w:style>
-  <w:style w:type="paragraph" w:styleId="TOCHeading">
+  <w:style w:type="paragraph" w:styleId="aa">
     <w:name w:val="TOC Heading"/>
-    <w:basedOn w:val="Heading1"/>
-    <w:next w:val="Normal"/>
+    <w:basedOn w:val="1"/>
+    <w:next w:val="a"/>
     <w:uiPriority w:val="39"/>
     <w:semiHidden/>
     <w:unhideWhenUsed/>
@@ -3209,10 +5887,10 @@
       <w:outlineLvl w:val="9"/>
     </w:pPr>
   </w:style>
-  <w:style w:type="paragraph" w:styleId="BalloonText">
+  <w:style w:type="paragraph" w:styleId="ab">
     <w:name w:val="Balloon Text"/>
-    <w:basedOn w:val="Normal"/>
-    <w:link w:val="BalloonTextChar"/>
+    <w:basedOn w:val="a"/>
+    <w:link w:val="ac"/>
     <w:uiPriority w:val="99"/>
     <w:semiHidden/>
     <w:unhideWhenUsed/>
@@ -3225,10 +5903,10 @@
       <w:szCs w:val="18"/>
     </w:rPr>
   </w:style>
-  <w:style w:type="character" w:customStyle="1" w:styleId="BalloonTextChar">
-    <w:name w:val="Balloon Text Char"/>
-    <w:basedOn w:val="DefaultParagraphFont"/>
-    <w:link w:val="BalloonText"/>
+  <w:style w:type="character" w:customStyle="1" w:styleId="ac">
+    <w:name w:val="批注框文本字符"/>
+    <w:basedOn w:val="a0"/>
+    <w:link w:val="ab"/>
     <w:uiPriority w:val="99"/>
     <w:semiHidden/>
     <w:rsid w:val="001D4362"/>
@@ -3237,10 +5915,10 @@
       <w:szCs w:val="18"/>
     </w:rPr>
   </w:style>
-  <w:style w:type="paragraph" w:styleId="BodyText3">
+  <w:style w:type="paragraph" w:styleId="31">
     <w:name w:val="Body Text 3"/>
-    <w:basedOn w:val="Normal"/>
-    <w:link w:val="BodyText3Char"/>
+    <w:basedOn w:val="a"/>
+    <w:link w:val="32"/>
     <w:uiPriority w:val="99"/>
     <w:semiHidden/>
     <w:unhideWhenUsed/>
@@ -3249,10 +5927,10 @@
       <w:szCs w:val="16"/>
     </w:rPr>
   </w:style>
-  <w:style w:type="character" w:customStyle="1" w:styleId="BodyText3Char">
-    <w:name w:val="Body Text 3 Char"/>
-    <w:basedOn w:val="DefaultParagraphFont"/>
-    <w:link w:val="BodyText3"/>
+  <w:style w:type="character" w:customStyle="1" w:styleId="32">
+    <w:name w:val="正文文本 3字符"/>
+    <w:basedOn w:val="a0"/>
+    <w:link w:val="31"/>
     <w:uiPriority w:val="99"/>
     <w:semiHidden/>
     <w:rsid w:val="001D4362"/>
@@ -3260,10 +5938,10 @@
       <w:szCs w:val="16"/>
     </w:rPr>
   </w:style>
-  <w:style w:type="paragraph" w:styleId="BodyTextIndent3">
+  <w:style w:type="paragraph" w:styleId="33">
     <w:name w:val="Body Text Indent 3"/>
-    <w:basedOn w:val="Normal"/>
-    <w:link w:val="BodyTextIndent3Char"/>
+    <w:basedOn w:val="a"/>
+    <w:link w:val="34"/>
     <w:uiPriority w:val="99"/>
     <w:semiHidden/>
     <w:unhideWhenUsed/>
@@ -3275,10 +5953,10 @@
       <w:szCs w:val="16"/>
     </w:rPr>
   </w:style>
-  <w:style w:type="character" w:customStyle="1" w:styleId="BodyTextIndent3Char">
-    <w:name w:val="Body Text Indent 3 Char"/>
-    <w:basedOn w:val="DefaultParagraphFont"/>
-    <w:link w:val="BodyTextIndent3"/>
+  <w:style w:type="character" w:customStyle="1" w:styleId="34">
+    <w:name w:val="正文文本缩进 3字符"/>
+    <w:basedOn w:val="a0"/>
+    <w:link w:val="33"/>
     <w:uiPriority w:val="99"/>
     <w:semiHidden/>
     <w:rsid w:val="001D4362"/>
@@ -3286,9 +5964,9 @@
       <w:szCs w:val="16"/>
     </w:rPr>
   </w:style>
-  <w:style w:type="character" w:styleId="CommentReference">
+  <w:style w:type="character" w:styleId="ad">
     <w:name w:val="annotation reference"/>
-    <w:basedOn w:val="DefaultParagraphFont"/>
+    <w:basedOn w:val="a0"/>
     <w:uiPriority w:val="99"/>
     <w:semiHidden/>
     <w:unhideWhenUsed/>
@@ -3298,10 +5976,10 @@
       <w:szCs w:val="16"/>
     </w:rPr>
   </w:style>
-  <w:style w:type="paragraph" w:styleId="CommentText">
+  <w:style w:type="paragraph" w:styleId="ae">
     <w:name w:val="annotation text"/>
-    <w:basedOn w:val="Normal"/>
-    <w:link w:val="CommentTextChar"/>
+    <w:basedOn w:val="a"/>
+    <w:link w:val="af"/>
     <w:uiPriority w:val="99"/>
     <w:semiHidden/>
     <w:unhideWhenUsed/>
@@ -3313,10 +5991,10 @@
       <w:szCs w:val="20"/>
     </w:rPr>
   </w:style>
-  <w:style w:type="character" w:customStyle="1" w:styleId="CommentTextChar">
-    <w:name w:val="Comment Text Char"/>
-    <w:basedOn w:val="DefaultParagraphFont"/>
-    <w:link w:val="CommentText"/>
+  <w:style w:type="character" w:customStyle="1" w:styleId="af">
+    <w:name w:val="批注文字字符"/>
+    <w:basedOn w:val="a0"/>
+    <w:link w:val="ae"/>
     <w:uiPriority w:val="99"/>
     <w:semiHidden/>
     <w:rsid w:val="001D4362"/>
@@ -3324,11 +6002,11 @@
       <w:szCs w:val="20"/>
     </w:rPr>
   </w:style>
-  <w:style w:type="paragraph" w:styleId="CommentSubject">
+  <w:style w:type="paragraph" w:styleId="af0">
     <w:name w:val="annotation subject"/>
-    <w:basedOn w:val="CommentText"/>
-    <w:next w:val="CommentText"/>
-    <w:link w:val="CommentSubjectChar"/>
+    <w:basedOn w:val="ae"/>
+    <w:next w:val="ae"/>
+    <w:link w:val="af1"/>
     <w:uiPriority w:val="99"/>
     <w:semiHidden/>
     <w:unhideWhenUsed/>
@@ -3338,10 +6016,10 @@
       <w:bCs/>
     </w:rPr>
   </w:style>
-  <w:style w:type="character" w:customStyle="1" w:styleId="CommentSubjectChar">
-    <w:name w:val="Comment Subject Char"/>
-    <w:basedOn w:val="CommentTextChar"/>
-    <w:link w:val="CommentSubject"/>
+  <w:style w:type="character" w:customStyle="1" w:styleId="af1">
+    <w:name w:val="批注主题字符"/>
+    <w:basedOn w:val="af"/>
+    <w:link w:val="af0"/>
     <w:uiPriority w:val="99"/>
     <w:semiHidden/>
     <w:rsid w:val="001D4362"/>
@@ -3351,10 +6029,10 @@
       <w:szCs w:val="20"/>
     </w:rPr>
   </w:style>
-  <w:style w:type="paragraph" w:styleId="DocumentMap">
+  <w:style w:type="paragraph" w:styleId="af2">
     <w:name w:val="Document Map"/>
-    <w:basedOn w:val="Normal"/>
-    <w:link w:val="DocumentMapChar"/>
+    <w:basedOn w:val="a"/>
+    <w:link w:val="af3"/>
     <w:uiPriority w:val="99"/>
     <w:semiHidden/>
     <w:unhideWhenUsed/>
@@ -3367,10 +6045,10 @@
       <w:szCs w:val="16"/>
     </w:rPr>
   </w:style>
-  <w:style w:type="character" w:customStyle="1" w:styleId="DocumentMapChar">
-    <w:name w:val="Document Map Char"/>
-    <w:basedOn w:val="DefaultParagraphFont"/>
-    <w:link w:val="DocumentMap"/>
+  <w:style w:type="character" w:customStyle="1" w:styleId="af3">
+    <w:name w:val="文档结构图字符"/>
+    <w:basedOn w:val="a0"/>
+    <w:link w:val="af2"/>
     <w:uiPriority w:val="99"/>
     <w:semiHidden/>
     <w:rsid w:val="001D4362"/>
@@ -3379,10 +6057,10 @@
       <w:szCs w:val="16"/>
     </w:rPr>
   </w:style>
-  <w:style w:type="paragraph" w:styleId="EndnoteText">
+  <w:style w:type="paragraph" w:styleId="af4">
     <w:name w:val="endnote text"/>
-    <w:basedOn w:val="Normal"/>
-    <w:link w:val="EndnoteTextChar"/>
+    <w:basedOn w:val="a"/>
+    <w:link w:val="af5"/>
     <w:uiPriority w:val="99"/>
     <w:semiHidden/>
     <w:unhideWhenUsed/>
@@ -3394,10 +6072,10 @@
       <w:szCs w:val="20"/>
     </w:rPr>
   </w:style>
-  <w:style w:type="character" w:customStyle="1" w:styleId="EndnoteTextChar">
-    <w:name w:val="Endnote Text Char"/>
-    <w:basedOn w:val="DefaultParagraphFont"/>
-    <w:link w:val="EndnoteText"/>
+  <w:style w:type="character" w:customStyle="1" w:styleId="af5">
+    <w:name w:val="尾注文本字符"/>
+    <w:basedOn w:val="a0"/>
+    <w:link w:val="af4"/>
     <w:uiPriority w:val="99"/>
     <w:semiHidden/>
     <w:rsid w:val="001D4362"/>
@@ -3405,9 +6083,9 @@
       <w:szCs w:val="20"/>
     </w:rPr>
   </w:style>
-  <w:style w:type="paragraph" w:styleId="EnvelopeReturn">
+  <w:style w:type="paragraph" w:styleId="af6">
     <w:name w:val="envelope return"/>
-    <w:basedOn w:val="Normal"/>
+    <w:basedOn w:val="a"/>
     <w:uiPriority w:val="99"/>
     <w:semiHidden/>
     <w:unhideWhenUsed/>
@@ -3420,10 +6098,10 @@
       <w:szCs w:val="20"/>
     </w:rPr>
   </w:style>
-  <w:style w:type="paragraph" w:styleId="FootnoteText">
+  <w:style w:type="paragraph" w:styleId="af7">
     <w:name w:val="footnote text"/>
-    <w:basedOn w:val="Normal"/>
-    <w:link w:val="FootnoteTextChar"/>
+    <w:basedOn w:val="a"/>
+    <w:link w:val="af8"/>
     <w:uiPriority w:val="99"/>
     <w:semiHidden/>
     <w:unhideWhenUsed/>
@@ -3435,10 +6113,10 @@
       <w:szCs w:val="20"/>
     </w:rPr>
   </w:style>
-  <w:style w:type="character" w:customStyle="1" w:styleId="FootnoteTextChar">
-    <w:name w:val="Footnote Text Char"/>
-    <w:basedOn w:val="DefaultParagraphFont"/>
-    <w:link w:val="FootnoteText"/>
+  <w:style w:type="character" w:customStyle="1" w:styleId="af8">
+    <w:name w:val="脚注文本字符"/>
+    <w:basedOn w:val="a0"/>
+    <w:link w:val="af7"/>
     <w:uiPriority w:val="99"/>
     <w:semiHidden/>
     <w:rsid w:val="001D4362"/>
@@ -3446,9 +6124,9 @@
       <w:szCs w:val="20"/>
     </w:rPr>
   </w:style>
-  <w:style w:type="character" w:styleId="HTMLCode">
+  <w:style w:type="character" w:styleId="HTML">
     <w:name w:val="HTML Code"/>
-    <w:basedOn w:val="DefaultParagraphFont"/>
+    <w:basedOn w:val="a0"/>
     <w:uiPriority w:val="99"/>
     <w:semiHidden/>
     <w:unhideWhenUsed/>
@@ -3459,9 +6137,9 @@
       <w:szCs w:val="20"/>
     </w:rPr>
   </w:style>
-  <w:style w:type="character" w:styleId="HTMLKeyboard">
+  <w:style w:type="character" w:styleId="HTML0">
     <w:name w:val="HTML Keyboard"/>
-    <w:basedOn w:val="DefaultParagraphFont"/>
+    <w:basedOn w:val="a0"/>
     <w:uiPriority w:val="99"/>
     <w:semiHidden/>
     <w:unhideWhenUsed/>
@@ -3472,10 +6150,10 @@
       <w:szCs w:val="20"/>
     </w:rPr>
   </w:style>
-  <w:style w:type="paragraph" w:styleId="HTMLPreformatted">
+  <w:style w:type="paragraph" w:styleId="HTML1">
     <w:name w:val="HTML Preformatted"/>
-    <w:basedOn w:val="Normal"/>
-    <w:link w:val="HTMLPreformattedChar"/>
+    <w:basedOn w:val="a"/>
+    <w:link w:val="HTML2"/>
     <w:uiPriority w:val="99"/>
     <w:semiHidden/>
     <w:unhideWhenUsed/>
@@ -3488,10 +6166,10 @@
       <w:szCs w:val="20"/>
     </w:rPr>
   </w:style>
-  <w:style w:type="character" w:customStyle="1" w:styleId="HTMLPreformattedChar">
-    <w:name w:val="HTML Preformatted Char"/>
-    <w:basedOn w:val="DefaultParagraphFont"/>
-    <w:link w:val="HTMLPreformatted"/>
+  <w:style w:type="character" w:customStyle="1" w:styleId="HTML2">
+    <w:name w:val="HTML 预设格式字符"/>
+    <w:basedOn w:val="a0"/>
+    <w:link w:val="HTML1"/>
     <w:uiPriority w:val="99"/>
     <w:semiHidden/>
     <w:rsid w:val="001D4362"/>
@@ -3500,9 +6178,9 @@
       <w:szCs w:val="20"/>
     </w:rPr>
   </w:style>
-  <w:style w:type="character" w:styleId="HTMLTypewriter">
+  <w:style w:type="character" w:styleId="HTML3">
     <w:name w:val="HTML Typewriter"/>
-    <w:basedOn w:val="DefaultParagraphFont"/>
+    <w:basedOn w:val="a0"/>
     <w:uiPriority w:val="99"/>
     <w:semiHidden/>
     <w:unhideWhenUsed/>
@@ -3513,9 +6191,9 @@
       <w:szCs w:val="20"/>
     </w:rPr>
   </w:style>
-  <w:style w:type="paragraph" w:styleId="MacroText">
+  <w:style w:type="paragraph" w:styleId="af9">
     <w:name w:val="macro"/>
-    <w:link w:val="MacroTextChar"/>
+    <w:link w:val="afa"/>
     <w:uiPriority w:val="99"/>
     <w:semiHidden/>
     <w:unhideWhenUsed/>
@@ -3539,10 +6217,10 @@
       <w:szCs w:val="20"/>
     </w:rPr>
   </w:style>
-  <w:style w:type="character" w:customStyle="1" w:styleId="MacroTextChar">
-    <w:name w:val="Macro Text Char"/>
-    <w:basedOn w:val="DefaultParagraphFont"/>
-    <w:link w:val="MacroText"/>
+  <w:style w:type="character" w:customStyle="1" w:styleId="afa">
+    <w:name w:val="宏文本字符"/>
+    <w:basedOn w:val="a0"/>
+    <w:link w:val="af9"/>
     <w:uiPriority w:val="99"/>
     <w:semiHidden/>
     <w:rsid w:val="001D4362"/>
@@ -3551,10 +6229,10 @@
       <w:szCs w:val="20"/>
     </w:rPr>
   </w:style>
-  <w:style w:type="paragraph" w:styleId="PlainText">
+  <w:style w:type="paragraph" w:styleId="afb">
     <w:name w:val="Plain Text"/>
-    <w:basedOn w:val="Normal"/>
-    <w:link w:val="PlainTextChar"/>
+    <w:basedOn w:val="a"/>
+    <w:link w:val="afc"/>
     <w:uiPriority w:val="99"/>
     <w:semiHidden/>
     <w:unhideWhenUsed/>
@@ -3566,10 +6244,10 @@
       <w:rFonts w:ascii="Consolas" w:hAnsi="Consolas"/>
     </w:rPr>
   </w:style>
-  <w:style w:type="character" w:customStyle="1" w:styleId="PlainTextChar">
-    <w:name w:val="Plain Text Char"/>
-    <w:basedOn w:val="DefaultParagraphFont"/>
-    <w:link w:val="PlainText"/>
+  <w:style w:type="character" w:customStyle="1" w:styleId="afc">
+    <w:name w:val="纯文本字符"/>
+    <w:basedOn w:val="a0"/>
+    <w:link w:val="afb"/>
     <w:uiPriority w:val="99"/>
     <w:semiHidden/>
     <w:rsid w:val="001D4362"/>
@@ -3578,9 +6256,9 @@
       <w:szCs w:val="21"/>
     </w:rPr>
   </w:style>
-  <w:style w:type="paragraph" w:styleId="BlockText">
+  <w:style w:type="paragraph" w:styleId="afd">
     <w:name w:val="Block Text"/>
-    <w:basedOn w:val="Normal"/>
+    <w:basedOn w:val="a"/>
     <w:uiPriority w:val="99"/>
     <w:semiHidden/>
     <w:unhideWhenUsed/>
@@ -3600,9 +6278,9 @@
       <w:color w:val="783F04" w:themeColor="accent1" w:themeShade="80"/>
     </w:rPr>
   </w:style>
-  <w:style w:type="character" w:styleId="FollowedHyperlink">
+  <w:style w:type="character" w:styleId="afe">
     <w:name w:val="FollowedHyperlink"/>
-    <w:basedOn w:val="DefaultParagraphFont"/>
+    <w:basedOn w:val="a0"/>
     <w:uiPriority w:val="99"/>
     <w:semiHidden/>
     <w:unhideWhenUsed/>
@@ -3612,11 +6290,10 @@
       <w:u w:val="single"/>
     </w:rPr>
   </w:style>
-  <w:style w:type="character" w:styleId="Hyperlink">
+  <w:style w:type="character" w:styleId="aff">
     <w:name w:val="Hyperlink"/>
-    <w:basedOn w:val="DefaultParagraphFont"/>
+    <w:basedOn w:val="a0"/>
     <w:uiPriority w:val="99"/>
-    <w:semiHidden/>
     <w:unhideWhenUsed/>
     <w:rsid w:val="007833A7"/>
     <w:rPr>
@@ -3624,9 +6301,9 @@
       <w:u w:val="single"/>
     </w:rPr>
   </w:style>
-  <w:style w:type="character" w:styleId="PlaceholderText">
+  <w:style w:type="character" w:styleId="aff0">
     <w:name w:val="Placeholder Text"/>
-    <w:basedOn w:val="DefaultParagraphFont"/>
+    <w:basedOn w:val="a0"/>
     <w:uiPriority w:val="99"/>
     <w:semiHidden/>
     <w:rsid w:val="007833A7"/>
@@ -3634,9 +6311,9 @@
       <w:color w:val="595959" w:themeColor="text1" w:themeTint="A6"/>
     </w:rPr>
   </w:style>
-  <w:style w:type="character" w:styleId="IntenseEmphasis">
+  <w:style w:type="character" w:styleId="aff1">
     <w:name w:val="Intense Emphasis"/>
-    <w:basedOn w:val="DefaultParagraphFont"/>
+    <w:basedOn w:val="a0"/>
     <w:uiPriority w:val="21"/>
     <w:qFormat/>
     <w:rsid w:val="00C97ECD"/>
@@ -3647,11 +6324,11 @@
       <w:iCs/>
     </w:rPr>
   </w:style>
-  <w:style w:type="paragraph" w:styleId="IntenseQuote">
+  <w:style w:type="paragraph" w:styleId="aff2">
     <w:name w:val="Intense Quote"/>
-    <w:basedOn w:val="Normal"/>
-    <w:next w:val="Normal"/>
-    <w:link w:val="IntenseQuoteChar"/>
+    <w:basedOn w:val="a"/>
+    <w:next w:val="a"/>
+    <w:link w:val="aff3"/>
     <w:uiPriority w:val="30"/>
     <w:qFormat/>
     <w:rsid w:val="00C97ECD"/>
@@ -3667,10 +6344,10 @@
       <w:szCs w:val="28"/>
     </w:rPr>
   </w:style>
-  <w:style w:type="character" w:customStyle="1" w:styleId="IntenseQuoteChar">
-    <w:name w:val="Intense Quote Char"/>
-    <w:basedOn w:val="DefaultParagraphFont"/>
-    <w:link w:val="IntenseQuote"/>
+  <w:style w:type="character" w:customStyle="1" w:styleId="aff3">
+    <w:name w:val="明显引用字符"/>
+    <w:basedOn w:val="a0"/>
+    <w:link w:val="aff2"/>
     <w:uiPriority w:val="30"/>
     <w:rsid w:val="00C97ECD"/>
     <w:rPr>
@@ -3680,9 +6357,9 @@
       <w:szCs w:val="28"/>
     </w:rPr>
   </w:style>
-  <w:style w:type="character" w:styleId="IntenseReference">
+  <w:style w:type="character" w:styleId="aff4">
     <w:name w:val="Intense Reference"/>
-    <w:basedOn w:val="DefaultParagraphFont"/>
+    <w:basedOn w:val="a0"/>
     <w:uiPriority w:val="32"/>
     <w:qFormat/>
     <w:rsid w:val="00C97ECD"/>
@@ -3693,9 +6370,9 @@
       <w:u w:val="single"/>
     </w:rPr>
   </w:style>
-  <w:style w:type="paragraph" w:styleId="ListParagraph">
+  <w:style w:type="paragraph" w:styleId="aff5">
     <w:name w:val="List Paragraph"/>
-    <w:basedOn w:val="Normal"/>
+    <w:basedOn w:val="a"/>
     <w:uiPriority w:val="34"/>
     <w:qFormat/>
     <w:rsid w:val="00976EC0"/>
@@ -3704,11 +6381,11 @@
       <w:contextualSpacing/>
     </w:pPr>
   </w:style>
-  <w:style w:type="paragraph" w:styleId="Subtitle">
+  <w:style w:type="paragraph" w:styleId="aff6">
     <w:name w:val="Subtitle"/>
-    <w:basedOn w:val="Normal"/>
-    <w:next w:val="Normal"/>
-    <w:link w:val="SubtitleChar"/>
+    <w:basedOn w:val="a"/>
+    <w:next w:val="a"/>
+    <w:link w:val="aff7"/>
     <w:uiPriority w:val="11"/>
     <w:qFormat/>
     <w:rsid w:val="00C97ECD"/>
@@ -3725,10 +6402,10 @@
       <w:szCs w:val="30"/>
     </w:rPr>
   </w:style>
-  <w:style w:type="character" w:customStyle="1" w:styleId="SubtitleChar">
-    <w:name w:val="Subtitle Char"/>
-    <w:basedOn w:val="DefaultParagraphFont"/>
-    <w:link w:val="Subtitle"/>
+  <w:style w:type="character" w:customStyle="1" w:styleId="aff7">
+    <w:name w:val="副标题字符"/>
+    <w:basedOn w:val="a0"/>
+    <w:link w:val="aff6"/>
     <w:uiPriority w:val="11"/>
     <w:rsid w:val="00C97ECD"/>
     <w:rPr>
@@ -3738,9 +6415,9 @@
       <w:szCs w:val="30"/>
     </w:rPr>
   </w:style>
-  <w:style w:type="character" w:styleId="Strong">
+  <w:style w:type="character" w:styleId="aff8">
     <w:name w:val="Strong"/>
-    <w:basedOn w:val="DefaultParagraphFont"/>
+    <w:basedOn w:val="a0"/>
     <w:uiPriority w:val="22"/>
     <w:qFormat/>
     <w:rsid w:val="00C97ECD"/>
@@ -3749,9 +6426,9 @@
       <w:bCs/>
     </w:rPr>
   </w:style>
-  <w:style w:type="character" w:styleId="Emphasis">
+  <w:style w:type="character" w:styleId="aff9">
     <w:name w:val="Emphasis"/>
-    <w:basedOn w:val="DefaultParagraphFont"/>
+    <w:basedOn w:val="a0"/>
     <w:uiPriority w:val="20"/>
     <w:qFormat/>
     <w:rsid w:val="00C97ECD"/>
@@ -3760,7 +6437,7 @@
       <w:iCs/>
     </w:rPr>
   </w:style>
-  <w:style w:type="paragraph" w:styleId="NoSpacing">
+  <w:style w:type="paragraph" w:styleId="affa">
     <w:name w:val="No Spacing"/>
     <w:uiPriority w:val="1"/>
     <w:qFormat/>
@@ -3769,11 +6446,11 @@
       <w:spacing w:after="0" w:line="240" w:lineRule="auto"/>
     </w:pPr>
   </w:style>
-  <w:style w:type="paragraph" w:styleId="Quote">
+  <w:style w:type="paragraph" w:styleId="affb">
     <w:name w:val="Quote"/>
-    <w:basedOn w:val="Normal"/>
-    <w:next w:val="Normal"/>
-    <w:link w:val="QuoteChar"/>
+    <w:basedOn w:val="a"/>
+    <w:next w:val="a"/>
+    <w:link w:val="affc"/>
     <w:uiPriority w:val="29"/>
     <w:qFormat/>
     <w:rsid w:val="00C97ECD"/>
@@ -3787,10 +6464,10 @@
       <w:iCs/>
     </w:rPr>
   </w:style>
-  <w:style w:type="character" w:customStyle="1" w:styleId="QuoteChar">
-    <w:name w:val="Quote Char"/>
-    <w:basedOn w:val="DefaultParagraphFont"/>
-    <w:link w:val="Quote"/>
+  <w:style w:type="character" w:customStyle="1" w:styleId="affc">
+    <w:name w:val="引用字符"/>
+    <w:basedOn w:val="a0"/>
+    <w:link w:val="affb"/>
     <w:uiPriority w:val="29"/>
     <w:rsid w:val="00C97ECD"/>
     <w:rPr>
@@ -3798,9 +6475,9 @@
       <w:iCs/>
     </w:rPr>
   </w:style>
-  <w:style w:type="character" w:styleId="SubtleEmphasis">
+  <w:style w:type="character" w:styleId="affd">
     <w:name w:val="Subtle Emphasis"/>
-    <w:basedOn w:val="DefaultParagraphFont"/>
+    <w:basedOn w:val="a0"/>
     <w:uiPriority w:val="19"/>
     <w:qFormat/>
     <w:rsid w:val="00C97ECD"/>
@@ -3810,9 +6487,9 @@
       <w:color w:val="595959" w:themeColor="text1" w:themeTint="A6"/>
     </w:rPr>
   </w:style>
-  <w:style w:type="character" w:styleId="SubtleReference">
+  <w:style w:type="character" w:styleId="affe">
     <w:name w:val="Subtle Reference"/>
-    <w:basedOn w:val="DefaultParagraphFont"/>
+    <w:basedOn w:val="a0"/>
     <w:uiPriority w:val="31"/>
     <w:qFormat/>
     <w:rsid w:val="00C97ECD"/>
@@ -3821,9 +6498,9 @@
       <w:color w:val="404040" w:themeColor="text1" w:themeTint="BF"/>
     </w:rPr>
   </w:style>
-  <w:style w:type="character" w:styleId="BookTitle">
+  <w:style w:type="character" w:styleId="afff">
     <w:name w:val="Book Title"/>
-    <w:basedOn w:val="DefaultParagraphFont"/>
+    <w:basedOn w:val="a0"/>
     <w:uiPriority w:val="33"/>
     <w:qFormat/>
     <w:rsid w:val="00C97ECD"/>
@@ -3834,588 +6511,6 @@
     </w:rPr>
   </w:style>
 </w:styles>
-</file>
-
-<file path=word/glossary/document.xml><?xml version="1.0" encoding="utf-8"?>
-<w:glossaryDocument xmlns:wpc="http://schemas.microsoft.com/office/word/2010/wordprocessingCanvas" xmlns:cx="http://schemas.microsoft.com/office/drawing/2014/chartex" xmlns:cx1="http://schemas.microsoft.com/office/drawing/2015/9/8/chartex" xmlns:mc="http://schemas.openxmlformats.org/markup-compatibility/2006" xmlns:o="urn:schemas-microsoft-com:office:office" xmlns:r="http://schemas.openxmlformats.org/officeDocument/2006/relationships" xmlns:m="http://schemas.openxmlformats.org/officeDocument/2006/math" xmlns:v="urn:schemas-microsoft-com:vml" xmlns:wp14="http://schemas.microsoft.com/office/word/2010/wordprocessingDrawing" xmlns:wp="http://schemas.openxmlformats.org/drawingml/2006/wordprocessingDrawing" xmlns:w10="urn:schemas-microsoft-com:office:word" xmlns:w="http://schemas.openxmlformats.org/wordprocessingml/2006/main" xmlns:w14="http://schemas.microsoft.com/office/word/2010/wordml" xmlns:w15="http://schemas.microsoft.com/office/word/2012/wordml" xmlns:w16se="http://schemas.microsoft.com/office/word/2015/wordml/symex" xmlns:wpg="http://schemas.microsoft.com/office/word/2010/wordprocessingGroup" xmlns:wpi="http://schemas.microsoft.com/office/word/2010/wordprocessingInk" xmlns:wne="http://schemas.microsoft.com/office/word/2006/wordml" xmlns:wps="http://schemas.microsoft.com/office/word/2010/wordprocessingShape" mc:Ignorable="w14 w15 w16se wp14"/>
-</file>
-
-<file path=word/glossary/fontTable.xml><?xml version="1.0" encoding="utf-8"?>
-<w:fonts xmlns:mc="http://schemas.openxmlformats.org/markup-compatibility/2006" xmlns:r="http://schemas.openxmlformats.org/officeDocument/2006/relationships" xmlns:w="http://schemas.openxmlformats.org/wordprocessingml/2006/main" xmlns:w14="http://schemas.microsoft.com/office/word/2010/wordml" xmlns:w15="http://schemas.microsoft.com/office/word/2012/wordml" xmlns:w16se="http://schemas.microsoft.com/office/word/2015/wordml/symex" mc:Ignorable="w14 w15 w16se">
-  <w:font w:name="Symbol">
-    <w:panose1 w:val="05050102010706020507"/>
-    <w:charset w:val="02"/>
-    <w:family w:val="roman"/>
-    <w:pitch w:val="variable"/>
-    <w:sig w:usb0="00000000" w:usb1="10000000" w:usb2="00000000" w:usb3="00000000" w:csb0="80000000" w:csb1="00000000"/>
-  </w:font>
-  <w:font w:name="Times New Roman">
-    <w:panose1 w:val="02020603050405020304"/>
-    <w:charset w:val="00"/>
-    <w:family w:val="roman"/>
-    <w:pitch w:val="variable"/>
-    <w:sig w:usb0="E0002AFF" w:usb1="C0007843" w:usb2="00000009" w:usb3="00000000" w:csb0="000001FF" w:csb1="00000000"/>
-  </w:font>
-  <w:font w:name="Calibri">
-    <w:panose1 w:val="020F0502020204030204"/>
-    <w:charset w:val="00"/>
-    <w:family w:val="swiss"/>
-    <w:pitch w:val="variable"/>
-    <w:sig w:usb0="E0002AFF" w:usb1="4000ACFF" w:usb2="00000001" w:usb3="00000000" w:csb0="000001FF" w:csb1="00000000"/>
-  </w:font>
-  <w:font w:name="SimSun">
-    <w:altName w:val="宋体"/>
-    <w:panose1 w:val="02010600030101010101"/>
-    <w:charset w:val="86"/>
-    <w:family w:val="auto"/>
-    <w:pitch w:val="variable"/>
-    <w:sig w:usb0="00000003" w:usb1="288F0000" w:usb2="00000016" w:usb3="00000000" w:csb0="00040001" w:csb1="00000000"/>
-  </w:font>
-  <w:font w:name="Arial">
-    <w:panose1 w:val="020B0604020202020204"/>
-    <w:charset w:val="00"/>
-    <w:family w:val="swiss"/>
-    <w:pitch w:val="variable"/>
-    <w:sig w:usb0="E0002AFF" w:usb1="C0007843" w:usb2="00000009" w:usb3="00000000" w:csb0="000001FF" w:csb1="00000000"/>
-  </w:font>
-  <w:font w:name="Calibri Light">
-    <w:panose1 w:val="020F0302020204030204"/>
-    <w:charset w:val="00"/>
-    <w:family w:val="swiss"/>
-    <w:pitch w:val="variable"/>
-    <w:sig w:usb0="A0002AEF" w:usb1="4000207B" w:usb2="00000000" w:usb3="00000000" w:csb0="000001FF" w:csb1="00000000"/>
-  </w:font>
-  <w:font w:name="Segoe UI">
-    <w:panose1 w:val="020B0502040204020203"/>
-    <w:charset w:val="00"/>
-    <w:family w:val="swiss"/>
-    <w:pitch w:val="variable"/>
-    <w:sig w:usb0="E4002EFF" w:usb1="C000E47F" w:usb2="00000009" w:usb3="00000000" w:csb0="000001FF" w:csb1="00000000"/>
-  </w:font>
-  <w:font w:name="Consolas">
-    <w:panose1 w:val="020B0609020204030204"/>
-    <w:charset w:val="00"/>
-    <w:family w:val="modern"/>
-    <w:pitch w:val="fixed"/>
-    <w:sig w:usb0="E00006FF" w:usb1="0000FCFF" w:usb2="00000001" w:usb3="00000000" w:csb0="0000019F" w:csb1="00000000"/>
-  </w:font>
-  <w:font w:name="Cambria Math">
-    <w:panose1 w:val="02040503050406030204"/>
-    <w:charset w:val="00"/>
-    <w:family w:val="roman"/>
-    <w:pitch w:val="variable"/>
-    <w:sig w:usb0="E00002FF" w:usb1="420024FF" w:usb2="00000000" w:usb3="00000000" w:csb0="0000019F" w:csb1="00000000"/>
-  </w:font>
-  <w:font w:name="Microsoft YaHei">
-    <w:panose1 w:val="020B0503020204020204"/>
-    <w:charset w:val="86"/>
-    <w:family w:val="swiss"/>
-    <w:pitch w:val="variable"/>
-    <w:sig w:usb0="80000287" w:usb1="28CF3C50" w:usb2="00000016" w:usb3="00000000" w:csb0="0004001F" w:csb1="00000000"/>
-  </w:font>
-  <w:font w:name="MS Mincho">
-    <w:altName w:val="Yu Gothic UI"/>
-    <w:panose1 w:val="02020609040205080304"/>
-    <w:charset w:val="80"/>
-    <w:family w:val="roman"/>
-    <w:pitch w:val="fixed"/>
-    <w:sig w:usb0="00000001" w:usb1="08070000" w:usb2="00000010" w:usb3="00000000" w:csb0="00020000" w:csb1="00000000"/>
-  </w:font>
-  <w:font w:name="DengXian">
-    <w:altName w:val="SimSun"/>
-    <w:panose1 w:val="02010600030101010101"/>
-    <w:charset w:val="86"/>
-    <w:family w:val="modern"/>
-    <w:pitch w:val="fixed"/>
-    <w:sig w:usb0="00000001" w:usb1="080E0000" w:usb2="00000010" w:usb3="00000000" w:csb0="00040000" w:csb1="00000000"/>
-  </w:font>
-  <w:font w:name="DengXian Light">
-    <w:altName w:val="等线 Light"/>
-    <w:panose1 w:val="00000000000000000000"/>
-    <w:charset w:val="86"/>
-    <w:family w:val="roman"/>
-    <w:notTrueType/>
-    <w:pitch w:val="default"/>
-  </w:font>
-</w:fonts>
-</file>
-
-<file path=word/glossary/settings.xml><?xml version="1.0" encoding="utf-8"?>
-<w:settings xmlns:mc="http://schemas.openxmlformats.org/markup-compatibility/2006" xmlns:o="urn:schemas-microsoft-com:office:office" xmlns:r="http://schemas.openxmlformats.org/officeDocument/2006/relationships" xmlns:m="http://schemas.openxmlformats.org/officeDocument/2006/math" xmlns:v="urn:schemas-microsoft-com:vml" xmlns:w10="urn:schemas-microsoft-com:office:word" xmlns:w="http://schemas.openxmlformats.org/wordprocessingml/2006/main" xmlns:w14="http://schemas.microsoft.com/office/word/2010/wordml" xmlns:w15="http://schemas.microsoft.com/office/word/2012/wordml" xmlns:w16se="http://schemas.microsoft.com/office/word/2015/wordml/symex" xmlns:sl="http://schemas.openxmlformats.org/schemaLibrary/2006/main" mc:Ignorable="w14 w15 w16se">
-  <w:view w:val="normal"/>
-  <w:defaultTabStop w:val="720"/>
-  <w:characterSpacingControl w:val="doNotCompress"/>
-  <w:compat>
-    <w:useFELayout/>
-    <w:compatSetting w:name="compatibilityMode" w:uri="http://schemas.microsoft.com/office/word" w:val="15"/>
-    <w:compatSetting w:name="overrideTableStyleFontSizeAndJustification" w:uri="http://schemas.microsoft.com/office/word" w:val="1"/>
-    <w:compatSetting w:name="enableOpenTypeFeatures" w:uri="http://schemas.microsoft.com/office/word" w:val="1"/>
-    <w:compatSetting w:name="doNotFlipMirrorIndents" w:uri="http://schemas.microsoft.com/office/word" w:val="1"/>
-    <w:compatSetting w:name="differentiateMultirowTableHeaders" w:uri="http://schemas.microsoft.com/office/word" w:val="1"/>
-  </w:compat>
-  <w:rsids>
-    <w:rsidRoot w:val="00674293"/>
-    <w:rsid w:val="00674293"/>
-  </w:rsids>
-  <m:mathPr>
-    <m:mathFont m:val="Cambria Math"/>
-    <m:brkBin m:val="before"/>
-    <m:brkBinSub m:val="--"/>
-    <m:smallFrac m:val="0"/>
-    <m:dispDef/>
-    <m:lMargin m:val="0"/>
-    <m:rMargin m:val="0"/>
-    <m:defJc m:val="centerGroup"/>
-    <m:wrapIndent m:val="1440"/>
-    <m:intLim m:val="subSup"/>
-    <m:naryLim m:val="undOvr"/>
-  </m:mathPr>
-  <w:themeFontLang w:val="en-US" w:eastAsia="zh-CN"/>
-  <w:clrSchemeMapping w:bg1="light1" w:t1="dark1" w:bg2="light2" w:t2="dark2" w:accent1="accent1" w:accent2="accent2" w:accent3="accent3" w:accent4="accent4" w:accent5="accent5" w:accent6="accent6" w:hyperlink="hyperlink" w:followedHyperlink="followedHyperlink"/>
-  <w:decimalSymbol w:val="."/>
-  <w:listSeparator w:val=","/>
-  <w15:chartTrackingRefBased/>
-</w:settings>
-</file>
-
-<file path=word/glossary/styles.xml><?xml version="1.0" encoding="utf-8"?>
-<w:styles xmlns:mc="http://schemas.openxmlformats.org/markup-compatibility/2006" xmlns:r="http://schemas.openxmlformats.org/officeDocument/2006/relationships" xmlns:w="http://schemas.openxmlformats.org/wordprocessingml/2006/main" xmlns:w14="http://schemas.microsoft.com/office/word/2010/wordml" xmlns:w15="http://schemas.microsoft.com/office/word/2012/wordml" xmlns:w16se="http://schemas.microsoft.com/office/word/2015/wordml/symex" mc:Ignorable="w14 w15 w16se">
-  <w:docDefaults>
-    <w:rPrDefault>
-      <w:rPr>
-        <w:rFonts w:asciiTheme="minorHAnsi" w:eastAsiaTheme="minorEastAsia" w:hAnsiTheme="minorHAnsi" w:cstheme="minorBidi"/>
-        <w:sz w:val="22"/>
-        <w:szCs w:val="22"/>
-        <w:lang w:val="en-US" w:eastAsia="zh-CN" w:bidi="ar-SA"/>
-      </w:rPr>
-    </w:rPrDefault>
-    <w:pPrDefault>
-      <w:pPr>
-        <w:spacing w:after="160" w:line="259" w:lineRule="auto"/>
-      </w:pPr>
-    </w:pPrDefault>
-  </w:docDefaults>
-  <w:latentStyles w:defLockedState="0" w:defUIPriority="99" w:defSemiHidden="0" w:defUnhideWhenUsed="0" w:defQFormat="0" w:count="371">
-    <w:lsdException w:name="Normal" w:uiPriority="0" w:qFormat="1"/>
-    <w:lsdException w:name="heading 1" w:uiPriority="9" w:qFormat="1"/>
-    <w:lsdException w:name="heading 2" w:semiHidden="1" w:uiPriority="9" w:unhideWhenUsed="1" w:qFormat="1"/>
-    <w:lsdException w:name="heading 3" w:semiHidden="1" w:uiPriority="9" w:unhideWhenUsed="1" w:qFormat="1"/>
-    <w:lsdException w:name="heading 4" w:semiHidden="1" w:uiPriority="9" w:unhideWhenUsed="1" w:qFormat="1"/>
-    <w:lsdException w:name="heading 5" w:semiHidden="1" w:uiPriority="9" w:unhideWhenUsed="1" w:qFormat="1"/>
-    <w:lsdException w:name="heading 6" w:semiHidden="1" w:uiPriority="9" w:unhideWhenUsed="1" w:qFormat="1"/>
-    <w:lsdException w:name="heading 7" w:semiHidden="1" w:uiPriority="9" w:unhideWhenUsed="1" w:qFormat="1"/>
-    <w:lsdException w:name="heading 8" w:semiHidden="1" w:uiPriority="9" w:unhideWhenUsed="1" w:qFormat="1"/>
-    <w:lsdException w:name="heading 9" w:semiHidden="1" w:uiPriority="9" w:unhideWhenUsed="1" w:qFormat="1"/>
-    <w:lsdException w:name="index 1" w:semiHidden="1" w:unhideWhenUsed="1"/>
-    <w:lsdException w:name="index 2" w:semiHidden="1" w:unhideWhenUsed="1"/>
-    <w:lsdException w:name="index 3" w:semiHidden="1" w:unhideWhenUsed="1"/>
-    <w:lsdException w:name="index 4" w:semiHidden="1" w:unhideWhenUsed="1"/>
-    <w:lsdException w:name="index 5" w:semiHidden="1" w:unhideWhenUsed="1"/>
-    <w:lsdException w:name="index 6" w:semiHidden="1" w:unhideWhenUsed="1"/>
-    <w:lsdException w:name="index 7" w:semiHidden="1" w:unhideWhenUsed="1"/>
-    <w:lsdException w:name="index 8" w:semiHidden="1" w:unhideWhenUsed="1"/>
-    <w:lsdException w:name="index 9" w:semiHidden="1" w:unhideWhenUsed="1"/>
-    <w:lsdException w:name="toc 1" w:semiHidden="1" w:uiPriority="39" w:unhideWhenUsed="1"/>
-    <w:lsdException w:name="toc 2" w:semiHidden="1" w:uiPriority="39" w:unhideWhenUsed="1"/>
-    <w:lsdException w:name="toc 3" w:semiHidden="1" w:uiPriority="39" w:unhideWhenUsed="1"/>
-    <w:lsdException w:name="toc 4" w:semiHidden="1" w:uiPriority="39" w:unhideWhenUsed="1"/>
-    <w:lsdException w:name="toc 5" w:semiHidden="1" w:uiPriority="39" w:unhideWhenUsed="1"/>
-    <w:lsdException w:name="toc 6" w:semiHidden="1" w:uiPriority="39" w:unhideWhenUsed="1"/>
-    <w:lsdException w:name="toc 7" w:semiHidden="1" w:uiPriority="39" w:unhideWhenUsed="1"/>
-    <w:lsdException w:name="toc 8" w:semiHidden="1" w:uiPriority="39" w:unhideWhenUsed="1"/>
-    <w:lsdException w:name="toc 9" w:semiHidden="1" w:uiPriority="39" w:unhideWhenUsed="1"/>
-    <w:lsdException w:name="Normal Indent" w:semiHidden="1" w:unhideWhenUsed="1"/>
-    <w:lsdException w:name="footnote text" w:semiHidden="1" w:unhideWhenUsed="1"/>
-    <w:lsdException w:name="annotation text" w:semiHidden="1" w:unhideWhenUsed="1"/>
-    <w:lsdException w:name="header" w:semiHidden="1" w:unhideWhenUsed="1"/>
-    <w:lsdException w:name="footer" w:semiHidden="1" w:unhideWhenUsed="1"/>
-    <w:lsdException w:name="index heading" w:semiHidden="1" w:unhideWhenUsed="1"/>
-    <w:lsdException w:name="caption" w:semiHidden="1" w:uiPriority="35" w:unhideWhenUsed="1" w:qFormat="1"/>
-    <w:lsdException w:name="table of figures" w:semiHidden="1" w:unhideWhenUsed="1"/>
-    <w:lsdException w:name="envelope address" w:semiHidden="1" w:unhideWhenUsed="1"/>
-    <w:lsdException w:name="envelope return" w:semiHidden="1" w:unhideWhenUsed="1"/>
-    <w:lsdException w:name="footnote reference" w:semiHidden="1" w:unhideWhenUsed="1"/>
-    <w:lsdException w:name="annotation reference" w:semiHidden="1" w:unhideWhenUsed="1"/>
-    <w:lsdException w:name="line number" w:semiHidden="1" w:unhideWhenUsed="1"/>
-    <w:lsdException w:name="page number" w:semiHidden="1" w:unhideWhenUsed="1"/>
-    <w:lsdException w:name="endnote reference" w:semiHidden="1" w:unhideWhenUsed="1"/>
-    <w:lsdException w:name="endnote text" w:semiHidden="1" w:unhideWhenUsed="1"/>
-    <w:lsdException w:name="table of authorities" w:semiHidden="1" w:unhideWhenUsed="1"/>
-    <w:lsdException w:name="macro" w:semiHidden="1" w:unhideWhenUsed="1"/>
-    <w:lsdException w:name="toa heading" w:semiHidden="1" w:unhideWhenUsed="1"/>
-    <w:lsdException w:name="List" w:semiHidden="1" w:unhideWhenUsed="1"/>
-    <w:lsdException w:name="List Bullet" w:semiHidden="1" w:unhideWhenUsed="1"/>
-    <w:lsdException w:name="List Number" w:semiHidden="1" w:unhideWhenUsed="1"/>
-    <w:lsdException w:name="List 2" w:semiHidden="1" w:unhideWhenUsed="1"/>
-    <w:lsdException w:name="List 3" w:semiHidden="1" w:unhideWhenUsed="1"/>
-    <w:lsdException w:name="List 4" w:semiHidden="1" w:unhideWhenUsed="1"/>
-    <w:lsdException w:name="List 5" w:semiHidden="1" w:unhideWhenUsed="1"/>
-    <w:lsdException w:name="List Bullet 2" w:semiHidden="1" w:unhideWhenUsed="1"/>
-    <w:lsdException w:name="List Bullet 3" w:semiHidden="1" w:unhideWhenUsed="1"/>
-    <w:lsdException w:name="List Bullet 4" w:semiHidden="1" w:unhideWhenUsed="1"/>
-    <w:lsdException w:name="List Bullet 5" w:semiHidden="1" w:unhideWhenUsed="1"/>
-    <w:lsdException w:name="List Number 2" w:semiHidden="1" w:unhideWhenUsed="1"/>
-    <w:lsdException w:name="List Number 3" w:semiHidden="1" w:unhideWhenUsed="1"/>
-    <w:lsdException w:name="List Number 4" w:semiHidden="1" w:unhideWhenUsed="1"/>
-    <w:lsdException w:name="List Number 5" w:semiHidden="1" w:unhideWhenUsed="1"/>
-    <w:lsdException w:name="Title" w:uiPriority="10" w:qFormat="1"/>
-    <w:lsdException w:name="Closing" w:semiHidden="1" w:unhideWhenUsed="1"/>
-    <w:lsdException w:name="Signature" w:semiHidden="1" w:unhideWhenUsed="1"/>
-    <w:lsdException w:name="Default Paragraph Font" w:semiHidden="1" w:uiPriority="1" w:unhideWhenUsed="1"/>
-    <w:lsdException w:name="Body Text" w:semiHidden="1" w:unhideWhenUsed="1"/>
-    <w:lsdException w:name="Body Text Indent" w:semiHidden="1" w:unhideWhenUsed="1"/>
-    <w:lsdException w:name="List Continue" w:semiHidden="1" w:unhideWhenUsed="1"/>
-    <w:lsdException w:name="List Continue 2" w:semiHidden="1" w:unhideWhenUsed="1"/>
-    <w:lsdException w:name="List Continue 3" w:semiHidden="1" w:unhideWhenUsed="1"/>
-    <w:lsdException w:name="List Continue 4" w:semiHidden="1" w:unhideWhenUsed="1"/>
-    <w:lsdException w:name="List Continue 5" w:semiHidden="1" w:unhideWhenUsed="1"/>
-    <w:lsdException w:name="Message Header" w:semiHidden="1" w:unhideWhenUsed="1"/>
-    <w:lsdException w:name="Subtitle" w:uiPriority="11" w:qFormat="1"/>
-    <w:lsdException w:name="Salutation" w:semiHidden="1" w:unhideWhenUsed="1"/>
-    <w:lsdException w:name="Date" w:semiHidden="1" w:unhideWhenUsed="1"/>
-    <w:lsdException w:name="Body Text First Indent" w:semiHidden="1" w:unhideWhenUsed="1"/>
-    <w:lsdException w:name="Body Text First Indent 2" w:semiHidden="1" w:unhideWhenUsed="1"/>
-    <w:lsdException w:name="Note Heading" w:semiHidden="1" w:unhideWhenUsed="1"/>
-    <w:lsdException w:name="Body Text 2" w:semiHidden="1" w:unhideWhenUsed="1"/>
-    <w:lsdException w:name="Body Text 3" w:semiHidden="1" w:unhideWhenUsed="1"/>
-    <w:lsdException w:name="Body Text Indent 2" w:semiHidden="1" w:unhideWhenUsed="1"/>
-    <w:lsdException w:name="Body Text Indent 3" w:semiHidden="1" w:unhideWhenUsed="1"/>
-    <w:lsdException w:name="Block Text" w:semiHidden="1" w:unhideWhenUsed="1"/>
-    <w:lsdException w:name="Hyperlink" w:semiHidden="1" w:unhideWhenUsed="1"/>
-    <w:lsdException w:name="FollowedHyperlink" w:semiHidden="1" w:unhideWhenUsed="1"/>
-    <w:lsdException w:name="Strong" w:uiPriority="22" w:qFormat="1"/>
-    <w:lsdException w:name="Emphasis" w:uiPriority="20" w:qFormat="1"/>
-    <w:lsdException w:name="Document Map" w:semiHidden="1" w:unhideWhenUsed="1"/>
-    <w:lsdException w:name="Plain Text" w:semiHidden="1" w:unhideWhenUsed="1"/>
-    <w:lsdException w:name="E-mail Signature" w:semiHidden="1" w:unhideWhenUsed="1"/>
-    <w:lsdException w:name="HTML Top of Form" w:semiHidden="1" w:unhideWhenUsed="1"/>
-    <w:lsdException w:name="HTML Bottom of Form" w:semiHidden="1" w:unhideWhenUsed="1"/>
-    <w:lsdException w:name="Normal (Web)" w:semiHidden="1" w:unhideWhenUsed="1"/>
-    <w:lsdException w:name="HTML Acronym" w:semiHidden="1" w:unhideWhenUsed="1"/>
-    <w:lsdException w:name="HTML Address" w:semiHidden="1" w:unhideWhenUsed="1"/>
-    <w:lsdException w:name="HTML Cite" w:semiHidden="1" w:unhideWhenUsed="1"/>
-    <w:lsdException w:name="HTML Code" w:semiHidden="1" w:unhideWhenUsed="1"/>
-    <w:lsdException w:name="HTML Definition" w:semiHidden="1" w:unhideWhenUsed="1"/>
-    <w:lsdException w:name="HTML Keyboard" w:semiHidden="1" w:unhideWhenUsed="1"/>
-    <w:lsdException w:name="HTML Preformatted" w:semiHidden="1" w:unhideWhenUsed="1"/>
-    <w:lsdException w:name="HTML Sample" w:semiHidden="1" w:unhideWhenUsed="1"/>
-    <w:lsdException w:name="HTML Typewriter" w:semiHidden="1" w:unhideWhenUsed="1"/>
-    <w:lsdException w:name="HTML Variable" w:semiHidden="1" w:unhideWhenUsed="1"/>
-    <w:lsdException w:name="Normal Table" w:semiHidden="1" w:unhideWhenUsed="1"/>
-    <w:lsdException w:name="annotation subject" w:semiHidden="1" w:unhideWhenUsed="1"/>
-    <w:lsdException w:name="No List" w:semiHidden="1" w:unhideWhenUsed="1"/>
-    <w:lsdException w:name="Outline List 1" w:semiHidden="1" w:unhideWhenUsed="1"/>
-    <w:lsdException w:name="Outline List 2" w:semiHidden="1" w:unhideWhenUsed="1"/>
-    <w:lsdException w:name="Outline List 3" w:semiHidden="1" w:unhideWhenUsed="1"/>
-    <w:lsdException w:name="Table Simple 1" w:semiHidden="1" w:unhideWhenUsed="1"/>
-    <w:lsdException w:name="Table Simple 2" w:semiHidden="1" w:unhideWhenUsed="1"/>
-    <w:lsdException w:name="Table Simple 3" w:semiHidden="1" w:unhideWhenUsed="1"/>
-    <w:lsdException w:name="Table Classic 1" w:semiHidden="1" w:unhideWhenUsed="1"/>
-    <w:lsdException w:name="Table Classic 2" w:semiHidden="1" w:unhideWhenUsed="1"/>
-    <w:lsdException w:name="Table Classic 3" w:semiHidden="1" w:unhideWhenUsed="1"/>
-    <w:lsdException w:name="Table Classic 4" w:semiHidden="1" w:unhideWhenUsed="1"/>
-    <w:lsdException w:name="Table Colorful 1" w:semiHidden="1" w:unhideWhenUsed="1"/>
-    <w:lsdException w:name="Table Colorful 2" w:semiHidden="1" w:unhideWhenUsed="1"/>
-    <w:lsdException w:name="Table Colorful 3" w:semiHidden="1" w:unhideWhenUsed="1"/>
-    <w:lsdException w:name="Table Columns 1" w:semiHidden="1" w:unhideWhenUsed="1"/>
-    <w:lsdException w:name="Table Columns 2" w:semiHidden="1" w:unhideWhenUsed="1"/>
-    <w:lsdException w:name="Table Columns 3" w:semiHidden="1" w:unhideWhenUsed="1"/>
-    <w:lsdException w:name="Table Columns 4" w:semiHidden="1" w:unhideWhenUsed="1"/>
-    <w:lsdException w:name="Table Columns 5" w:semiHidden="1" w:unhideWhenUsed="1"/>
-    <w:lsdException w:name="Table Grid 1" w:semiHidden="1" w:unhideWhenUsed="1"/>
-    <w:lsdException w:name="Table Grid 2" w:semiHidden="1" w:unhideWhenUsed="1"/>
-    <w:lsdException w:name="Table Grid 3" w:semiHidden="1" w:unhideWhenUsed="1"/>
-    <w:lsdException w:name="Table Grid 4" w:semiHidden="1" w:unhideWhenUsed="1"/>
-    <w:lsdException w:name="Table Grid 5" w:semiHidden="1" w:unhideWhenUsed="1"/>
-    <w:lsdException w:name="Table Grid 6" w:semiHidden="1" w:unhideWhenUsed="1"/>
-    <w:lsdException w:name="Table Grid 7" w:semiHidden="1" w:unhideWhenUsed="1"/>
-    <w:lsdException w:name="Table Grid 8" w:semiHidden="1" w:unhideWhenUsed="1"/>
-    <w:lsdException w:name="Table List 1" w:semiHidden="1" w:unhideWhenUsed="1"/>
-    <w:lsdException w:name="Table List 2" w:semiHidden="1" w:unhideWhenUsed="1"/>
-    <w:lsdException w:name="Table List 3" w:semiHidden="1" w:unhideWhenUsed="1"/>
-    <w:lsdException w:name="Table List 4" w:semiHidden="1" w:unhideWhenUsed="1"/>
-    <w:lsdException w:name="Table List 5" w:semiHidden="1" w:unhideWhenUsed="1"/>
-    <w:lsdException w:name="Table List 6" w:semiHidden="1" w:unhideWhenUsed="1"/>
-    <w:lsdException w:name="Table List 7" w:semiHidden="1" w:unhideWhenUsed="1"/>
-    <w:lsdException w:name="Table List 8" w:semiHidden="1" w:unhideWhenUsed="1"/>
-    <w:lsdException w:name="Table 3D effects 1" w:semiHidden="1" w:unhideWhenUsed="1"/>
-    <w:lsdException w:name="Table 3D effects 2" w:semiHidden="1" w:unhideWhenUsed="1"/>
-    <w:lsdException w:name="Table 3D effects 3" w:semiHidden="1" w:unhideWhenUsed="1"/>
-    <w:lsdException w:name="Table Contemporary" w:semiHidden="1" w:unhideWhenUsed="1"/>
-    <w:lsdException w:name="Table Elegant" w:semiHidden="1" w:unhideWhenUsed="1"/>
-    <w:lsdException w:name="Table Professional" w:semiHidden="1" w:unhideWhenUsed="1"/>
-    <w:lsdException w:name="Table Subtle 1" w:semiHidden="1" w:unhideWhenUsed="1"/>
-    <w:lsdException w:name="Table Subtle 2" w:semiHidden="1" w:unhideWhenUsed="1"/>
-    <w:lsdException w:name="Table Web 1" w:semiHidden="1" w:unhideWhenUsed="1"/>
-    <w:lsdException w:name="Table Web 2" w:semiHidden="1" w:unhideWhenUsed="1"/>
-    <w:lsdException w:name="Table Web 3" w:semiHidden="1" w:unhideWhenUsed="1"/>
-    <w:lsdException w:name="Balloon Text" w:semiHidden="1" w:unhideWhenUsed="1"/>
-    <w:lsdException w:name="Table Grid" w:uiPriority="39"/>
-    <w:lsdException w:name="Table Theme" w:semiHidden="1" w:unhideWhenUsed="1"/>
-    <w:lsdException w:name="Placeholder Text" w:semiHidden="1"/>
-    <w:lsdException w:name="No Spacing" w:uiPriority="1" w:qFormat="1"/>
-    <w:lsdException w:name="Light Shading" w:uiPriority="60"/>
-    <w:lsdException w:name="Light List" w:uiPriority="61"/>
-    <w:lsdException w:name="Light Grid" w:uiPriority="62"/>
-    <w:lsdException w:name="Medium Shading 1" w:uiPriority="63"/>
-    <w:lsdException w:name="Medium Shading 2" w:uiPriority="64"/>
-    <w:lsdException w:name="Medium List 1" w:uiPriority="65"/>
-    <w:lsdException w:name="Medium List 2" w:uiPriority="66"/>
-    <w:lsdException w:name="Medium Grid 1" w:uiPriority="67"/>
-    <w:lsdException w:name="Medium Grid 2" w:uiPriority="68"/>
-    <w:lsdException w:name="Medium Grid 3" w:uiPriority="69"/>
-    <w:lsdException w:name="Dark List" w:uiPriority="70"/>
-    <w:lsdException w:name="Colorful Shading" w:uiPriority="71"/>
-    <w:lsdException w:name="Colorful List" w:uiPriority="72"/>
-    <w:lsdException w:name="Colorful Grid" w:uiPriority="73"/>
-    <w:lsdException w:name="Light Shading Accent 1" w:uiPriority="60"/>
-    <w:lsdException w:name="Light List Accent 1" w:uiPriority="61"/>
-    <w:lsdException w:name="Light Grid Accent 1" w:uiPriority="62"/>
-    <w:lsdException w:name="Medium Shading 1 Accent 1" w:uiPriority="63"/>
-    <w:lsdException w:name="Medium Shading 2 Accent 1" w:uiPriority="64"/>
-    <w:lsdException w:name="Medium List 1 Accent 1" w:uiPriority="65"/>
-    <w:lsdException w:name="Revision" w:semiHidden="1"/>
-    <w:lsdException w:name="List Paragraph" w:uiPriority="34" w:qFormat="1"/>
-    <w:lsdException w:name="Quote" w:uiPriority="29" w:qFormat="1"/>
-    <w:lsdException w:name="Intense Quote" w:uiPriority="30" w:qFormat="1"/>
-    <w:lsdException w:name="Medium List 2 Accent 1" w:uiPriority="66"/>
-    <w:lsdException w:name="Medium Grid 1 Accent 1" w:uiPriority="67"/>
-    <w:lsdException w:name="Medium Grid 2 Accent 1" w:uiPriority="68"/>
-    <w:lsdException w:name="Medium Grid 3 Accent 1" w:uiPriority="69"/>
-    <w:lsdException w:name="Dark List Accent 1" w:uiPriority="70"/>
-    <w:lsdException w:name="Colorful Shading Accent 1" w:uiPriority="71"/>
-    <w:lsdException w:name="Colorful List Accent 1" w:uiPriority="72"/>
-    <w:lsdException w:name="Colorful Grid Accent 1" w:uiPriority="73"/>
-    <w:lsdException w:name="Light Shading Accent 2" w:uiPriority="60"/>
-    <w:lsdException w:name="Light List Accent 2" w:uiPriority="61"/>
-    <w:lsdException w:name="Light Grid Accent 2" w:uiPriority="62"/>
-    <w:lsdException w:name="Medium Shading 1 Accent 2" w:uiPriority="63"/>
-    <w:lsdException w:name="Medium Shading 2 Accent 2" w:uiPriority="64"/>
-    <w:lsdException w:name="Medium List 1 Accent 2" w:uiPriority="65"/>
-    <w:lsdException w:name="Medium List 2 Accent 2" w:uiPriority="66"/>
-    <w:lsdException w:name="Medium Grid 1 Accent 2" w:uiPriority="67"/>
-    <w:lsdException w:name="Medium Grid 2 Accent 2" w:uiPriority="68"/>
-    <w:lsdException w:name="Medium Grid 3 Accent 2" w:uiPriority="69"/>
-    <w:lsdException w:name="Dark List Accent 2" w:uiPriority="70"/>
-    <w:lsdException w:name="Colorful Shading Accent 2" w:uiPriority="71"/>
-    <w:lsdException w:name="Colorful List Accent 2" w:uiPriority="72"/>
-    <w:lsdException w:name="Colorful Grid Accent 2" w:uiPriority="73"/>
-    <w:lsdException w:name="Light Shading Accent 3" w:uiPriority="60"/>
-    <w:lsdException w:name="Light List Accent 3" w:uiPriority="61"/>
-    <w:lsdException w:name="Light Grid Accent 3" w:uiPriority="62"/>
-    <w:lsdException w:name="Medium Shading 1 Accent 3" w:uiPriority="63"/>
-    <w:lsdException w:name="Medium Shading 2 Accent 3" w:uiPriority="64"/>
-    <w:lsdException w:name="Medium List 1 Accent 3" w:uiPriority="65"/>
-    <w:lsdException w:name="Medium List 2 Accent 3" w:uiPriority="66"/>
-    <w:lsdException w:name="Medium Grid 1 Accent 3" w:uiPriority="67"/>
-    <w:lsdException w:name="Medium Grid 2 Accent 3" w:uiPriority="68"/>
-    <w:lsdException w:name="Medium Grid 3 Accent 3" w:uiPriority="69"/>
-    <w:lsdException w:name="Dark List Accent 3" w:uiPriority="70"/>
-    <w:lsdException w:name="Colorful Shading Accent 3" w:uiPriority="71"/>
-    <w:lsdException w:name="Colorful List Accent 3" w:uiPriority="72"/>
-    <w:lsdException w:name="Colorful Grid Accent 3" w:uiPriority="73"/>
-    <w:lsdException w:name="Light Shading Accent 4" w:uiPriority="60"/>
-    <w:lsdException w:name="Light List Accent 4" w:uiPriority="61"/>
-    <w:lsdException w:name="Light Grid Accent 4" w:uiPriority="62"/>
-    <w:lsdException w:name="Medium Shading 1 Accent 4" w:uiPriority="63"/>
-    <w:lsdException w:name="Medium Shading 2 Accent 4" w:uiPriority="64"/>
-    <w:lsdException w:name="Medium List 1 Accent 4" w:uiPriority="65"/>
-    <w:lsdException w:name="Medium List 2 Accent 4" w:uiPriority="66"/>
-    <w:lsdException w:name="Medium Grid 1 Accent 4" w:uiPriority="67"/>
-    <w:lsdException w:name="Medium Grid 2 Accent 4" w:uiPriority="68"/>
-    <w:lsdException w:name="Medium Grid 3 Accent 4" w:uiPriority="69"/>
-    <w:lsdException w:name="Dark List Accent 4" w:uiPriority="70"/>
-    <w:lsdException w:name="Colorful Shading Accent 4" w:uiPriority="71"/>
-    <w:lsdException w:name="Colorful List Accent 4" w:uiPriority="72"/>
-    <w:lsdException w:name="Colorful Grid Accent 4" w:uiPriority="73"/>
-    <w:lsdException w:name="Light Shading Accent 5" w:uiPriority="60"/>
-    <w:lsdException w:name="Light List Accent 5" w:uiPriority="61"/>
-    <w:lsdException w:name="Light Grid Accent 5" w:uiPriority="62"/>
-    <w:lsdException w:name="Medium Shading 1 Accent 5" w:uiPriority="63"/>
-    <w:lsdException w:name="Medium Shading 2 Accent 5" w:uiPriority="64"/>
-    <w:lsdException w:name="Medium List 1 Accent 5" w:uiPriority="65"/>
-    <w:lsdException w:name="Medium List 2 Accent 5" w:uiPriority="66"/>
-    <w:lsdException w:name="Medium Grid 1 Accent 5" w:uiPriority="67"/>
-    <w:lsdException w:name="Medium Grid 2 Accent 5" w:uiPriority="68"/>
-    <w:lsdException w:name="Medium Grid 3 Accent 5" w:uiPriority="69"/>
-    <w:lsdException w:name="Dark List Accent 5" w:uiPriority="70"/>
-    <w:lsdException w:name="Colorful Shading Accent 5" w:uiPriority="71"/>
-    <w:lsdException w:name="Colorful List Accent 5" w:uiPriority="72"/>
-    <w:lsdException w:name="Colorful Grid Accent 5" w:uiPriority="73"/>
-    <w:lsdException w:name="Light Shading Accent 6" w:uiPriority="60"/>
-    <w:lsdException w:name="Light List Accent 6" w:uiPriority="61"/>
-    <w:lsdException w:name="Light Grid Accent 6" w:uiPriority="62"/>
-    <w:lsdException w:name="Medium Shading 1 Accent 6" w:uiPriority="63"/>
-    <w:lsdException w:name="Medium Shading 2 Accent 6" w:uiPriority="64"/>
-    <w:lsdException w:name="Medium List 1 Accent 6" w:uiPriority="65"/>
-    <w:lsdException w:name="Medium List 2 Accent 6" w:uiPriority="66"/>
-    <w:lsdException w:name="Medium Grid 1 Accent 6" w:uiPriority="67"/>
-    <w:lsdException w:name="Medium Grid 2 Accent 6" w:uiPriority="68"/>
-    <w:lsdException w:name="Medium Grid 3 Accent 6" w:uiPriority="69"/>
-    <w:lsdException w:name="Dark List Accent 6" w:uiPriority="70"/>
-    <w:lsdException w:name="Colorful Shading Accent 6" w:uiPriority="71"/>
-    <w:lsdException w:name="Colorful List Accent 6" w:uiPriority="72"/>
-    <w:lsdException w:name="Colorful Grid Accent 6" w:uiPriority="73"/>
-    <w:lsdException w:name="Subtle Emphasis" w:uiPriority="19" w:qFormat="1"/>
-    <w:lsdException w:name="Intense Emphasis" w:uiPriority="21" w:qFormat="1"/>
-    <w:lsdException w:name="Subtle Reference" w:uiPriority="31" w:qFormat="1"/>
-    <w:lsdException w:name="Intense Reference" w:uiPriority="32" w:qFormat="1"/>
-    <w:lsdException w:name="Book Title" w:uiPriority="33" w:qFormat="1"/>
-    <w:lsdException w:name="Bibliography" w:semiHidden="1" w:uiPriority="37" w:unhideWhenUsed="1"/>
-    <w:lsdException w:name="TOC Heading" w:semiHidden="1" w:uiPriority="39" w:unhideWhenUsed="1" w:qFormat="1"/>
-    <w:lsdException w:name="Plain Table 1" w:uiPriority="41"/>
-    <w:lsdException w:name="Plain Table 2" w:uiPriority="42"/>
-    <w:lsdException w:name="Plain Table 3" w:uiPriority="43"/>
-    <w:lsdException w:name="Plain Table 4" w:uiPriority="44"/>
-    <w:lsdException w:name="Plain Table 5" w:uiPriority="45"/>
-    <w:lsdException w:name="Grid Table Light" w:uiPriority="40"/>
-    <w:lsdException w:name="Grid Table 1 Light" w:uiPriority="46"/>
-    <w:lsdException w:name="Grid Table 2" w:uiPriority="47"/>
-    <w:lsdException w:name="Grid Table 3" w:uiPriority="48"/>
-    <w:lsdException w:name="Grid Table 4" w:uiPriority="49"/>
-    <w:lsdException w:name="Grid Table 5 Dark" w:uiPriority="50"/>
-    <w:lsdException w:name="Grid Table 6 Colorful" w:uiPriority="51"/>
-    <w:lsdException w:name="Grid Table 7 Colorful" w:uiPriority="52"/>
-    <w:lsdException w:name="Grid Table 1 Light Accent 1" w:uiPriority="46"/>
-    <w:lsdException w:name="Grid Table 2 Accent 1" w:uiPriority="47"/>
-    <w:lsdException w:name="Grid Table 3 Accent 1" w:uiPriority="48"/>
-    <w:lsdException w:name="Grid Table 4 Accent 1" w:uiPriority="49"/>
-    <w:lsdException w:name="Grid Table 5 Dark Accent 1" w:uiPriority="50"/>
-    <w:lsdException w:name="Grid Table 6 Colorful Accent 1" w:uiPriority="51"/>
-    <w:lsdException w:name="Grid Table 7 Colorful Accent 1" w:uiPriority="52"/>
-    <w:lsdException w:name="Grid Table 1 Light Accent 2" w:uiPriority="46"/>
-    <w:lsdException w:name="Grid Table 2 Accent 2" w:uiPriority="47"/>
-    <w:lsdException w:name="Grid Table 3 Accent 2" w:uiPriority="48"/>
-    <w:lsdException w:name="Grid Table 4 Accent 2" w:uiPriority="49"/>
-    <w:lsdException w:name="Grid Table 5 Dark Accent 2" w:uiPriority="50"/>
-    <w:lsdException w:name="Grid Table 6 Colorful Accent 2" w:uiPriority="51"/>
-    <w:lsdException w:name="Grid Table 7 Colorful Accent 2" w:uiPriority="52"/>
-    <w:lsdException w:name="Grid Table 1 Light Accent 3" w:uiPriority="46"/>
-    <w:lsdException w:name="Grid Table 2 Accent 3" w:uiPriority="47"/>
-    <w:lsdException w:name="Grid Table 3 Accent 3" w:uiPriority="48"/>
-    <w:lsdException w:name="Grid Table 4 Accent 3" w:uiPriority="49"/>
-    <w:lsdException w:name="Grid Table 5 Dark Accent 3" w:uiPriority="50"/>
-    <w:lsdException w:name="Grid Table 6 Colorful Accent 3" w:uiPriority="51"/>
-    <w:lsdException w:name="Grid Table 7 Colorful Accent 3" w:uiPriority="52"/>
-    <w:lsdException w:name="Grid Table 1 Light Accent 4" w:uiPriority="46"/>
-    <w:lsdException w:name="Grid Table 2 Accent 4" w:uiPriority="47"/>
-    <w:lsdException w:name="Grid Table 3 Accent 4" w:uiPriority="48"/>
-    <w:lsdException w:name="Grid Table 4 Accent 4" w:uiPriority="49"/>
-    <w:lsdException w:name="Grid Table 5 Dark Accent 4" w:uiPriority="50"/>
-    <w:lsdException w:name="Grid Table 6 Colorful Accent 4" w:uiPriority="51"/>
-    <w:lsdException w:name="Grid Table 7 Colorful Accent 4" w:uiPriority="52"/>
-    <w:lsdException w:name="Grid Table 1 Light Accent 5" w:uiPriority="46"/>
-    <w:lsdException w:name="Grid Table 2 Accent 5" w:uiPriority="47"/>
-    <w:lsdException w:name="Grid Table 3 Accent 5" w:uiPriority="48"/>
-    <w:lsdException w:name="Grid Table 4 Accent 5" w:uiPriority="49"/>
-    <w:lsdException w:name="Grid Table 5 Dark Accent 5" w:uiPriority="50"/>
-    <w:lsdException w:name="Grid Table 6 Colorful Accent 5" w:uiPriority="51"/>
-    <w:lsdException w:name="Grid Table 7 Colorful Accent 5" w:uiPriority="52"/>
-    <w:lsdException w:name="Grid Table 1 Light Accent 6" w:uiPriority="46"/>
-    <w:lsdException w:name="Grid Table 2 Accent 6" w:uiPriority="47"/>
-    <w:lsdException w:name="Grid Table 3 Accent 6" w:uiPriority="48"/>
-    <w:lsdException w:name="Grid Table 4 Accent 6" w:uiPriority="49"/>
-    <w:lsdException w:name="Grid Table 5 Dark Accent 6" w:uiPriority="50"/>
-    <w:lsdException w:name="Grid Table 6 Colorful Accent 6" w:uiPriority="51"/>
-    <w:lsdException w:name="Grid Table 7 Colorful Accent 6" w:uiPriority="52"/>
-    <w:lsdException w:name="List Table 1 Light" w:uiPriority="46"/>
-    <w:lsdException w:name="List Table 2" w:uiPriority="47"/>
-    <w:lsdException w:name="List Table 3" w:uiPriority="48"/>
-    <w:lsdException w:name="List Table 4" w:uiPriority="49"/>
-    <w:lsdException w:name="List Table 5 Dark" w:uiPriority="50"/>
-    <w:lsdException w:name="List Table 6 Colorful" w:uiPriority="51"/>
-    <w:lsdException w:name="List Table 7 Colorful" w:uiPriority="52"/>
-    <w:lsdException w:name="List Table 1 Light Accent 1" w:uiPriority="46"/>
-    <w:lsdException w:name="List Table 2 Accent 1" w:uiPriority="47"/>
-    <w:lsdException w:name="List Table 3 Accent 1" w:uiPriority="48"/>
-    <w:lsdException w:name="List Table 4 Accent 1" w:uiPriority="49"/>
-    <w:lsdException w:name="List Table 5 Dark Accent 1" w:uiPriority="50"/>
-    <w:lsdException w:name="List Table 6 Colorful Accent 1" w:uiPriority="51"/>
-    <w:lsdException w:name="List Table 7 Colorful Accent 1" w:uiPriority="52"/>
-    <w:lsdException w:name="List Table 1 Light Accent 2" w:uiPriority="46"/>
-    <w:lsdException w:name="List Table 2 Accent 2" w:uiPriority="47"/>
-    <w:lsdException w:name="List Table 3 Accent 2" w:uiPriority="48"/>
-    <w:lsdException w:name="List Table 4 Accent 2" w:uiPriority="49"/>
-    <w:lsdException w:name="List Table 5 Dark Accent 2" w:uiPriority="50"/>
-    <w:lsdException w:name="List Table 6 Colorful Accent 2" w:uiPriority="51"/>
-    <w:lsdException w:name="List Table 7 Colorful Accent 2" w:uiPriority="52"/>
-    <w:lsdException w:name="List Table 1 Light Accent 3" w:uiPriority="46"/>
-    <w:lsdException w:name="List Table 2 Accent 3" w:uiPriority="47"/>
-    <w:lsdException w:name="List Table 3 Accent 3" w:uiPriority="48"/>
-    <w:lsdException w:name="List Table 4 Accent 3" w:uiPriority="49"/>
-    <w:lsdException w:name="List Table 5 Dark Accent 3" w:uiPriority="50"/>
-    <w:lsdException w:name="List Table 6 Colorful Accent 3" w:uiPriority="51"/>
-    <w:lsdException w:name="List Table 7 Colorful Accent 3" w:uiPriority="52"/>
-    <w:lsdException w:name="List Table 1 Light Accent 4" w:uiPriority="46"/>
-    <w:lsdException w:name="List Table 2 Accent 4" w:uiPriority="47"/>
-    <w:lsdException w:name="List Table 3 Accent 4" w:uiPriority="48"/>
-    <w:lsdException w:name="List Table 4 Accent 4" w:uiPriority="49"/>
-    <w:lsdException w:name="List Table 5 Dark Accent 4" w:uiPriority="50"/>
-    <w:lsdException w:name="List Table 6 Colorful Accent 4" w:uiPriority="51"/>
-    <w:lsdException w:name="List Table 7 Colorful Accent 4" w:uiPriority="52"/>
-    <w:lsdException w:name="List Table 1 Light Accent 5" w:uiPriority="46"/>
-    <w:lsdException w:name="List Table 2 Accent 5" w:uiPriority="47"/>
-    <w:lsdException w:name="List Table 3 Accent 5" w:uiPriority="48"/>
-    <w:lsdException w:name="List Table 4 Accent 5" w:uiPriority="49"/>
-    <w:lsdException w:name="List Table 5 Dark Accent 5" w:uiPriority="50"/>
-    <w:lsdException w:name="List Table 6 Colorful Accent 5" w:uiPriority="51"/>
-    <w:lsdException w:name="List Table 7 Colorful Accent 5" w:uiPriority="52"/>
-    <w:lsdException w:name="List Table 1 Light Accent 6" w:uiPriority="46"/>
-    <w:lsdException w:name="List Table 2 Accent 6" w:uiPriority="47"/>
-    <w:lsdException w:name="List Table 3 Accent 6" w:uiPriority="48"/>
-    <w:lsdException w:name="List Table 4 Accent 6" w:uiPriority="49"/>
-    <w:lsdException w:name="List Table 5 Dark Accent 6" w:uiPriority="50"/>
-    <w:lsdException w:name="List Table 6 Colorful Accent 6" w:uiPriority="51"/>
-    <w:lsdException w:name="List Table 7 Colorful Accent 6" w:uiPriority="52"/>
-  </w:latentStyles>
-  <w:style w:type="paragraph" w:default="1" w:styleId="Normal">
-    <w:name w:val="Normal"/>
-    <w:qFormat/>
-  </w:style>
-  <w:style w:type="character" w:default="1" w:styleId="DefaultParagraphFont">
-    <w:name w:val="Default Paragraph Font"/>
-    <w:uiPriority w:val="1"/>
-    <w:semiHidden/>
-    <w:unhideWhenUsed/>
-  </w:style>
-  <w:style w:type="table" w:default="1" w:styleId="TableNormal">
-    <w:name w:val="Normal Table"/>
-    <w:uiPriority w:val="99"/>
-    <w:semiHidden/>
-    <w:unhideWhenUsed/>
-    <w:tblPr>
-      <w:tblInd w:w="0" w:type="dxa"/>
-      <w:tblCellMar>
-        <w:top w:w="0" w:type="dxa"/>
-        <w:left w:w="108" w:type="dxa"/>
-        <w:bottom w:w="0" w:type="dxa"/>
-        <w:right w:w="108" w:type="dxa"/>
-      </w:tblCellMar>
-    </w:tblPr>
-  </w:style>
-  <w:style w:type="numbering" w:default="1" w:styleId="NoList">
-    <w:name w:val="No List"/>
-    <w:uiPriority w:val="99"/>
-    <w:semiHidden/>
-    <w:unhideWhenUsed/>
-  </w:style>
-  <w:style w:type="paragraph" w:customStyle="1" w:styleId="488D0209A652470F8AEAFB585812198D">
-    <w:name w:val="488D0209A652470F8AEAFB585812198D"/>
-  </w:style>
-  <w:style w:type="paragraph" w:customStyle="1" w:styleId="C355DD4C2FA94FCE85FFA63A51BA6EA1">
-    <w:name w:val="C355DD4C2FA94FCE85FFA63A51BA6EA1"/>
-  </w:style>
-  <w:style w:type="paragraph" w:customStyle="1" w:styleId="43E59AB28E9541D2956DB62D6FD11EE4">
-    <w:name w:val="43E59AB28E9541D2956DB62D6FD11EE4"/>
-  </w:style>
-</w:styles>
-</file>
-
-<file path=word/glossary/webSettings.xml><?xml version="1.0" encoding="utf-8"?>
-<w:webSettings xmlns:mc="http://schemas.openxmlformats.org/markup-compatibility/2006" xmlns:r="http://schemas.openxmlformats.org/officeDocument/2006/relationships" xmlns:w="http://schemas.openxmlformats.org/wordprocessingml/2006/main" xmlns:w14="http://schemas.microsoft.com/office/word/2010/wordml" xmlns:w15="http://schemas.microsoft.com/office/word/2012/wordml" xmlns:w16se="http://schemas.microsoft.com/office/word/2015/wordml/symex" mc:Ignorable="w14 w15 w16se">
-  <w:optimizeForBrowser/>
-  <w:allowPNG/>
-</w:webSettings>
 </file>
 
 <file path=word/theme/theme1.xml><?xml version="1.0" encoding="utf-8"?>

</xml_diff>